<commit_message>
Module 6 Completed. with links
</commit_message>
<xml_diff>
--- a/Complimentary Course Content/Module6/Labs/Module 6 Lesson 5 Event Data collection Lab.docx
+++ b/Complimentary Course Content/Module6/Labs/Module 6 Lesson 5 Event Data collection Lab.docx
@@ -164,18 +164,13 @@
         </w:numPr>
       </w:pPr>
       <w:r>
-        <w:t>A C development environment</w:t>
-      </w:r>
-      <w:r>
-        <w:t xml:space="preserve"> – </w:t>
-      </w:r>
-      <w:proofErr w:type="spellStart"/>
-      <w:r>
-        <w:t>gcc</w:t>
-      </w:r>
-      <w:proofErr w:type="spellEnd"/>
-      <w:r>
-        <w:t xml:space="preserve"> stack on Linux VM with Ubuntu 14.04</w:t>
+        <w:t xml:space="preserve">Microsoft Visual Studio </w:t>
+      </w:r>
+      <w:r>
+        <w:t>Community Edition</w:t>
+      </w:r>
+      <w:r>
+        <w:t xml:space="preserve"> for Windows</w:t>
       </w:r>
     </w:p>
     <w:p>
@@ -187,20 +182,37 @@
         </w:numPr>
       </w:pPr>
       <w:r>
-        <w:t>Microsoft Visual Studio Express for Windows</w:t>
-      </w:r>
+        <w:t xml:space="preserve">You should have completed </w:t>
+      </w:r>
+      <w:hyperlink r:id="rId9" w:tooltip="Module 6 Lessons" w:history="1">
+        <w:r>
+          <w:rPr>
+            <w:rStyle w:val="Hyperlink"/>
+          </w:rPr>
+          <w:t>Module 6 Lessons 1-5</w:t>
+        </w:r>
+      </w:hyperlink>
+      <w:r>
+        <w:t xml:space="preserve"> and </w:t>
+      </w:r>
+      <w:hyperlink r:id="rId10" w:tooltip="Lesson 4 Lab" w:history="1">
+        <w:r>
+          <w:rPr>
+            <w:rStyle w:val="Hyperlink"/>
+          </w:rPr>
+          <w:t>Lesson 4 Lab</w:t>
+        </w:r>
+      </w:hyperlink>
     </w:p>
     <w:p>
       <w:pPr>
         <w:ind w:left="360"/>
       </w:pPr>
-      <w:proofErr w:type="gramStart"/>
-      <w:r>
-        <w:t>Note :</w:t>
-      </w:r>
-      <w:proofErr w:type="gramEnd"/>
-      <w:r>
-        <w:t xml:space="preserve"> The Azure portal is continually improved and changed. The steps in this exercise reflect the user interface of the Microsoft Azure portal at the time of writing, but may not match the latest design of portal.</w:t>
+      <w:r>
+        <w:t>Note</w:t>
+      </w:r>
+      <w:r>
+        <w:t>: The Azure portal is continually improved and changed. The steps in this exercise reflect the user interface of the Microsoft Azure portal at the time of writing, but may not match the latest design of portal.</w:t>
       </w:r>
     </w:p>
     <w:p>
@@ -251,6 +263,47 @@
     </w:p>
     <w:p>
       <w:pPr>
+        <w:pStyle w:val="ListParagraph"/>
+        <w:numPr>
+          <w:ilvl w:val="0"/>
+          <w:numId w:val="1"/>
+        </w:numPr>
+      </w:pPr>
+      <w:r>
+        <w:t>Exercise 3: Create a Storage Account</w:t>
+      </w:r>
+    </w:p>
+    <w:p>
+      <w:pPr>
+        <w:pStyle w:val="ListParagraph"/>
+        <w:numPr>
+          <w:ilvl w:val="0"/>
+          <w:numId w:val="1"/>
+        </w:numPr>
+      </w:pPr>
+      <w:r>
+        <w:t xml:space="preserve">Exercise 4: Receive messages with </w:t>
+      </w:r>
+      <w:proofErr w:type="spellStart"/>
+      <w:r>
+        <w:t>EventProcessorHost</w:t>
+      </w:r>
+      <w:proofErr w:type="spellEnd"/>
+    </w:p>
+    <w:p>
+      <w:pPr>
+        <w:pStyle w:val="ListParagraph"/>
+        <w:numPr>
+          <w:ilvl w:val="0"/>
+          <w:numId w:val="1"/>
+        </w:numPr>
+      </w:pPr>
+      <w:r>
+        <w:t>Exercise 5: Run the applications</w:t>
+      </w:r>
+    </w:p>
+    <w:p>
+      <w:pPr>
         <w:rPr>
           <w:rFonts w:eastAsiaTheme="majorEastAsia" w:cstheme="majorBidi"/>
           <w:sz w:val="36"/>
@@ -267,6 +320,122 @@
       </w:pPr>
       <w:r>
         <w:lastRenderedPageBreak/>
+        <w:t>Introduction</w:t>
+      </w:r>
+    </w:p>
+    <w:p>
+      <w:pPr>
+        <w:pStyle w:val="Heading2"/>
+        <w:rPr>
+          <w:rFonts w:eastAsiaTheme="minorEastAsia" w:cstheme="minorBidi"/>
+          <w:sz w:val="22"/>
+          <w:szCs w:val="22"/>
+        </w:rPr>
+      </w:pPr>
+      <w:r>
+        <w:rPr>
+          <w:rFonts w:eastAsiaTheme="minorEastAsia" w:cstheme="minorBidi"/>
+          <w:sz w:val="22"/>
+          <w:szCs w:val="22"/>
+        </w:rPr>
+        <w:t>Event Hubs</w:t>
+      </w:r>
+      <w:bookmarkStart w:id="0" w:name="_GoBack"/>
+      <w:bookmarkEnd w:id="0"/>
+      <w:r>
+        <w:rPr>
+          <w:rFonts w:eastAsiaTheme="minorEastAsia" w:cstheme="minorBidi"/>
+          <w:sz w:val="22"/>
+          <w:szCs w:val="22"/>
+        </w:rPr>
+        <w:t xml:space="preserve"> is a service that processes large amounts of event data (telemetry) from connected devices and applications. After you collect data into Event Hubs, you can store the data using a storage cluster or transform it using a real-time</w:t>
+      </w:r>
+      <w:r>
+        <w:rPr>
+          <w:rFonts w:eastAsiaTheme="minorEastAsia" w:cstheme="minorBidi"/>
+          <w:sz w:val="22"/>
+          <w:szCs w:val="22"/>
+        </w:rPr>
+        <w:t xml:space="preserve"> analytics provider. This large-</w:t>
+      </w:r>
+      <w:r>
+        <w:rPr>
+          <w:rFonts w:eastAsiaTheme="minorEastAsia" w:cstheme="minorBidi"/>
+          <w:sz w:val="22"/>
+          <w:szCs w:val="22"/>
+        </w:rPr>
+        <w:t>scale event collection and processing capability is a key component of modern application architectures including the Internet of Things (</w:t>
+      </w:r>
+      <w:proofErr w:type="spellStart"/>
+      <w:r>
+        <w:rPr>
+          <w:rFonts w:eastAsiaTheme="minorEastAsia" w:cstheme="minorBidi"/>
+          <w:sz w:val="22"/>
+          <w:szCs w:val="22"/>
+        </w:rPr>
+        <w:t>IoT</w:t>
+      </w:r>
+      <w:proofErr w:type="spellEnd"/>
+      <w:r>
+        <w:rPr>
+          <w:rFonts w:eastAsiaTheme="minorEastAsia" w:cstheme="minorBidi"/>
+          <w:sz w:val="22"/>
+          <w:szCs w:val="22"/>
+        </w:rPr>
+        <w:t>).</w:t>
+      </w:r>
+    </w:p>
+    <w:p>
+      <w:pPr>
+        <w:pStyle w:val="Heading2"/>
+        <w:rPr>
+          <w:rFonts w:eastAsiaTheme="minorEastAsia" w:cstheme="minorBidi"/>
+          <w:sz w:val="22"/>
+          <w:szCs w:val="22"/>
+        </w:rPr>
+      </w:pPr>
+    </w:p>
+    <w:p>
+      <w:pPr>
+        <w:pStyle w:val="Heading2"/>
+        <w:rPr>
+          <w:rFonts w:eastAsiaTheme="minorEastAsia" w:cstheme="minorBidi"/>
+          <w:sz w:val="22"/>
+          <w:szCs w:val="22"/>
+        </w:rPr>
+      </w:pPr>
+      <w:r>
+        <w:rPr>
+          <w:rFonts w:eastAsiaTheme="minorEastAsia" w:cstheme="minorBidi"/>
+          <w:sz w:val="22"/>
+          <w:szCs w:val="22"/>
+        </w:rPr>
+        <w:t>This tutorial shows how to use the Azure classic portal to create an Event Hub. It also shows you how to collect messages into an Event Hub using a console application written in C#, and how to retrieve them in parallel using the C# Event Processor Host library</w:t>
+      </w:r>
+      <w:r>
+        <w:rPr>
+          <w:rFonts w:eastAsiaTheme="minorEastAsia" w:cstheme="minorBidi"/>
+          <w:sz w:val="22"/>
+          <w:szCs w:val="22"/>
+        </w:rPr>
+        <w:t>.</w:t>
+      </w:r>
+    </w:p>
+    <w:p>
+      <w:pPr>
+        <w:pStyle w:val="Heading2"/>
+        <w:rPr>
+          <w:rFonts w:eastAsiaTheme="minorEastAsia" w:cstheme="minorBidi"/>
+          <w:sz w:val="22"/>
+          <w:szCs w:val="22"/>
+        </w:rPr>
+      </w:pPr>
+    </w:p>
+    <w:p>
+      <w:pPr>
+        <w:pStyle w:val="Heading2"/>
+      </w:pPr>
+      <w:r>
         <w:t xml:space="preserve">Exercise 1: </w:t>
       </w:r>
       <w:r>
@@ -326,156 +495,10 @@
           <w:noProof/>
         </w:rPr>
         <w:drawing>
-          <wp:inline distT="0" distB="0" distL="0" distR="0" wp14:anchorId="58EEBA18" wp14:editId="59660A7A">
+          <wp:inline distT="0" distB="0" distL="0" distR="0" wp14:anchorId="036E41FB" wp14:editId="52ACE875">
             <wp:extent cx="5449824" cy="2798064"/>
             <wp:effectExtent l="0" t="0" r="0" b="2540"/>
             <wp:docPr id="4" name="그림 4"/>
-            <wp:cNvGraphicFramePr>
-              <a:graphicFrameLocks xmlns:a="http://schemas.openxmlformats.org/drawingml/2006/main" noChangeAspect="1"/>
-            </wp:cNvGraphicFramePr>
-            <a:graphic xmlns:a="http://schemas.openxmlformats.org/drawingml/2006/main">
-              <a:graphicData uri="http://schemas.openxmlformats.org/drawingml/2006/picture">
-                <pic:pic xmlns:pic="http://schemas.openxmlformats.org/drawingml/2006/picture">
-                  <pic:nvPicPr>
-                    <pic:cNvPr id="1" name=""/>
-                    <pic:cNvPicPr/>
-                  </pic:nvPicPr>
-                  <pic:blipFill>
-                    <a:blip r:embed="rId9"/>
-                    <a:stretch>
-                      <a:fillRect/>
-                    </a:stretch>
-                  </pic:blipFill>
-                  <pic:spPr>
-                    <a:xfrm>
-                      <a:off x="0" y="0"/>
-                      <a:ext cx="5449824" cy="2798064"/>
-                    </a:xfrm>
-                    <a:prstGeom prst="rect">
-                      <a:avLst/>
-                    </a:prstGeom>
-                  </pic:spPr>
-                </pic:pic>
-              </a:graphicData>
-            </a:graphic>
-          </wp:inline>
-        </w:drawing>
-      </w:r>
-    </w:p>
-    <w:p>
-      <w:pPr>
-        <w:pStyle w:val="ListParagraph"/>
-        <w:numPr>
-          <w:ilvl w:val="0"/>
-          <w:numId w:val="5"/>
-        </w:numPr>
-      </w:pPr>
-      <w:r>
-        <w:t xml:space="preserve">Click on App Service, then Service Bus, then Event Hub and Quick Create.  </w:t>
-      </w:r>
-      <w:proofErr w:type="gramStart"/>
-      <w:r>
-        <w:t>This quickly create</w:t>
-      </w:r>
-      <w:proofErr w:type="gramEnd"/>
-      <w:r>
-        <w:t xml:space="preserve"> an Event Hub with default configuration settings.</w:t>
-      </w:r>
-    </w:p>
-    <w:p>
-      <w:pPr>
-        <w:pStyle w:val="ListParagraph"/>
-        <w:numPr>
-          <w:ilvl w:val="0"/>
-          <w:numId w:val="5"/>
-        </w:numPr>
-      </w:pPr>
-      <w:r>
-        <w:t>Enter a name for your Event Hub, select your desired region, and the click “Create a new Event Hub”</w:t>
-      </w:r>
-    </w:p>
-    <w:p>
-      <w:pPr>
-        <w:pStyle w:val="ListParagraph"/>
-      </w:pPr>
-      <w:r>
-        <w:rPr>
-          <w:noProof/>
-        </w:rPr>
-        <w:drawing>
-          <wp:inline distT="0" distB="0" distL="0" distR="0" wp14:anchorId="3AACC968" wp14:editId="11B76184">
-            <wp:extent cx="5394960" cy="3182112"/>
-            <wp:effectExtent l="0" t="0" r="0" b="0"/>
-            <wp:docPr id="6" name="그림 6"/>
-            <wp:cNvGraphicFramePr>
-              <a:graphicFrameLocks xmlns:a="http://schemas.openxmlformats.org/drawingml/2006/main" noChangeAspect="1"/>
-            </wp:cNvGraphicFramePr>
-            <a:graphic xmlns:a="http://schemas.openxmlformats.org/drawingml/2006/main">
-              <a:graphicData uri="http://schemas.openxmlformats.org/drawingml/2006/picture">
-                <pic:pic xmlns:pic="http://schemas.openxmlformats.org/drawingml/2006/picture">
-                  <pic:nvPicPr>
-                    <pic:cNvPr id="1" name=""/>
-                    <pic:cNvPicPr/>
-                  </pic:nvPicPr>
-                  <pic:blipFill>
-                    <a:blip r:embed="rId10"/>
-                    <a:stretch>
-                      <a:fillRect/>
-                    </a:stretch>
-                  </pic:blipFill>
-                  <pic:spPr>
-                    <a:xfrm>
-                      <a:off x="0" y="0"/>
-                      <a:ext cx="5394960" cy="3182112"/>
-                    </a:xfrm>
-                    <a:prstGeom prst="rect">
-                      <a:avLst/>
-                    </a:prstGeom>
-                  </pic:spPr>
-                </pic:pic>
-              </a:graphicData>
-            </a:graphic>
-          </wp:inline>
-        </w:drawing>
-      </w:r>
-    </w:p>
-    <w:p>
-      <w:pPr>
-        <w:pStyle w:val="ListParagraph"/>
-        <w:numPr>
-          <w:ilvl w:val="0"/>
-          <w:numId w:val="5"/>
-        </w:numPr>
-      </w:pPr>
-      <w:r>
-        <w:t xml:space="preserve">The portal creates a namespace for your Event Hub. Click this namespace (in this lab, </w:t>
-      </w:r>
-      <w:proofErr w:type="spellStart"/>
-      <w:r>
-        <w:t>TBLEventHub</w:t>
-      </w:r>
-      <w:proofErr w:type="spellEnd"/>
-      <w:r>
-        <w:t>-ns)</w:t>
-      </w:r>
-      <w:r>
-        <w:t>.</w:t>
-      </w:r>
-    </w:p>
-    <w:p>
-      <w:pPr>
-        <w:pStyle w:val="ListParagraph"/>
-      </w:pPr>
-      <w:r>
-        <w:rPr>
-          <w:noProof/>
-        </w:rPr>
-        <w:lastRenderedPageBreak/>
-        <w:drawing>
-          <wp:inline distT="0" distB="0" distL="0" distR="0" wp14:anchorId="4324CA69" wp14:editId="75760697">
-            <wp:extent cx="5513832" cy="2743200"/>
-            <wp:effectExtent l="25400" t="25400" r="23495" b="25400"/>
-            <wp:docPr id="7" name="그림 7"/>
             <wp:cNvGraphicFramePr>
               <a:graphicFrameLocks xmlns:a="http://schemas.openxmlformats.org/drawingml/2006/main" noChangeAspect="1"/>
             </wp:cNvGraphicFramePr>
@@ -495,16 +518,11 @@
                   <pic:spPr>
                     <a:xfrm>
                       <a:off x="0" y="0"/>
-                      <a:ext cx="5513832" cy="2743200"/>
+                      <a:ext cx="5449824" cy="2798064"/>
                     </a:xfrm>
                     <a:prstGeom prst="rect">
                       <a:avLst/>
                     </a:prstGeom>
-                    <a:ln>
-                      <a:solidFill>
-                        <a:srgbClr val="767171"/>
-                      </a:solidFill>
-                    </a:ln>
                   </pic:spPr>
                 </pic:pic>
               </a:graphicData>
@@ -522,41 +540,43 @@
         </w:numPr>
       </w:pPr>
       <w:r>
-        <w:rPr>
-          <w:rFonts w:hint="eastAsia"/>
-        </w:rPr>
-        <w:t xml:space="preserve">When the </w:t>
-      </w:r>
-      <w:r>
-        <w:t>Event Hub</w:t>
-      </w:r>
-      <w:r>
-        <w:rPr>
-          <w:rFonts w:hint="eastAsia"/>
-        </w:rPr>
-        <w:t xml:space="preserve"> has been created successfully, </w:t>
-      </w:r>
-      <w:r>
-        <w:t xml:space="preserve">the </w:t>
-      </w:r>
-      <w:r>
-        <w:t>Bus namespace also has been created.</w:t>
-      </w:r>
-      <w:r>
-        <w:t xml:space="preserve"> </w:t>
-      </w:r>
-      <w:r>
-        <w:t xml:space="preserve">At the bottom of the page, click “Connection Information”. </w:t>
-      </w:r>
+        <w:t xml:space="preserve">Click on App Service, then Service Bus, then Event Hub and Quick Create.  </w:t>
+      </w:r>
+      <w:proofErr w:type="gramStart"/>
+      <w:r>
+        <w:t>This quickly create</w:t>
+      </w:r>
+      <w:proofErr w:type="gramEnd"/>
+      <w:r>
+        <w:t xml:space="preserve"> an Event Hub with default configuration settings.</w:t>
+      </w:r>
+    </w:p>
+    <w:p>
+      <w:pPr>
+        <w:pStyle w:val="ListParagraph"/>
+        <w:numPr>
+          <w:ilvl w:val="0"/>
+          <w:numId w:val="5"/>
+        </w:numPr>
+      </w:pPr>
+      <w:r>
+        <w:t>Enter a name for your Event Hub, select your desired region, and the click “Create a new Event Hub”</w:t>
+      </w:r>
+    </w:p>
+    <w:p>
+      <w:pPr>
+        <w:pStyle w:val="ListParagraph"/>
+      </w:pPr>
       <w:r>
         <w:rPr>
           <w:noProof/>
         </w:rPr>
+        <w:lastRenderedPageBreak/>
         <w:drawing>
-          <wp:inline distT="0" distB="0" distL="0" distR="0" wp14:anchorId="4BE7D700" wp14:editId="182FF67D">
-            <wp:extent cx="5532120" cy="3419856"/>
-            <wp:effectExtent l="25400" t="25400" r="30480" b="34925"/>
-            <wp:docPr id="1" name="그림 1"/>
+          <wp:inline distT="0" distB="0" distL="0" distR="0" wp14:anchorId="4D26A0AF" wp14:editId="7E28E61D">
+            <wp:extent cx="5394960" cy="3182112"/>
+            <wp:effectExtent l="0" t="0" r="0" b="0"/>
+            <wp:docPr id="6" name="그림 6"/>
             <wp:cNvGraphicFramePr>
               <a:graphicFrameLocks xmlns:a="http://schemas.openxmlformats.org/drawingml/2006/main" noChangeAspect="1"/>
             </wp:cNvGraphicFramePr>
@@ -576,16 +596,11 @@
                   <pic:spPr>
                     <a:xfrm>
                       <a:off x="0" y="0"/>
-                      <a:ext cx="5532120" cy="3419856"/>
+                      <a:ext cx="5394960" cy="3182112"/>
                     </a:xfrm>
                     <a:prstGeom prst="rect">
                       <a:avLst/>
                     </a:prstGeom>
-                    <a:ln>
-                      <a:solidFill>
-                        <a:srgbClr val="767171"/>
-                      </a:solidFill>
-                    </a:ln>
                   </pic:spPr>
                 </pic:pic>
               </a:graphicData>
@@ -597,41 +612,24 @@
     <w:p>
       <w:pPr>
         <w:pStyle w:val="ListParagraph"/>
-      </w:pPr>
-    </w:p>
-    <w:p>
-      <w:pPr>
-        <w:pStyle w:val="ListParagraph"/>
         <w:numPr>
           <w:ilvl w:val="0"/>
           <w:numId w:val="5"/>
         </w:numPr>
       </w:pPr>
       <w:r>
-        <w:t xml:space="preserve">Show the </w:t>
-      </w:r>
-      <w:r>
-        <w:t xml:space="preserve">Access connection information </w:t>
-      </w:r>
-      <w:r>
-        <w:t xml:space="preserve">for </w:t>
-      </w:r>
-      <w:r>
-        <w:t>Event Hub</w:t>
+        <w:t xml:space="preserve">The portal creates a namespace for your Event Hub. Click this namespace (in this lab, </w:t>
+      </w:r>
+      <w:proofErr w:type="spellStart"/>
+      <w:r>
+        <w:t>TBLEventHub</w:t>
+      </w:r>
+      <w:proofErr w:type="spellEnd"/>
+      <w:r>
+        <w:t>-ns)</w:t>
       </w:r>
       <w:r>
         <w:t>.</w:t>
-      </w:r>
-      <w:r>
-        <w:t xml:space="preserve"> Click the copy button to copy the </w:t>
-      </w:r>
-      <w:proofErr w:type="spellStart"/>
-      <w:r>
-        <w:t>RootManageSharedAccessKey</w:t>
-      </w:r>
-      <w:proofErr w:type="spellEnd"/>
-      <w:r>
-        <w:t xml:space="preserve"> connection string to the clipboard. Save this information to use later.</w:t>
       </w:r>
     </w:p>
     <w:p>
@@ -642,12 +640,11 @@
         <w:rPr>
           <w:noProof/>
         </w:rPr>
-        <w:lastRenderedPageBreak/>
         <w:drawing>
-          <wp:inline distT="0" distB="0" distL="0" distR="0" wp14:anchorId="030FEAF0" wp14:editId="14B49E48">
-            <wp:extent cx="5148072" cy="3273552"/>
-            <wp:effectExtent l="171450" t="171450" r="186055" b="193675"/>
-            <wp:docPr id="8" name="그림 8"/>
+          <wp:inline distT="0" distB="0" distL="0" distR="0" wp14:anchorId="71356671" wp14:editId="43CA4684">
+            <wp:extent cx="5513832" cy="2743200"/>
+            <wp:effectExtent l="0" t="0" r="0" b="0"/>
+            <wp:docPr id="7" name="그림 7"/>
             <wp:cNvGraphicFramePr>
               <a:graphicFrameLocks xmlns:a="http://schemas.openxmlformats.org/drawingml/2006/main" noChangeAspect="1"/>
             </wp:cNvGraphicFramePr>
@@ -667,7 +664,172 @@
                   <pic:spPr>
                     <a:xfrm>
                       <a:off x="0" y="0"/>
-                      <a:ext cx="5148072" cy="3273552"/>
+                      <a:ext cx="5513832" cy="2743200"/>
+                    </a:xfrm>
+                    <a:prstGeom prst="rect">
+                      <a:avLst/>
+                    </a:prstGeom>
+                  </pic:spPr>
+                </pic:pic>
+              </a:graphicData>
+            </a:graphic>
+          </wp:inline>
+        </w:drawing>
+      </w:r>
+    </w:p>
+    <w:p>
+      <w:pPr>
+        <w:pStyle w:val="ListParagraph"/>
+        <w:numPr>
+          <w:ilvl w:val="0"/>
+          <w:numId w:val="5"/>
+        </w:numPr>
+      </w:pPr>
+      <w:r>
+        <w:rPr>
+          <w:rFonts w:hint="eastAsia"/>
+        </w:rPr>
+        <w:t xml:space="preserve">When the </w:t>
+      </w:r>
+      <w:r>
+        <w:t>Event Hub</w:t>
+      </w:r>
+      <w:r>
+        <w:rPr>
+          <w:rFonts w:hint="eastAsia"/>
+        </w:rPr>
+        <w:t xml:space="preserve"> has been created successfully, </w:t>
+      </w:r>
+      <w:r>
+        <w:t xml:space="preserve">the </w:t>
+      </w:r>
+      <w:r>
+        <w:t>Bus namespace also has been created.</w:t>
+      </w:r>
+      <w:r>
+        <w:t xml:space="preserve"> </w:t>
+      </w:r>
+      <w:r>
+        <w:t xml:space="preserve">At the bottom of the page, click </w:t>
+      </w:r>
+      <w:r>
+        <w:lastRenderedPageBreak/>
+        <w:t xml:space="preserve">“Connection Information”. </w:t>
+      </w:r>
+      <w:r>
+        <w:rPr>
+          <w:noProof/>
+        </w:rPr>
+        <w:drawing>
+          <wp:inline distT="0" distB="0" distL="0" distR="0" wp14:anchorId="22387611" wp14:editId="1CE74986">
+            <wp:extent cx="5532120" cy="3419856"/>
+            <wp:effectExtent l="0" t="0" r="0" b="9525"/>
+            <wp:docPr id="1" name="그림 1"/>
+            <wp:cNvGraphicFramePr>
+              <a:graphicFrameLocks xmlns:a="http://schemas.openxmlformats.org/drawingml/2006/main" noChangeAspect="1"/>
+            </wp:cNvGraphicFramePr>
+            <a:graphic xmlns:a="http://schemas.openxmlformats.org/drawingml/2006/main">
+              <a:graphicData uri="http://schemas.openxmlformats.org/drawingml/2006/picture">
+                <pic:pic xmlns:pic="http://schemas.openxmlformats.org/drawingml/2006/picture">
+                  <pic:nvPicPr>
+                    <pic:cNvPr id="1" name=""/>
+                    <pic:cNvPicPr/>
+                  </pic:nvPicPr>
+                  <pic:blipFill>
+                    <a:blip r:embed="rId14"/>
+                    <a:stretch>
+                      <a:fillRect/>
+                    </a:stretch>
+                  </pic:blipFill>
+                  <pic:spPr>
+                    <a:xfrm>
+                      <a:off x="0" y="0"/>
+                      <a:ext cx="5532120" cy="3419856"/>
+                    </a:xfrm>
+                    <a:prstGeom prst="rect">
+                      <a:avLst/>
+                    </a:prstGeom>
+                  </pic:spPr>
+                </pic:pic>
+              </a:graphicData>
+            </a:graphic>
+          </wp:inline>
+        </w:drawing>
+      </w:r>
+    </w:p>
+    <w:p>
+      <w:pPr>
+        <w:pStyle w:val="ListParagraph"/>
+      </w:pPr>
+    </w:p>
+    <w:p>
+      <w:pPr>
+        <w:pStyle w:val="ListParagraph"/>
+        <w:numPr>
+          <w:ilvl w:val="0"/>
+          <w:numId w:val="5"/>
+        </w:numPr>
+      </w:pPr>
+      <w:r>
+        <w:t xml:space="preserve">Show the </w:t>
+      </w:r>
+      <w:r>
+        <w:t xml:space="preserve">Access connection information </w:t>
+      </w:r>
+      <w:r>
+        <w:t xml:space="preserve">for </w:t>
+      </w:r>
+      <w:r>
+        <w:t>Event Hub</w:t>
+      </w:r>
+      <w:r>
+        <w:t>.</w:t>
+      </w:r>
+      <w:r>
+        <w:t xml:space="preserve"> Click the copy button to copy the </w:t>
+      </w:r>
+      <w:proofErr w:type="spellStart"/>
+      <w:r>
+        <w:t>RootManageSharedAccessKey</w:t>
+      </w:r>
+      <w:proofErr w:type="spellEnd"/>
+      <w:r>
+        <w:t xml:space="preserve"> connection string to the clipboard. Save this information to use later.</w:t>
+      </w:r>
+    </w:p>
+    <w:p>
+      <w:pPr>
+        <w:pStyle w:val="ListParagraph"/>
+      </w:pPr>
+      <w:r>
+        <w:rPr>
+          <w:noProof/>
+        </w:rPr>
+        <w:drawing>
+          <wp:inline distT="0" distB="0" distL="0" distR="0" wp14:anchorId="11B424D8" wp14:editId="1FEA117A">
+            <wp:extent cx="4524198" cy="2876843"/>
+            <wp:effectExtent l="152400" t="171450" r="181610" b="171450"/>
+            <wp:docPr id="8" name="그림 8"/>
+            <wp:cNvGraphicFramePr>
+              <a:graphicFrameLocks xmlns:a="http://schemas.openxmlformats.org/drawingml/2006/main" noChangeAspect="1"/>
+            </wp:cNvGraphicFramePr>
+            <a:graphic xmlns:a="http://schemas.openxmlformats.org/drawingml/2006/main">
+              <a:graphicData uri="http://schemas.openxmlformats.org/drawingml/2006/picture">
+                <pic:pic xmlns:pic="http://schemas.openxmlformats.org/drawingml/2006/picture">
+                  <pic:nvPicPr>
+                    <pic:cNvPr id="1" name=""/>
+                    <pic:cNvPicPr/>
+                  </pic:nvPicPr>
+                  <pic:blipFill>
+                    <a:blip r:embed="rId15"/>
+                    <a:stretch>
+                      <a:fillRect/>
+                    </a:stretch>
+                  </pic:blipFill>
+                  <pic:spPr>
+                    <a:xfrm>
+                      <a:off x="0" y="0"/>
+                      <a:ext cx="4534983" cy="2883701"/>
                     </a:xfrm>
                     <a:prstGeom prst="rect">
                       <a:avLst/>
@@ -710,51 +872,592 @@
       </w:r>
     </w:p>
     <w:p>
+      <w:r>
+        <w:t>Now, students</w:t>
+      </w:r>
+      <w:r>
+        <w:t xml:space="preserve"> have the connection strings for send and receive events</w:t>
+      </w:r>
+    </w:p>
+    <w:p>
+      <w:pPr>
+        <w:pStyle w:val="Heading2"/>
+      </w:pPr>
+      <w:r>
+        <w:lastRenderedPageBreak/>
+        <w:t xml:space="preserve">Exercise 2: </w:t>
+      </w:r>
+      <w:r>
+        <w:rPr>
+          <w:lang w:eastAsia="ko-KR"/>
+        </w:rPr>
+        <w:t>Send messages to Event Hubs</w:t>
+      </w:r>
+      <w:r>
+        <w:rPr>
+          <w:rFonts w:hint="eastAsia"/>
+          <w:lang w:eastAsia="ko-KR"/>
+        </w:rPr>
+        <w:t>.</w:t>
+      </w:r>
+      <w:r>
+        <w:t xml:space="preserve"> </w:t>
+      </w:r>
+    </w:p>
+    <w:p>
+      <w:r>
+        <w:t>In this section, you'll write a Windows console app that sends events to your Event Hub.</w:t>
+      </w:r>
+    </w:p>
+    <w:p>
       <w:pPr>
         <w:pStyle w:val="ListParagraph"/>
         <w:numPr>
           <w:ilvl w:val="0"/>
-          <w:numId w:val="5"/>
+          <w:numId w:val="11"/>
         </w:numPr>
       </w:pPr>
       <w:r>
-        <w:t>Now,</w:t>
-      </w:r>
-      <w:r>
-        <w:t xml:space="preserve"> the</w:t>
-      </w:r>
-      <w:r>
-        <w:t xml:space="preserve"> user</w:t>
-      </w:r>
-      <w:r>
-        <w:t xml:space="preserve"> should</w:t>
-      </w:r>
-      <w:r>
-        <w:t xml:space="preserve"> have the connection strings for </w:t>
-      </w:r>
-      <w:r>
-        <w:t xml:space="preserve">both </w:t>
-      </w:r>
-      <w:r>
-        <w:t>send and receive events.</w:t>
-      </w:r>
-      <w:r>
-        <w:t xml:space="preserve"> And make an Azure Storage account for managing events. Click NEW at the bottom of page, and click “Data Service, then Storage, then “Quick Create”, and then type a name for your storage account</w:t>
-      </w:r>
-      <w:r>
-        <w:t>. Select your region, and then click “Create Storage Account”</w:t>
-      </w:r>
-    </w:p>
-    <w:p>
-      <w:pPr>
-        <w:pStyle w:val="ListParagraph"/>
-      </w:pPr>
+        <w:t>In Visual Studio, create a new Visual C# Desktop App project using the Console Application project template. Name the project Sende</w:t>
+      </w:r>
+      <w:r>
+        <w:t>r.</w:t>
+      </w:r>
+    </w:p>
+    <w:p>
       <w:r>
         <w:rPr>
           <w:noProof/>
         </w:rPr>
         <w:drawing>
-          <wp:inline distT="0" distB="0" distL="0" distR="0" wp14:anchorId="7028E043" wp14:editId="6B304C58">
+          <wp:inline distT="0" distB="0" distL="0" distR="0" wp14:anchorId="0DC71CC8" wp14:editId="0215F94E">
+            <wp:extent cx="5943600" cy="4122420"/>
+            <wp:effectExtent l="0" t="0" r="0" b="0"/>
+            <wp:docPr id="1026" name="Picture 2" descr="https://acom.azurecomcdn.net/80C57D/cdn/mediahandler/docarticles/dpsmedia-prod/azure.microsoft.com/en-us/documentation/articles/event-hubs-csharp-ephcs-getstarted/20160620082247/includes/service-bus-event-hubs-get-started-send-csharp/create-sender-csharp1.png"/>
+            <wp:cNvGraphicFramePr>
+              <a:graphicFrameLocks xmlns:a="http://schemas.openxmlformats.org/drawingml/2006/main" noChangeAspect="1"/>
+            </wp:cNvGraphicFramePr>
+            <a:graphic xmlns:a="http://schemas.openxmlformats.org/drawingml/2006/main">
+              <a:graphicData uri="http://schemas.openxmlformats.org/drawingml/2006/picture">
+                <pic:pic xmlns:pic="http://schemas.openxmlformats.org/drawingml/2006/picture">
+                  <pic:nvPicPr>
+                    <pic:cNvPr id="1026" name="Picture 2" descr="https://acom.azurecomcdn.net/80C57D/cdn/mediahandler/docarticles/dpsmedia-prod/azure.microsoft.com/en-us/documentation/articles/event-hubs-csharp-ephcs-getstarted/20160620082247/includes/service-bus-event-hubs-get-started-send-csharp/create-sender-csharp1.png"/>
+                    <pic:cNvPicPr>
+                      <a:picLocks noChangeAspect="1" noChangeArrowheads="1"/>
+                    </pic:cNvPicPr>
+                  </pic:nvPicPr>
+                  <pic:blipFill>
+                    <a:blip r:embed="rId16">
+                      <a:extLst>
+                        <a:ext uri="{28A0092B-C50C-407E-A947-70E740481C1C}">
+                          <a14:useLocalDpi xmlns:a14="http://schemas.microsoft.com/office/drawing/2010/main" val="0"/>
+                        </a:ext>
+                      </a:extLst>
+                    </a:blip>
+                    <a:srcRect/>
+                    <a:stretch>
+                      <a:fillRect/>
+                    </a:stretch>
+                  </pic:blipFill>
+                  <pic:spPr bwMode="auto">
+                    <a:xfrm>
+                      <a:off x="0" y="0"/>
+                      <a:ext cx="5943600" cy="4122420"/>
+                    </a:xfrm>
+                    <a:prstGeom prst="rect">
+                      <a:avLst/>
+                    </a:prstGeom>
+                    <a:noFill/>
+                    <a:extLst/>
+                  </pic:spPr>
+                </pic:pic>
+              </a:graphicData>
+            </a:graphic>
+          </wp:inline>
+        </w:drawing>
+      </w:r>
+    </w:p>
+    <w:p>
+      <w:pPr>
+        <w:pStyle w:val="ListParagraph"/>
+        <w:numPr>
+          <w:ilvl w:val="0"/>
+          <w:numId w:val="11"/>
+        </w:numPr>
+      </w:pPr>
+      <w:r>
+        <w:t xml:space="preserve">In Solution Explorer, right-click the solution, and then click Manage </w:t>
+      </w:r>
+      <w:proofErr w:type="spellStart"/>
+      <w:r>
+        <w:t>NuGet</w:t>
+      </w:r>
+      <w:proofErr w:type="spellEnd"/>
+      <w:r>
+        <w:t xml:space="preserve"> Packages for Solution.</w:t>
+      </w:r>
+    </w:p>
+    <w:p>
+      <w:pPr>
+        <w:pStyle w:val="ListParagraph"/>
+        <w:numPr>
+          <w:ilvl w:val="0"/>
+          <w:numId w:val="11"/>
+        </w:numPr>
+      </w:pPr>
+      <w:r>
+        <w:t xml:space="preserve">Click the Browse tab, </w:t>
+      </w:r>
+      <w:proofErr w:type="gramStart"/>
+      <w:r>
+        <w:t>then</w:t>
+      </w:r>
+      <w:proofErr w:type="gramEnd"/>
+      <w:r>
+        <w:t xml:space="preserve"> search for Microsoft Azure Service Bus. Ensure that the project name (Sender) is specified in the Version(s) box. Click Install, and accept the terms of use.</w:t>
+      </w:r>
+    </w:p>
+    <w:p>
+      <w:pPr>
+        <w:jc w:val="center"/>
+      </w:pPr>
+      <w:r>
+        <w:rPr>
+          <w:noProof/>
+        </w:rPr>
+        <w:lastRenderedPageBreak/>
+        <w:drawing>
+          <wp:inline distT="0" distB="0" distL="0" distR="0" wp14:anchorId="29E1CD52" wp14:editId="55F94992">
+            <wp:extent cx="3986504" cy="1885071"/>
+            <wp:effectExtent l="0" t="0" r="0" b="1270"/>
+            <wp:docPr id="2050" name="Picture 2" descr="https://acom.azurecomcdn.net/80C57D/cdn/mediahandler/docarticles/dpsmedia-prod/azure.microsoft.com/en-us/documentation/articles/event-hubs-csharp-ephcs-getstarted/20160620082247/includes/service-bus-event-hubs-get-started-send-csharp/create-sender-csharp2.png"/>
+            <wp:cNvGraphicFramePr>
+              <a:graphicFrameLocks xmlns:a="http://schemas.openxmlformats.org/drawingml/2006/main" noChangeAspect="1"/>
+            </wp:cNvGraphicFramePr>
+            <a:graphic xmlns:a="http://schemas.openxmlformats.org/drawingml/2006/main">
+              <a:graphicData uri="http://schemas.openxmlformats.org/drawingml/2006/picture">
+                <pic:pic xmlns:pic="http://schemas.openxmlformats.org/drawingml/2006/picture">
+                  <pic:nvPicPr>
+                    <pic:cNvPr id="2050" name="Picture 2" descr="https://acom.azurecomcdn.net/80C57D/cdn/mediahandler/docarticles/dpsmedia-prod/azure.microsoft.com/en-us/documentation/articles/event-hubs-csharp-ephcs-getstarted/20160620082247/includes/service-bus-event-hubs-get-started-send-csharp/create-sender-csharp2.png"/>
+                    <pic:cNvPicPr>
+                      <a:picLocks noChangeAspect="1" noChangeArrowheads="1"/>
+                    </pic:cNvPicPr>
+                  </pic:nvPicPr>
+                  <pic:blipFill>
+                    <a:blip r:embed="rId17">
+                      <a:extLst>
+                        <a:ext uri="{28A0092B-C50C-407E-A947-70E740481C1C}">
+                          <a14:useLocalDpi xmlns:a14="http://schemas.microsoft.com/office/drawing/2010/main" val="0"/>
+                        </a:ext>
+                      </a:extLst>
+                    </a:blip>
+                    <a:srcRect/>
+                    <a:stretch>
+                      <a:fillRect/>
+                    </a:stretch>
+                  </pic:blipFill>
+                  <pic:spPr bwMode="auto">
+                    <a:xfrm>
+                      <a:off x="0" y="0"/>
+                      <a:ext cx="4001205" cy="1892022"/>
+                    </a:xfrm>
+                    <a:prstGeom prst="rect">
+                      <a:avLst/>
+                    </a:prstGeom>
+                    <a:noFill/>
+                    <a:extLst/>
+                  </pic:spPr>
+                </pic:pic>
+              </a:graphicData>
+            </a:graphic>
+          </wp:inline>
+        </w:drawing>
+      </w:r>
+    </w:p>
+    <w:p>
+      <w:pPr>
+        <w:ind w:left="360"/>
+      </w:pPr>
+      <w:r>
+        <w:t xml:space="preserve">This downloads, installs, and adds a reference to the Azure Service Bus library </w:t>
+      </w:r>
+      <w:proofErr w:type="spellStart"/>
+      <w:r>
+        <w:t>NuGet</w:t>
+      </w:r>
+      <w:proofErr w:type="spellEnd"/>
+      <w:r>
+        <w:t xml:space="preserve"> package.</w:t>
+      </w:r>
+    </w:p>
+    <w:p>
+      <w:pPr>
+        <w:pStyle w:val="ListParagraph"/>
+        <w:numPr>
+          <w:ilvl w:val="0"/>
+          <w:numId w:val="11"/>
+        </w:numPr>
+      </w:pPr>
+      <w:r>
+        <w:t xml:space="preserve">Add the following using statements at the top of the </w:t>
+      </w:r>
+      <w:proofErr w:type="spellStart"/>
+      <w:r>
+        <w:t>Program.cs</w:t>
+      </w:r>
+      <w:proofErr w:type="spellEnd"/>
+      <w:r>
+        <w:t xml:space="preserve"> file:</w:t>
+      </w:r>
+    </w:p>
+    <w:p>
+      <w:pPr>
+        <w:pStyle w:val="Code"/>
+      </w:pPr>
+      <w:r>
+        <w:t>using System.Threading;</w:t>
+      </w:r>
+    </w:p>
+    <w:p>
+      <w:pPr>
+        <w:pStyle w:val="Code"/>
+      </w:pPr>
+      <w:r>
+        <w:t>using Microsoft.ServiceBus.Messaging;</w:t>
+      </w:r>
+    </w:p>
+    <w:p/>
+    <w:p>
+      <w:pPr>
+        <w:pStyle w:val="ListParagraph"/>
+        <w:numPr>
+          <w:ilvl w:val="0"/>
+          <w:numId w:val="11"/>
+        </w:numPr>
+      </w:pPr>
+      <w:r>
+        <w:t>Add the following fields to the Program class, substituting the placeholder values with the name of the Event Hub you created in the previous section, and the namespace-level connection string you saved previously.</w:t>
+      </w:r>
+    </w:p>
+    <w:p>
+      <w:pPr>
+        <w:pStyle w:val="Code"/>
+      </w:pPr>
+      <w:r>
+        <w:t>static string eventHubName = "{Event Hub name}";</w:t>
+      </w:r>
+    </w:p>
+    <w:p>
+      <w:pPr>
+        <w:pStyle w:val="Code"/>
+      </w:pPr>
+      <w:r>
+        <w:t>static string connectionString = "{send connection string}";</w:t>
+      </w:r>
+    </w:p>
+    <w:p>
+      <w:r>
+        <w:t xml:space="preserve">The Event Hub Name is </w:t>
+      </w:r>
+      <w:proofErr w:type="spellStart"/>
+      <w:r>
+        <w:t>TBLEventHub</w:t>
+      </w:r>
+      <w:proofErr w:type="spellEnd"/>
+      <w:r>
+        <w:t xml:space="preserve"> and the connection string is the </w:t>
+      </w:r>
+      <w:proofErr w:type="spellStart"/>
+      <w:r>
+        <w:t>RootManageSharedAccessKey</w:t>
+      </w:r>
+      <w:proofErr w:type="spellEnd"/>
+      <w:r>
+        <w:t xml:space="preserve"> connection string that students saved earlier.</w:t>
+      </w:r>
+    </w:p>
+    <w:p>
+      <w:pPr>
+        <w:pStyle w:val="ListParagraph"/>
+        <w:numPr>
+          <w:ilvl w:val="0"/>
+          <w:numId w:val="11"/>
+        </w:numPr>
+      </w:pPr>
+      <w:r>
+        <w:t xml:space="preserve">Add the following method to the Program class: </w:t>
+      </w:r>
+    </w:p>
+    <w:p>
+      <w:pPr>
+        <w:pStyle w:val="Code"/>
+      </w:pPr>
+      <w:r>
+        <w:t>static void SendingRandomMessages()</w:t>
+      </w:r>
+    </w:p>
+    <w:p>
+      <w:pPr>
+        <w:pStyle w:val="Code"/>
+      </w:pPr>
+      <w:r>
+        <w:t>{</w:t>
+      </w:r>
+    </w:p>
+    <w:p>
+      <w:pPr>
+        <w:pStyle w:val="Code"/>
+      </w:pPr>
+      <w:r>
+        <w:t xml:space="preserve">    var eventHubClient = EventHubClient.CreateFromConnectionString(connectionString, eventHubName);</w:t>
+      </w:r>
+    </w:p>
+    <w:p>
+      <w:pPr>
+        <w:pStyle w:val="Code"/>
+      </w:pPr>
+      <w:r>
+        <w:t xml:space="preserve">    while (true)</w:t>
+      </w:r>
+    </w:p>
+    <w:p>
+      <w:pPr>
+        <w:pStyle w:val="Code"/>
+      </w:pPr>
+      <w:r>
+        <w:t xml:space="preserve">    {</w:t>
+      </w:r>
+    </w:p>
+    <w:p>
+      <w:pPr>
+        <w:pStyle w:val="Code"/>
+      </w:pPr>
+      <w:r>
+        <w:t xml:space="preserve">        try</w:t>
+      </w:r>
+    </w:p>
+    <w:p>
+      <w:pPr>
+        <w:pStyle w:val="Code"/>
+      </w:pPr>
+      <w:r>
+        <w:t xml:space="preserve">        {</w:t>
+      </w:r>
+    </w:p>
+    <w:p>
+      <w:pPr>
+        <w:pStyle w:val="Code"/>
+      </w:pPr>
+      <w:r>
+        <w:t xml:space="preserve">            var message = Guid.NewGuid().ToString();</w:t>
+      </w:r>
+    </w:p>
+    <w:p>
+      <w:pPr>
+        <w:pStyle w:val="Code"/>
+      </w:pPr>
+      <w:r>
+        <w:t xml:space="preserve">            Console.WriteLine("{0} &gt; Sending message: {1}", DateTime.Now, message);</w:t>
+      </w:r>
+    </w:p>
+    <w:p>
+      <w:pPr>
+        <w:pStyle w:val="Code"/>
+      </w:pPr>
+      <w:r>
+        <w:t xml:space="preserve">            eventHubClient.Send(new EventData(Encoding.UTF8.GetBytes(message)));</w:t>
+      </w:r>
+    </w:p>
+    <w:p>
+      <w:pPr>
+        <w:pStyle w:val="Code"/>
+      </w:pPr>
+      <w:r>
+        <w:t xml:space="preserve">        }</w:t>
+      </w:r>
+    </w:p>
+    <w:p>
+      <w:pPr>
+        <w:pStyle w:val="Code"/>
+      </w:pPr>
+      <w:r>
+        <w:t xml:space="preserve">        catch (Exception exception)</w:t>
+      </w:r>
+    </w:p>
+    <w:p>
+      <w:pPr>
+        <w:pStyle w:val="Code"/>
+      </w:pPr>
+      <w:r>
+        <w:t xml:space="preserve">        {</w:t>
+      </w:r>
+    </w:p>
+    <w:p>
+      <w:pPr>
+        <w:pStyle w:val="Code"/>
+      </w:pPr>
+      <w:r>
+        <w:t xml:space="preserve">            Console.ForegroundColor = ConsoleColor.Red;</w:t>
+      </w:r>
+    </w:p>
+    <w:p>
+      <w:pPr>
+        <w:pStyle w:val="Code"/>
+      </w:pPr>
+      <w:r>
+        <w:t xml:space="preserve">            Console.WriteLine("{0} &gt; Exception: {1}", DateTime.Now, exception.Message);</w:t>
+      </w:r>
+    </w:p>
+    <w:p>
+      <w:pPr>
+        <w:pStyle w:val="Code"/>
+      </w:pPr>
+      <w:r>
+        <w:t xml:space="preserve">            Console.ResetColor();</w:t>
+      </w:r>
+    </w:p>
+    <w:p>
+      <w:pPr>
+        <w:pStyle w:val="Code"/>
+      </w:pPr>
+      <w:r>
+        <w:lastRenderedPageBreak/>
+        <w:t xml:space="preserve">        }</w:t>
+      </w:r>
+    </w:p>
+    <w:p>
+      <w:pPr>
+        <w:pStyle w:val="Code"/>
+      </w:pPr>
+    </w:p>
+    <w:p>
+      <w:pPr>
+        <w:pStyle w:val="Code"/>
+      </w:pPr>
+      <w:r>
+        <w:t xml:space="preserve">        Thread.Sleep(200);</w:t>
+      </w:r>
+    </w:p>
+    <w:p>
+      <w:pPr>
+        <w:pStyle w:val="Code"/>
+      </w:pPr>
+      <w:r>
+        <w:t xml:space="preserve">    }</w:t>
+      </w:r>
+    </w:p>
+    <w:p>
+      <w:pPr>
+        <w:pStyle w:val="Code"/>
+      </w:pPr>
+      <w:r>
+        <w:t>}</w:t>
+      </w:r>
+    </w:p>
+    <w:p>
+      <w:r>
+        <w:t>This method continuously sends events to your Event Hub with a 200ms delay.</w:t>
+      </w:r>
+    </w:p>
+    <w:p>
+      <w:pPr>
+        <w:pStyle w:val="ListParagraph"/>
+        <w:numPr>
+          <w:ilvl w:val="0"/>
+          <w:numId w:val="11"/>
+        </w:numPr>
+      </w:pPr>
+      <w:r>
+        <w:t>Finally, add the following lines to the Main method:</w:t>
+      </w:r>
+    </w:p>
+    <w:p>
+      <w:pPr>
+        <w:pStyle w:val="Code"/>
+      </w:pPr>
+      <w:r>
+        <w:t>Console.WriteLine("Press Ctrl-C to stop the sender process");</w:t>
+      </w:r>
+    </w:p>
+    <w:p>
+      <w:pPr>
+        <w:pStyle w:val="Code"/>
+      </w:pPr>
+      <w:r>
+        <w:t>Console.WriteLine("Press Enter to start now");</w:t>
+      </w:r>
+    </w:p>
+    <w:p>
+      <w:pPr>
+        <w:pStyle w:val="Code"/>
+      </w:pPr>
+      <w:r>
+        <w:t>Console.ReadLine();</w:t>
+      </w:r>
+    </w:p>
+    <w:p>
+      <w:pPr>
+        <w:pStyle w:val="Code"/>
+      </w:pPr>
+      <w:r>
+        <w:t>SendingRandomMessages();</w:t>
+      </w:r>
+    </w:p>
+    <w:p>
+      <w:pPr>
+        <w:pStyle w:val="Heading2"/>
+      </w:pPr>
+      <w:r>
+        <w:t>Exercise 3</w:t>
+      </w:r>
+      <w:r>
+        <w:t xml:space="preserve">: </w:t>
+      </w:r>
+      <w:r>
+        <w:rPr>
+          <w:lang w:eastAsia="ko-KR"/>
+        </w:rPr>
+        <w:t>Create a Storage Account</w:t>
+      </w:r>
+      <w:r>
+        <w:t xml:space="preserve"> </w:t>
+      </w:r>
+    </w:p>
+    <w:p>
+      <w:r>
+        <w:t>In order to receive events from the Event Hub, students need to a storage account</w:t>
+      </w:r>
+      <w:r>
+        <w:t>.</w:t>
+      </w:r>
+    </w:p>
+    <w:p>
+      <w:pPr>
+        <w:pStyle w:val="ListParagraph"/>
+      </w:pPr>
+    </w:p>
+    <w:p>
+      <w:pPr>
+        <w:pStyle w:val="ListParagraph"/>
+        <w:numPr>
+          <w:ilvl w:val="0"/>
+          <w:numId w:val="12"/>
+        </w:numPr>
+      </w:pPr>
+      <w:r>
+        <w:t>Click NEW at the bottom of page, and click “Data Service, then Storage, then “Quick Create”, and then type a name for your storage account. Select your region, and then click “Create Storage Account”</w:t>
+      </w:r>
+    </w:p>
+    <w:p>
+      <w:pPr>
+        <w:pStyle w:val="ListParagraph"/>
+      </w:pPr>
+      <w:r>
+        <w:rPr>
+          <w:noProof/>
+        </w:rPr>
+        <w:drawing>
+          <wp:inline distT="0" distB="0" distL="0" distR="0" wp14:anchorId="0B69230F" wp14:editId="5B72A3A1">
             <wp:extent cx="5340096" cy="2103120"/>
             <wp:effectExtent l="0" t="0" r="0" b="0"/>
             <wp:docPr id="20" name="그림 20"/>
@@ -769,7 +1472,7 @@
                     <pic:cNvPicPr/>
                   </pic:nvPicPr>
                   <pic:blipFill>
-                    <a:blip r:embed="rId14"/>
+                    <a:blip r:embed="rId18"/>
                     <a:stretch>
                       <a:fillRect/>
                     </a:stretch>
@@ -795,14 +1498,14 @@
         <w:pStyle w:val="ListParagraph"/>
         <w:numPr>
           <w:ilvl w:val="0"/>
-          <w:numId w:val="5"/>
+          <w:numId w:val="12"/>
         </w:numPr>
       </w:pPr>
       <w:r>
-        <w:t>Click the newly created storage account, and then clic</w:t>
-      </w:r>
-      <w:r>
-        <w:t>k “Manage Access Keys”. Copy</w:t>
+        <w:t xml:space="preserve">Click the newly created storage account, and then </w:t>
+      </w:r>
+      <w:r>
+        <w:t>click “Manage Access Keys”. Copy</w:t>
       </w:r>
       <w:r>
         <w:t xml:space="preserve"> the primary access key to use later in this lab</w:t>
@@ -826,7 +1529,7 @@
         </w:rPr>
         <w:lastRenderedPageBreak/>
         <w:drawing>
-          <wp:inline distT="0" distB="0" distL="0" distR="0" wp14:anchorId="36EDBC4A" wp14:editId="595D2126">
+          <wp:inline distT="0" distB="0" distL="0" distR="0" wp14:anchorId="57FC45A2" wp14:editId="04083225">
             <wp:extent cx="4718050" cy="3019425"/>
             <wp:effectExtent l="152400" t="171450" r="196850" b="180975"/>
             <wp:docPr id="12" name="그림 12"/>
@@ -841,7 +1544,7 @@
                     <pic:cNvPicPr/>
                   </pic:nvPicPr>
                   <pic:blipFill>
-                    <a:blip r:embed="rId15"/>
+                    <a:blip r:embed="rId19"/>
                     <a:stretch>
                       <a:fillRect/>
                     </a:stretch>
@@ -891,47 +1594,56 @@
         </w:drawing>
       </w:r>
     </w:p>
+    <w:p/>
     <w:p>
       <w:pPr>
         <w:pStyle w:val="Heading2"/>
       </w:pPr>
-    </w:p>
-    <w:p>
-      <w:pPr>
-        <w:pStyle w:val="Heading2"/>
-      </w:pPr>
-      <w:r>
-        <w:t xml:space="preserve">Exercise 2: </w:t>
+      <w:r>
+        <w:t xml:space="preserve">Exercise 3: </w:t>
       </w:r>
       <w:r>
         <w:rPr>
           <w:lang w:eastAsia="ko-KR"/>
         </w:rPr>
-        <w:t>Send messages to Event Hubs</w:t>
-      </w:r>
+        <w:t xml:space="preserve">Receive Messages with </w:t>
+      </w:r>
+      <w:proofErr w:type="spellStart"/>
       <w:r>
         <w:rPr>
-          <w:rFonts w:hint="eastAsia"/>
           <w:lang w:eastAsia="ko-KR"/>
         </w:rPr>
-        <w:t>.</w:t>
-      </w:r>
+        <w:t>EventProcessorHost</w:t>
+      </w:r>
+      <w:proofErr w:type="spellEnd"/>
       <w:r>
         <w:t xml:space="preserve"> </w:t>
       </w:r>
     </w:p>
     <w:p>
-      <w:r>
-        <w:t>The second</w:t>
-      </w:r>
-      <w:r>
-        <w:t xml:space="preserve"> task you have to perform is to </w:t>
-      </w:r>
-      <w:r>
-        <w:t>write a C app to send events to your Event Hub</w:t>
-      </w:r>
-      <w:r>
-        <w:t>.</w:t>
+      <w:proofErr w:type="spellStart"/>
+      <w:r>
+        <w:t>EventProcessorHost</w:t>
+      </w:r>
+      <w:proofErr w:type="spellEnd"/>
+      <w:r>
+        <w:t xml:space="preserve"> is a .NET class that simplifies receiving events from Event Hubs by managing persistent checkpoints and parallel receives from those Event Hubs. Using </w:t>
+      </w:r>
+      <w:proofErr w:type="spellStart"/>
+      <w:r>
+        <w:t>EventProcessorHost</w:t>
+      </w:r>
+      <w:proofErr w:type="spellEnd"/>
+      <w:r>
+        <w:t xml:space="preserve">, you can split events across multiple receivers, even when hosted in different nodes. This example shows how to use </w:t>
+      </w:r>
+      <w:proofErr w:type="spellStart"/>
+      <w:r>
+        <w:t>EventProcessorHost</w:t>
+      </w:r>
+      <w:proofErr w:type="spellEnd"/>
+      <w:r>
+        <w:t xml:space="preserve"> for a single receiver.</w:t>
       </w:r>
     </w:p>
     <w:p>
@@ -939,302 +1651,188 @@
         <w:pStyle w:val="ListParagraph"/>
         <w:numPr>
           <w:ilvl w:val="0"/>
-          <w:numId w:val="9"/>
+          <w:numId w:val="13"/>
         </w:numPr>
       </w:pPr>
       <w:r>
-        <w:t>First, build an environment that can make the sender program as follows;</w:t>
-      </w:r>
-    </w:p>
-    <w:p>
-      <w:pPr>
-        <w:pStyle w:val="ListParagraph"/>
-        <w:numPr>
-          <w:ilvl w:val="1"/>
-          <w:numId w:val="9"/>
-        </w:numPr>
-      </w:pPr>
-      <w:r>
-        <w:t xml:space="preserve">Create a new VM - </w:t>
-      </w:r>
-      <w:r>
-        <w:t xml:space="preserve">Ubuntu </w:t>
-      </w:r>
-      <w:r>
-        <w:t xml:space="preserve">Server </w:t>
-      </w:r>
-      <w:r>
-        <w:t>14.04</w:t>
-      </w:r>
-      <w:r>
-        <w:t xml:space="preserve"> LTS</w:t>
-      </w:r>
-      <w:r>
-        <w:t xml:space="preserve">. </w:t>
-      </w:r>
-      <w:r>
-        <w:t xml:space="preserve"> If necessary, use putty program to connect to your Linux VM.</w:t>
-      </w:r>
-    </w:p>
-    <w:p>
-      <w:pPr>
-        <w:pStyle w:val="ListParagraph"/>
-        <w:numPr>
-          <w:ilvl w:val="1"/>
-          <w:numId w:val="9"/>
-        </w:numPr>
-      </w:pPr>
-      <w:r>
-        <w:t xml:space="preserve">Proton AMQP library from Apache </w:t>
-      </w:r>
-      <w:proofErr w:type="spellStart"/>
-      <w:r>
-        <w:t>Qpid</w:t>
-      </w:r>
-      <w:proofErr w:type="spellEnd"/>
-      <w:r>
-        <w:t xml:space="preserve"> project.</w:t>
-      </w:r>
-    </w:p>
-    <w:p>
-      <w:pPr>
-        <w:pStyle w:val="ListParagraph"/>
-      </w:pPr>
+        <w:t>In Visual Studio, create a new Visual C# Desktop App project using the Console Application project template. Name the project Receiver.</w:t>
+      </w:r>
+    </w:p>
+    <w:p>
+      <w:r>
+        <w:rPr>
+          <w:noProof/>
+        </w:rPr>
+        <w:lastRenderedPageBreak/>
+        <w:drawing>
+          <wp:inline distT="0" distB="0" distL="0" distR="0" wp14:anchorId="2C7EA775" wp14:editId="7FF8EB52">
+            <wp:extent cx="5943600" cy="4122420"/>
+            <wp:effectExtent l="0" t="0" r="0" b="0"/>
+            <wp:docPr id="3074" name="Picture 2" descr="https://github.com/Azure/azure-content/raw/master/includes/media/service-bus-event-hubs-getstarted/create-receiver-csharp1.png"/>
+            <wp:cNvGraphicFramePr>
+              <a:graphicFrameLocks xmlns:a="http://schemas.openxmlformats.org/drawingml/2006/main" noChangeAspect="1"/>
+            </wp:cNvGraphicFramePr>
+            <a:graphic xmlns:a="http://schemas.openxmlformats.org/drawingml/2006/main">
+              <a:graphicData uri="http://schemas.openxmlformats.org/drawingml/2006/picture">
+                <pic:pic xmlns:pic="http://schemas.openxmlformats.org/drawingml/2006/picture">
+                  <pic:nvPicPr>
+                    <pic:cNvPr id="3074" name="Picture 2" descr="https://github.com/Azure/azure-content/raw/master/includes/media/service-bus-event-hubs-getstarted/create-receiver-csharp1.png"/>
+                    <pic:cNvPicPr>
+                      <a:picLocks noChangeAspect="1" noChangeArrowheads="1"/>
+                    </pic:cNvPicPr>
+                  </pic:nvPicPr>
+                  <pic:blipFill>
+                    <a:blip r:embed="rId20">
+                      <a:extLst>
+                        <a:ext uri="{28A0092B-C50C-407E-A947-70E740481C1C}">
+                          <a14:useLocalDpi xmlns:a14="http://schemas.microsoft.com/office/drawing/2010/main" val="0"/>
+                        </a:ext>
+                      </a:extLst>
+                    </a:blip>
+                    <a:srcRect/>
+                    <a:stretch>
+                      <a:fillRect/>
+                    </a:stretch>
+                  </pic:blipFill>
+                  <pic:spPr bwMode="auto">
+                    <a:xfrm>
+                      <a:off x="0" y="0"/>
+                      <a:ext cx="5943600" cy="4122420"/>
+                    </a:xfrm>
+                    <a:prstGeom prst="rect">
+                      <a:avLst/>
+                    </a:prstGeom>
+                    <a:noFill/>
+                    <a:extLst/>
+                  </pic:spPr>
+                </pic:pic>
+              </a:graphicData>
+            </a:graphic>
+          </wp:inline>
+        </w:drawing>
+      </w:r>
     </w:p>
     <w:p>
       <w:pPr>
         <w:pStyle w:val="ListParagraph"/>
         <w:numPr>
           <w:ilvl w:val="0"/>
-          <w:numId w:val="9"/>
+          <w:numId w:val="13"/>
         </w:numPr>
       </w:pPr>
       <w:r>
-        <w:rPr>
-          <w:noProof/>
-          <w:lang w:eastAsia="ja-JP"/>
-        </w:rPr>
-        <w:t>To compile the Proton library, install the following packages:</w:t>
-      </w:r>
-    </w:p>
-    <w:p>
-      <w:pPr>
-        <w:pStyle w:val="ListParagraph"/>
-        <w:numPr>
-          <w:ilvl w:val="1"/>
-          <w:numId w:val="9"/>
-        </w:numPr>
-      </w:pPr>
-      <w:r>
-        <w:rPr>
-          <w:noProof/>
-          <w:lang w:eastAsia="ja-JP"/>
-        </w:rPr>
-        <w:t xml:space="preserve">$ </w:t>
-      </w:r>
-      <w:r>
-        <w:rPr>
-          <w:noProof/>
-          <w:lang w:eastAsia="ja-JP"/>
-        </w:rPr>
-        <w:t>sudo apt-get install build-essential cmake uuid-dev openssl libssl-dev</w:t>
-      </w:r>
-    </w:p>
-    <w:p>
-      <w:pPr>
-        <w:pStyle w:val="ListParagraph"/>
-        <w:numPr>
-          <w:ilvl w:val="1"/>
-          <w:numId w:val="9"/>
-        </w:numPr>
-        <w:rPr>
-          <w:noProof/>
-          <w:lang w:eastAsia="ja-JP"/>
-        </w:rPr>
-      </w:pPr>
-      <w:r>
-        <w:rPr>
-          <w:noProof/>
-          <w:lang w:eastAsia="ja-JP"/>
-        </w:rPr>
-        <w:t>$ wget http://archive.apache.org/dist/qpid/proton/0.7/qpid-proton-0.7.tar.gz</w:t>
-      </w:r>
-    </w:p>
-    <w:p>
-      <w:pPr>
-        <w:pStyle w:val="ListParagraph"/>
-        <w:numPr>
-          <w:ilvl w:val="1"/>
-          <w:numId w:val="9"/>
-        </w:numPr>
-      </w:pPr>
-      <w:r>
-        <w:rPr>
-          <w:noProof/>
-          <w:lang w:eastAsia="ja-JP"/>
-        </w:rPr>
-        <w:t>$ tar xvfz qpid-proton-0.7.tar.gz</w:t>
-      </w:r>
-    </w:p>
-    <w:p>
-      <w:pPr>
-        <w:pStyle w:val="ListParagraph"/>
-        <w:numPr>
-          <w:ilvl w:val="1"/>
-          <w:numId w:val="9"/>
-        </w:numPr>
-        <w:rPr>
-          <w:noProof/>
-          <w:lang w:eastAsia="ja-JP"/>
-        </w:rPr>
-      </w:pPr>
-      <w:r>
-        <w:rPr>
-          <w:noProof/>
-          <w:lang w:eastAsia="ja-JP"/>
-        </w:rPr>
-        <w:t>$</w:t>
-      </w:r>
-      <w:r>
-        <w:t xml:space="preserve"> </w:t>
-      </w:r>
-      <w:r>
-        <w:rPr>
-          <w:noProof/>
-          <w:lang w:eastAsia="ja-JP"/>
-        </w:rPr>
-        <w:t>cd qpid-proton-0.7</w:t>
-      </w:r>
-    </w:p>
-    <w:p>
-      <w:pPr>
-        <w:pStyle w:val="ListParagraph"/>
-        <w:numPr>
-          <w:ilvl w:val="1"/>
-          <w:numId w:val="9"/>
-        </w:numPr>
-        <w:rPr>
-          <w:noProof/>
-          <w:lang w:eastAsia="ja-JP"/>
-        </w:rPr>
-      </w:pPr>
-      <w:r>
-        <w:rPr>
-          <w:noProof/>
-          <w:lang w:eastAsia="ja-JP"/>
-        </w:rPr>
-        <w:t>$ mkdir build</w:t>
-      </w:r>
-    </w:p>
-    <w:p>
-      <w:pPr>
-        <w:pStyle w:val="ListParagraph"/>
-        <w:numPr>
-          <w:ilvl w:val="1"/>
-          <w:numId w:val="9"/>
-        </w:numPr>
-        <w:rPr>
-          <w:noProof/>
-          <w:lang w:eastAsia="ja-JP"/>
-        </w:rPr>
-      </w:pPr>
-      <w:r>
-        <w:rPr>
-          <w:noProof/>
-          <w:lang w:eastAsia="ja-JP"/>
-        </w:rPr>
-        <w:t>$ cd build</w:t>
-      </w:r>
-    </w:p>
-    <w:p>
-      <w:pPr>
-        <w:pStyle w:val="ListParagraph"/>
-        <w:numPr>
-          <w:ilvl w:val="1"/>
-          <w:numId w:val="9"/>
-        </w:numPr>
-        <w:rPr>
-          <w:noProof/>
-          <w:lang w:eastAsia="ja-JP"/>
-        </w:rPr>
-      </w:pPr>
-      <w:r>
-        <w:rPr>
-          <w:noProof/>
-          <w:lang w:eastAsia="ja-JP"/>
-        </w:rPr>
-        <w:t>$ cmake -DCMAKE_INSTALL_PREFIX=/usr ..</w:t>
-      </w:r>
-    </w:p>
-    <w:p>
-      <w:pPr>
-        <w:pStyle w:val="ListParagraph"/>
-        <w:numPr>
-          <w:ilvl w:val="1"/>
-          <w:numId w:val="9"/>
-        </w:numPr>
-      </w:pPr>
-      <w:r>
-        <w:rPr>
-          <w:noProof/>
-          <w:lang w:eastAsia="ja-JP"/>
-        </w:rPr>
-        <w:t>$ sudo make install</w:t>
-      </w:r>
-    </w:p>
-    <w:p>
-      <w:pPr>
-        <w:pStyle w:val="ListParagraph"/>
-      </w:pPr>
+        <w:t xml:space="preserve">In Solution Explorer, right-click the solution, and then click Manage </w:t>
+      </w:r>
+      <w:proofErr w:type="spellStart"/>
+      <w:r>
+        <w:t>NuGet</w:t>
+      </w:r>
+      <w:proofErr w:type="spellEnd"/>
+      <w:r>
+        <w:t xml:space="preserve"> Packages for Solution.</w:t>
+      </w:r>
     </w:p>
     <w:p>
       <w:pPr>
         <w:pStyle w:val="ListParagraph"/>
         <w:numPr>
           <w:ilvl w:val="0"/>
-          <w:numId w:val="9"/>
+          <w:numId w:val="13"/>
         </w:numPr>
       </w:pPr>
       <w:r>
-        <w:t xml:space="preserve">In </w:t>
-      </w:r>
-      <w:r>
-        <w:t>your work</w:t>
-      </w:r>
-      <w:r>
-        <w:t>ing</w:t>
-      </w:r>
-      <w:r>
-        <w:t xml:space="preserve"> directo</w:t>
-      </w:r>
-      <w:r>
-        <w:t xml:space="preserve">ry, create a new file, </w:t>
+        <w:t xml:space="preserve">Click the Browse tab, </w:t>
+      </w:r>
+      <w:proofErr w:type="gramStart"/>
+      <w:r>
+        <w:t>then</w:t>
+      </w:r>
+      <w:proofErr w:type="gramEnd"/>
+      <w:r>
+        <w:t xml:space="preserve"> search for Microsoft Azure Service Bus Event Hub - </w:t>
       </w:r>
       <w:proofErr w:type="spellStart"/>
       <w:r>
-        <w:t>sender.c</w:t>
+        <w:t>EventProcessorHost</w:t>
       </w:r>
       <w:proofErr w:type="spellEnd"/>
       <w:r>
-        <w:t xml:space="preserve">. </w:t>
-      </w:r>
-      <w:r>
-        <w:t xml:space="preserve">Remember to substitute the value </w:t>
-      </w:r>
-      <w:r>
-        <w:t xml:space="preserve">of </w:t>
-      </w:r>
-      <w:r>
-        <w:t>your Event Hub name and namespace name</w:t>
-      </w:r>
-      <w:r>
-        <w:t xml:space="preserve"> using your Event Hub information </w:t>
-      </w:r>
-      <w:r>
-        <w:t>from</w:t>
-      </w:r>
-      <w:r>
-        <w:t xml:space="preserve"> exercise 1.</w:t>
+        <w:t>. Ensure that the project name (Receiver) is specified in the Version(s) box. Click Install, and accept the terms of use.</w:t>
+      </w:r>
+    </w:p>
+    <w:p>
+      <w:r>
+        <w:rPr>
+          <w:noProof/>
+        </w:rPr>
+        <w:drawing>
+          <wp:inline distT="0" distB="0" distL="0" distR="0" wp14:anchorId="23946AA0" wp14:editId="05494671">
+            <wp:extent cx="5943600" cy="2827020"/>
+            <wp:effectExtent l="0" t="0" r="0" b="0"/>
+            <wp:docPr id="4098" name="Picture 2" descr="https://github.com/Azure/azure-content/raw/master/includes/media/service-bus-event-hubs-getstarted/create-eph-csharp1.png"/>
+            <wp:cNvGraphicFramePr>
+              <a:graphicFrameLocks xmlns:a="http://schemas.openxmlformats.org/drawingml/2006/main" noChangeAspect="1"/>
+            </wp:cNvGraphicFramePr>
+            <a:graphic xmlns:a="http://schemas.openxmlformats.org/drawingml/2006/main">
+              <a:graphicData uri="http://schemas.openxmlformats.org/drawingml/2006/picture">
+                <pic:pic xmlns:pic="http://schemas.openxmlformats.org/drawingml/2006/picture">
+                  <pic:nvPicPr>
+                    <pic:cNvPr id="4098" name="Picture 2" descr="https://github.com/Azure/azure-content/raw/master/includes/media/service-bus-event-hubs-getstarted/create-eph-csharp1.png"/>
+                    <pic:cNvPicPr>
+                      <a:picLocks noChangeAspect="1" noChangeArrowheads="1"/>
+                    </pic:cNvPicPr>
+                  </pic:nvPicPr>
+                  <pic:blipFill>
+                    <a:blip r:embed="rId21">
+                      <a:extLst>
+                        <a:ext uri="{28A0092B-C50C-407E-A947-70E740481C1C}">
+                          <a14:useLocalDpi xmlns:a14="http://schemas.microsoft.com/office/drawing/2010/main" val="0"/>
+                        </a:ext>
+                      </a:extLst>
+                    </a:blip>
+                    <a:srcRect/>
+                    <a:stretch>
+                      <a:fillRect/>
+                    </a:stretch>
+                  </pic:blipFill>
+                  <pic:spPr bwMode="auto">
+                    <a:xfrm>
+                      <a:off x="0" y="0"/>
+                      <a:ext cx="5943600" cy="2827020"/>
+                    </a:xfrm>
+                    <a:prstGeom prst="rect">
+                      <a:avLst/>
+                    </a:prstGeom>
+                    <a:noFill/>
+                    <a:extLst/>
+                  </pic:spPr>
+                </pic:pic>
+              </a:graphicData>
+            </a:graphic>
+          </wp:inline>
+        </w:drawing>
+      </w:r>
+    </w:p>
+    <w:p>
+      <w:r>
+        <w:lastRenderedPageBreak/>
+        <w:t xml:space="preserve">This downloads, installs, and adds a reference to the Azure Service Bus Event Hub - </w:t>
+      </w:r>
+      <w:proofErr w:type="spellStart"/>
+      <w:r>
+        <w:t>EventProcessorHost</w:t>
+      </w:r>
+      <w:proofErr w:type="spellEnd"/>
+      <w:r>
+        <w:t xml:space="preserve"> </w:t>
+      </w:r>
+      <w:proofErr w:type="spellStart"/>
+      <w:r>
+        <w:t>NuGet</w:t>
+      </w:r>
+      <w:proofErr w:type="spellEnd"/>
+      <w:r>
+        <w:t xml:space="preserve"> package, with all its dependencies.</w:t>
       </w:r>
     </w:p>
     <w:p>
@@ -1242,19 +1840,72 @@
         <w:pStyle w:val="ListParagraph"/>
         <w:numPr>
           <w:ilvl w:val="0"/>
-          <w:numId w:val="9"/>
+          <w:numId w:val="13"/>
         </w:numPr>
       </w:pPr>
       <w:r>
-        <w:t xml:space="preserve">Compile with </w:t>
+        <w:t xml:space="preserve">Right-click the Receiver project, click Add, and then click Class. Name the new class </w:t>
       </w:r>
       <w:proofErr w:type="spellStart"/>
       <w:r>
-        <w:t>gcc</w:t>
+        <w:t>SimpleEventProcessor</w:t>
       </w:r>
       <w:proofErr w:type="spellEnd"/>
       <w:r>
-        <w:t>.</w:t>
+        <w:t>, and then click Add to create the class.</w:t>
+      </w:r>
+    </w:p>
+    <w:p>
+      <w:r>
+        <w:rPr>
+          <w:noProof/>
+        </w:rPr>
+        <w:drawing>
+          <wp:inline distT="0" distB="0" distL="0" distR="0" wp14:anchorId="1E762F13" wp14:editId="7CE45F71">
+            <wp:extent cx="5943600" cy="4122420"/>
+            <wp:effectExtent l="0" t="0" r="0" b="0"/>
+            <wp:docPr id="5122" name="Picture 2" descr="https://github.com/Azure/azure-content/raw/master/includes/media/service-bus-event-hubs-getstarted/create-receiver-csharp2.png"/>
+            <wp:cNvGraphicFramePr>
+              <a:graphicFrameLocks xmlns:a="http://schemas.openxmlformats.org/drawingml/2006/main" noChangeAspect="1"/>
+            </wp:cNvGraphicFramePr>
+            <a:graphic xmlns:a="http://schemas.openxmlformats.org/drawingml/2006/main">
+              <a:graphicData uri="http://schemas.openxmlformats.org/drawingml/2006/picture">
+                <pic:pic xmlns:pic="http://schemas.openxmlformats.org/drawingml/2006/picture">
+                  <pic:nvPicPr>
+                    <pic:cNvPr id="5122" name="Picture 2" descr="https://github.com/Azure/azure-content/raw/master/includes/media/service-bus-event-hubs-getstarted/create-receiver-csharp2.png"/>
+                    <pic:cNvPicPr>
+                      <a:picLocks noChangeAspect="1" noChangeArrowheads="1"/>
+                    </pic:cNvPicPr>
+                  </pic:nvPicPr>
+                  <pic:blipFill>
+                    <a:blip r:embed="rId22">
+                      <a:extLst>
+                        <a:ext uri="{28A0092B-C50C-407E-A947-70E740481C1C}">
+                          <a14:useLocalDpi xmlns:a14="http://schemas.microsoft.com/office/drawing/2010/main" val="0"/>
+                        </a:ext>
+                      </a:extLst>
+                    </a:blip>
+                    <a:srcRect/>
+                    <a:stretch>
+                      <a:fillRect/>
+                    </a:stretch>
+                  </pic:blipFill>
+                  <pic:spPr bwMode="auto">
+                    <a:xfrm>
+                      <a:off x="0" y="0"/>
+                      <a:ext cx="5943600" cy="4122420"/>
+                    </a:xfrm>
+                    <a:prstGeom prst="rect">
+                      <a:avLst/>
+                    </a:prstGeom>
+                    <a:noFill/>
+                    <a:extLst/>
+                  </pic:spPr>
+                </pic:pic>
+              </a:graphicData>
+            </a:graphic>
+          </wp:inline>
+        </w:drawing>
       </w:r>
     </w:p>
     <w:p>
@@ -1262,1105 +1913,968 @@
         <w:pStyle w:val="ListParagraph"/>
         <w:numPr>
           <w:ilvl w:val="0"/>
-          <w:numId w:val="9"/>
+          <w:numId w:val="13"/>
         </w:numPr>
       </w:pPr>
       <w:r>
-        <w:t xml:space="preserve">C code for </w:t>
+        <w:t xml:space="preserve">Add the following statements at the top of the </w:t>
       </w:r>
       <w:proofErr w:type="spellStart"/>
       <w:r>
-        <w:t>sender.c</w:t>
+        <w:t>SimpleEventProcessor.cs</w:t>
       </w:r>
       <w:proofErr w:type="spellEnd"/>
       <w:r>
-        <w:t xml:space="preserve"> </w:t>
-      </w:r>
-      <w:bookmarkStart w:id="0" w:name="_GoBack"/>
-      <w:bookmarkEnd w:id="0"/>
-    </w:p>
-    <w:p>
-      <w:pPr>
-        <w:pStyle w:val="Code"/>
+        <w:t xml:space="preserve"> file:</w:t>
+      </w:r>
+    </w:p>
+    <w:p>
+      <w:pPr>
+        <w:pStyle w:val="Code"/>
+      </w:pPr>
+      <w:r>
+        <w:t>using Microsoft.ServiceBus.Messaging;</w:t>
+      </w:r>
+    </w:p>
+    <w:p>
+      <w:pPr>
+        <w:pStyle w:val="Code"/>
+      </w:pPr>
+      <w:r>
+        <w:t>using System.Diagnostics;</w:t>
+      </w:r>
+    </w:p>
+    <w:p/>
+    <w:p>
+      <w:pPr>
+        <w:pStyle w:val="ListParagraph"/>
+        <w:numPr>
+          <w:ilvl w:val="0"/>
+          <w:numId w:val="13"/>
+        </w:numPr>
+      </w:pPr>
+      <w:r>
+        <w:t>S</w:t>
+      </w:r>
+      <w:r>
+        <w:t>ubstitute the following code for the body of the class:</w:t>
+      </w:r>
+    </w:p>
+    <w:p>
+      <w:pPr>
+        <w:pStyle w:val="Code"/>
+      </w:pPr>
+      <w:r>
+        <w:t>class SimpleEventProcessor : IEventProcessor</w:t>
+      </w:r>
+    </w:p>
+    <w:p>
+      <w:pPr>
+        <w:pStyle w:val="Code"/>
+      </w:pPr>
+      <w:r>
+        <w:t>{</w:t>
+      </w:r>
+    </w:p>
+    <w:p>
+      <w:pPr>
+        <w:pStyle w:val="Code"/>
+      </w:pPr>
+      <w:r>
+        <w:t xml:space="preserve">    Stopwatch checkpointStopWatch;</w:t>
+      </w:r>
+    </w:p>
+    <w:p>
+      <w:pPr>
+        <w:pStyle w:val="Code"/>
+      </w:pPr>
+    </w:p>
+    <w:p>
+      <w:pPr>
+        <w:pStyle w:val="Code"/>
+      </w:pPr>
+      <w:r>
+        <w:t xml:space="preserve">    async Task IEventProcessor.CloseAsync(PartitionContext context, CloseReason reason)</w:t>
+      </w:r>
+    </w:p>
+    <w:p>
+      <w:pPr>
+        <w:pStyle w:val="Code"/>
+      </w:pPr>
+      <w:r>
+        <w:t xml:space="preserve">    {</w:t>
+      </w:r>
+    </w:p>
+    <w:p>
+      <w:pPr>
+        <w:pStyle w:val="Code"/>
+      </w:pPr>
+      <w:r>
+        <w:t xml:space="preserve">        Console.WriteLine("Processor Shutting Down. Partition '{0}', Reason: '{1}'.", context.Lease.PartitionId, reason);</w:t>
+      </w:r>
+    </w:p>
+    <w:p>
+      <w:pPr>
+        <w:pStyle w:val="Code"/>
+      </w:pPr>
+      <w:r>
+        <w:lastRenderedPageBreak/>
+        <w:t xml:space="preserve">        if (reason == CloseReason.Shutdown)</w:t>
+      </w:r>
+    </w:p>
+    <w:p>
+      <w:pPr>
+        <w:pStyle w:val="Code"/>
+      </w:pPr>
+      <w:r>
+        <w:t xml:space="preserve">        {</w:t>
+      </w:r>
+    </w:p>
+    <w:p>
+      <w:pPr>
+        <w:pStyle w:val="Code"/>
+      </w:pPr>
+      <w:r>
+        <w:t xml:space="preserve">            await context.CheckpointAsync();</w:t>
+      </w:r>
+    </w:p>
+    <w:p>
+      <w:pPr>
+        <w:pStyle w:val="Code"/>
+      </w:pPr>
+      <w:r>
+        <w:t xml:space="preserve">        }</w:t>
+      </w:r>
+    </w:p>
+    <w:p>
+      <w:pPr>
+        <w:pStyle w:val="Code"/>
+      </w:pPr>
+      <w:r>
+        <w:t xml:space="preserve">    }</w:t>
+      </w:r>
+    </w:p>
+    <w:p>
+      <w:pPr>
+        <w:pStyle w:val="Code"/>
+      </w:pPr>
+    </w:p>
+    <w:p>
+      <w:pPr>
+        <w:pStyle w:val="Code"/>
+      </w:pPr>
+      <w:r>
+        <w:t xml:space="preserve">    Task IEventProcessor.OpenAsync(PartitionContext context)</w:t>
+      </w:r>
+    </w:p>
+    <w:p>
+      <w:pPr>
+        <w:pStyle w:val="Code"/>
+      </w:pPr>
+      <w:r>
+        <w:t xml:space="preserve">    {</w:t>
+      </w:r>
+    </w:p>
+    <w:p>
+      <w:pPr>
+        <w:pStyle w:val="Code"/>
+      </w:pPr>
+      <w:r>
+        <w:t xml:space="preserve">        Console.WriteLine("SimpleEventProcessor initialized.  Partition: '{0}', Offset: '{1}'", context.Lease.PartitionId, context.Lease.Offset);</w:t>
+      </w:r>
+    </w:p>
+    <w:p>
+      <w:pPr>
+        <w:pStyle w:val="Code"/>
+      </w:pPr>
+      <w:r>
+        <w:t xml:space="preserve">        this.checkpointStopWatch = new Stopwatch();</w:t>
+      </w:r>
+    </w:p>
+    <w:p>
+      <w:pPr>
+        <w:pStyle w:val="Code"/>
+      </w:pPr>
+      <w:r>
+        <w:t xml:space="preserve">        this.checkpointStopWatch.Start();</w:t>
+      </w:r>
+    </w:p>
+    <w:p>
+      <w:pPr>
+        <w:pStyle w:val="Code"/>
+      </w:pPr>
+      <w:r>
+        <w:t xml:space="preserve">        return Task.FromResult&lt;object&gt;(null);</w:t>
+      </w:r>
+    </w:p>
+    <w:p>
+      <w:pPr>
+        <w:pStyle w:val="Code"/>
+      </w:pPr>
+      <w:r>
+        <w:t xml:space="preserve">    }</w:t>
+      </w:r>
+    </w:p>
+    <w:p>
+      <w:pPr>
+        <w:pStyle w:val="Code"/>
+      </w:pPr>
+    </w:p>
+    <w:p>
+      <w:pPr>
+        <w:pStyle w:val="Code"/>
+      </w:pPr>
+      <w:r>
+        <w:t xml:space="preserve">    async Task IEventProcessor.ProcessEventsAsync(PartitionContext context, IEnumerable&lt;EventData&gt; messages)</w:t>
+      </w:r>
+    </w:p>
+    <w:p>
+      <w:pPr>
+        <w:pStyle w:val="Code"/>
+      </w:pPr>
+      <w:r>
+        <w:t xml:space="preserve">    {</w:t>
+      </w:r>
+    </w:p>
+    <w:p>
+      <w:pPr>
+        <w:pStyle w:val="Code"/>
+      </w:pPr>
+      <w:r>
+        <w:t xml:space="preserve">        foreach (EventData eventData in messages)</w:t>
+      </w:r>
+    </w:p>
+    <w:p>
+      <w:pPr>
+        <w:pStyle w:val="Code"/>
+      </w:pPr>
+      <w:r>
+        <w:t xml:space="preserve">        {</w:t>
+      </w:r>
+    </w:p>
+    <w:p>
+      <w:pPr>
+        <w:pStyle w:val="Code"/>
+      </w:pPr>
+      <w:r>
+        <w:t xml:space="preserve">            string data = Encoding.UTF8.GetString(eventData.GetBytes());</w:t>
+      </w:r>
+    </w:p>
+    <w:p>
+      <w:pPr>
+        <w:pStyle w:val="Code"/>
+      </w:pPr>
+    </w:p>
+    <w:p>
+      <w:pPr>
+        <w:pStyle w:val="Code"/>
+      </w:pPr>
+      <w:r>
+        <w:t xml:space="preserve">            Console.WriteLine(string.Format("Message received.  Partition: '{0}', Data: '{1}'",</w:t>
+      </w:r>
+    </w:p>
+    <w:p>
+      <w:pPr>
+        <w:pStyle w:val="Code"/>
+      </w:pPr>
+      <w:r>
+        <w:t xml:space="preserve">                context.Lease.PartitionId, data));</w:t>
+      </w:r>
+    </w:p>
+    <w:p>
+      <w:pPr>
+        <w:pStyle w:val="Code"/>
+      </w:pPr>
+      <w:r>
+        <w:t xml:space="preserve">        }</w:t>
+      </w:r>
+    </w:p>
+    <w:p>
+      <w:pPr>
+        <w:pStyle w:val="Code"/>
+      </w:pPr>
+    </w:p>
+    <w:p>
+      <w:pPr>
+        <w:pStyle w:val="Code"/>
+      </w:pPr>
+      <w:r>
+        <w:t xml:space="preserve">        //Call checkpoint every 5 minutes, so that worker can resume processing from 5 minutes back if it restarts.</w:t>
+      </w:r>
+    </w:p>
+    <w:p>
+      <w:pPr>
+        <w:pStyle w:val="Code"/>
+      </w:pPr>
+      <w:r>
+        <w:t xml:space="preserve">        if (this.checkpointStopWatch.Elapsed &gt; TimeSpan.FromMinutes(5))</w:t>
+      </w:r>
+    </w:p>
+    <w:p>
+      <w:pPr>
+        <w:pStyle w:val="Code"/>
+      </w:pPr>
+      <w:r>
+        <w:t xml:space="preserve">        {</w:t>
+      </w:r>
+    </w:p>
+    <w:p>
+      <w:pPr>
+        <w:pStyle w:val="Code"/>
+      </w:pPr>
+      <w:r>
+        <w:t xml:space="preserve">            await context.CheckpointAsync();</w:t>
+      </w:r>
+    </w:p>
+    <w:p>
+      <w:pPr>
+        <w:pStyle w:val="Code"/>
+      </w:pPr>
+      <w:r>
+        <w:t xml:space="preserve">            this.checkpointStopWatch.Restart();</w:t>
+      </w:r>
+    </w:p>
+    <w:p>
+      <w:pPr>
+        <w:pStyle w:val="Code"/>
+      </w:pPr>
+      <w:r>
+        <w:t xml:space="preserve">        }</w:t>
+      </w:r>
+    </w:p>
+    <w:p>
+      <w:pPr>
+        <w:pStyle w:val="Code"/>
+      </w:pPr>
+      <w:r>
+        <w:t xml:space="preserve">    }</w:t>
+      </w:r>
+    </w:p>
+    <w:p>
+      <w:pPr>
+        <w:pStyle w:val="Code"/>
+      </w:pPr>
+      <w:r>
+        <w:t>}</w:t>
+      </w:r>
+    </w:p>
+    <w:p/>
+    <w:p>
+      <w:r>
+        <w:t xml:space="preserve">This class will be called by the </w:t>
+      </w:r>
+      <w:proofErr w:type="spellStart"/>
+      <w:r>
+        <w:t>EventProcessorHost</w:t>
+      </w:r>
+      <w:proofErr w:type="spellEnd"/>
+      <w:r>
+        <w:t xml:space="preserve"> to process events received from the Event Hub. Note that the </w:t>
+      </w:r>
+      <w:proofErr w:type="spellStart"/>
+      <w:r>
+        <w:t>SimpleEventProcessor</w:t>
+      </w:r>
+      <w:proofErr w:type="spellEnd"/>
+      <w:r>
+        <w:t xml:space="preserve"> class uses a stopwatch to periodically call the checkpoint method on the </w:t>
+      </w:r>
+      <w:proofErr w:type="spellStart"/>
+      <w:r>
+        <w:t>EventProcessorHost</w:t>
+      </w:r>
+      <w:proofErr w:type="spellEnd"/>
+      <w:r>
+        <w:t xml:space="preserve"> context. This ensures that, if the receiver is restarted, it will lose no more than five minutes of processing work.</w:t>
+      </w:r>
+    </w:p>
+    <w:p>
+      <w:pPr>
+        <w:pStyle w:val="ListParagraph"/>
+        <w:numPr>
+          <w:ilvl w:val="0"/>
+          <w:numId w:val="13"/>
+        </w:numPr>
+      </w:pPr>
+      <w:r>
+        <w:t>In the Program class, add the following using statement at the top of the file:</w:t>
+      </w:r>
+    </w:p>
+    <w:p>
+      <w:pPr>
+        <w:pStyle w:val="Code"/>
+      </w:pPr>
+      <w:r>
+        <w:t>using Microsoft.ServiceBus.Messaging;</w:t>
+      </w:r>
+    </w:p>
+    <w:p/>
+    <w:p>
+      <w:r>
+        <w:t>Then, replace the Main method in the Program class with the following code, substituting the Event Hub name and the namespace-level connection string that you saved previously, and the storage account and key that you copied in the previous sections.</w:t>
+      </w:r>
+    </w:p>
+    <w:p>
+      <w:pPr>
+        <w:pStyle w:val="Code"/>
+      </w:pPr>
+      <w:r>
+        <w:t>static void Main(string[] args)</w:t>
+      </w:r>
+    </w:p>
+    <w:p>
+      <w:pPr>
+        <w:pStyle w:val="Code"/>
+      </w:pPr>
+      <w:r>
+        <w:lastRenderedPageBreak/>
+        <w:t>{</w:t>
+      </w:r>
+    </w:p>
+    <w:p>
+      <w:pPr>
+        <w:pStyle w:val="Code"/>
+      </w:pPr>
+      <w:r>
+        <w:t xml:space="preserve">  string eventHubConnectionString = "{Event Hub connection string}";</w:t>
+      </w:r>
+    </w:p>
+    <w:p>
+      <w:pPr>
+        <w:pStyle w:val="Code"/>
+      </w:pPr>
+      <w:r>
+        <w:t xml:space="preserve">  string eventHubName = "{Event Hub name}";</w:t>
+      </w:r>
+    </w:p>
+    <w:p>
+      <w:pPr>
+        <w:pStyle w:val="Code"/>
+      </w:pPr>
+      <w:r>
+        <w:t xml:space="preserve">  string storageAccountName = "{storage account name}";</w:t>
+      </w:r>
+    </w:p>
+    <w:p>
+      <w:pPr>
+        <w:pStyle w:val="Code"/>
+      </w:pPr>
+      <w:r>
+        <w:t xml:space="preserve">  string storageAccountKey = "{storage account key}";</w:t>
+      </w:r>
+    </w:p>
+    <w:p>
+      <w:pPr>
+        <w:pStyle w:val="Code"/>
+      </w:pPr>
+      <w:r>
+        <w:t xml:space="preserve">  string storageConnectionString = string.Format("DefaultEndpointsProtocol=https;AccountName={0};AccountKey={1}", storageAccountName, storageAccountKey);</w:t>
+      </w:r>
+    </w:p>
+    <w:p>
+      <w:pPr>
+        <w:pStyle w:val="Code"/>
+      </w:pPr>
+    </w:p>
+    <w:p>
+      <w:pPr>
+        <w:pStyle w:val="Code"/>
+      </w:pPr>
+      <w:r>
+        <w:t xml:space="preserve">  string eventProcessorHostName = Guid.NewGuid().ToString();</w:t>
+      </w:r>
+    </w:p>
+    <w:p>
+      <w:pPr>
+        <w:pStyle w:val="Code"/>
+      </w:pPr>
+      <w:r>
+        <w:t xml:space="preserve">  EventProcessorHost eventProcessorHost = new EventProcessorHost(eventProcessorHostName, eventHubName, EventHubConsumerGroup.DefaultGroupName, eventHubConnectionString, storageConnectionString);</w:t>
+      </w:r>
+    </w:p>
+    <w:p>
+      <w:pPr>
+        <w:pStyle w:val="Code"/>
+      </w:pPr>
+      <w:r>
+        <w:t xml:space="preserve">  Console.WriteLine("Registering EventProcessor...");</w:t>
+      </w:r>
+    </w:p>
+    <w:p>
+      <w:pPr>
+        <w:pStyle w:val="Code"/>
+      </w:pPr>
+      <w:r>
+        <w:t xml:space="preserve">  var options = new EventProcessorOptions();</w:t>
+      </w:r>
+    </w:p>
+    <w:p>
+      <w:pPr>
+        <w:pStyle w:val="Code"/>
+      </w:pPr>
+      <w:r>
+        <w:t xml:space="preserve">  options.ExceptionReceived += (sender, e) =&gt; { Console.WriteLine(e.Exception); };</w:t>
+      </w:r>
+    </w:p>
+    <w:p>
+      <w:pPr>
+        <w:pStyle w:val="Code"/>
+      </w:pPr>
+      <w:r>
+        <w:t xml:space="preserve">  eventProcessorHost.RegisterEventProcessorAsync&lt;SimpleEventProcessor&gt;(options).Wait();</w:t>
+      </w:r>
+    </w:p>
+    <w:p>
+      <w:pPr>
+        <w:pStyle w:val="Code"/>
+      </w:pPr>
+    </w:p>
+    <w:p>
+      <w:pPr>
+        <w:pStyle w:val="Code"/>
+      </w:pPr>
+      <w:r>
+        <w:t xml:space="preserve">  Console.WriteLine("Receiving. Press enter key to stop worker.");</w:t>
+      </w:r>
+    </w:p>
+    <w:p>
+      <w:pPr>
+        <w:pStyle w:val="Code"/>
+      </w:pPr>
+      <w:r>
+        <w:t xml:space="preserve">  Console.ReadLine();</w:t>
+      </w:r>
+    </w:p>
+    <w:p>
+      <w:pPr>
+        <w:pStyle w:val="Code"/>
+      </w:pPr>
+      <w:r>
+        <w:t xml:space="preserve">  eventProcessorHost.UnregisterEventProcessorAsync().Wait();</w:t>
+      </w:r>
+    </w:p>
+    <w:p>
+      <w:pPr>
+        <w:pStyle w:val="Code"/>
+      </w:pPr>
+      <w:r>
+        <w:t>}</w:t>
+      </w:r>
+    </w:p>
+    <w:p/>
+    <w:p>
+      <w:pPr>
+        <w:pStyle w:val="Heading2"/>
+      </w:pPr>
+      <w:r>
+        <w:t>Exercise 4: Run the applications</w:t>
+      </w:r>
+    </w:p>
+    <w:p>
+      <w:r>
+        <w:t>Now, run the applications:</w:t>
+      </w:r>
+    </w:p>
+    <w:p>
+      <w:pPr>
+        <w:pStyle w:val="ListParagraph"/>
+        <w:numPr>
+          <w:ilvl w:val="0"/>
+          <w:numId w:val="15"/>
+        </w:numPr>
+      </w:pPr>
+      <w:r>
+        <w:t>From within Visual Studio, open the Receiver project you created earlier.</w:t>
+      </w:r>
+    </w:p>
+    <w:p>
+      <w:pPr>
+        <w:pStyle w:val="ListParagraph"/>
+        <w:numPr>
+          <w:ilvl w:val="0"/>
+          <w:numId w:val="15"/>
+        </w:numPr>
+      </w:pPr>
+      <w:r>
+        <w:t>Right-click the Receiver solution, then click Add, and then click Existing Project.</w:t>
+      </w:r>
+    </w:p>
+    <w:p>
+      <w:pPr>
+        <w:pStyle w:val="ListParagraph"/>
+        <w:numPr>
+          <w:ilvl w:val="0"/>
+          <w:numId w:val="15"/>
+        </w:numPr>
+      </w:pPr>
+      <w:r>
+        <w:t xml:space="preserve">Locate the existing </w:t>
+      </w:r>
+      <w:proofErr w:type="spellStart"/>
+      <w:r>
+        <w:t>Sender.csproj</w:t>
+      </w:r>
+      <w:proofErr w:type="spellEnd"/>
+      <w:r>
+        <w:t xml:space="preserve"> file, </w:t>
+      </w:r>
+      <w:proofErr w:type="gramStart"/>
+      <w:r>
+        <w:t>then</w:t>
+      </w:r>
+      <w:proofErr w:type="gramEnd"/>
+      <w:r>
+        <w:t xml:space="preserve"> double-click it to add it to the solution.</w:t>
+      </w:r>
+    </w:p>
+    <w:p>
+      <w:pPr>
+        <w:pStyle w:val="ListParagraph"/>
+        <w:numPr>
+          <w:ilvl w:val="0"/>
+          <w:numId w:val="15"/>
+        </w:numPr>
+      </w:pPr>
+      <w:r>
+        <w:t>Again, right-click the Receiver solution and then click Properties. The Receiver property page is displayed.</w:t>
+      </w:r>
+    </w:p>
+    <w:p>
+      <w:pPr>
+        <w:pStyle w:val="ListParagraph"/>
+        <w:numPr>
+          <w:ilvl w:val="0"/>
+          <w:numId w:val="15"/>
+        </w:numPr>
+      </w:pPr>
+      <w:r>
+        <w:t xml:space="preserve">Click Startup Project, </w:t>
+      </w:r>
+      <w:proofErr w:type="gramStart"/>
+      <w:r>
+        <w:t>then</w:t>
+      </w:r>
+      <w:proofErr w:type="gramEnd"/>
+      <w:r>
+        <w:t xml:space="preserve"> click the Multiple startup projects button. Set the Action box for both the Receiver and Sender projects to </w:t>
+      </w:r>
+      <w:proofErr w:type="gramStart"/>
+      <w:r>
+        <w:t>Start</w:t>
+      </w:r>
+      <w:proofErr w:type="gramEnd"/>
+      <w:r>
+        <w:t>.</w:t>
+      </w:r>
+    </w:p>
+    <w:p>
+      <w:pPr>
         <w:ind w:left="360"/>
+      </w:pPr>
+      <w:r>
         <w:rPr>
-          <w:rFonts w:eastAsia="바탕"/>
-        </w:rPr>
-      </w:pPr>
-      <w:r>
-        <w:rPr>
-          <w:rFonts w:eastAsia="바탕"/>
+          <w:noProof/>
         </w:rPr>
         <w:lastRenderedPageBreak/>
-        <w:t>#include "proton/message.h"</w:t>
-      </w:r>
-    </w:p>
-    <w:p>
-      <w:pPr>
-        <w:pStyle w:val="Code"/>
+        <w:drawing>
+          <wp:inline distT="0" distB="0" distL="0" distR="0" wp14:anchorId="0C698354" wp14:editId="632C1515">
+            <wp:extent cx="5943600" cy="3745865"/>
+            <wp:effectExtent l="0" t="0" r="0" b="6985"/>
+            <wp:docPr id="6146" name="Picture 2" descr="https://github.com/Azure/azure-content/raw/master/articles/event-hubs/media/event-hubs-csharp-ephcs-getstarted/create-eh-proj1.png"/>
+            <wp:cNvGraphicFramePr>
+              <a:graphicFrameLocks xmlns:a="http://schemas.openxmlformats.org/drawingml/2006/main" noChangeAspect="1"/>
+            </wp:cNvGraphicFramePr>
+            <a:graphic xmlns:a="http://schemas.openxmlformats.org/drawingml/2006/main">
+              <a:graphicData uri="http://schemas.openxmlformats.org/drawingml/2006/picture">
+                <pic:pic xmlns:pic="http://schemas.openxmlformats.org/drawingml/2006/picture">
+                  <pic:nvPicPr>
+                    <pic:cNvPr id="6146" name="Picture 2" descr="https://github.com/Azure/azure-content/raw/master/articles/event-hubs/media/event-hubs-csharp-ephcs-getstarted/create-eh-proj1.png"/>
+                    <pic:cNvPicPr>
+                      <a:picLocks noChangeAspect="1" noChangeArrowheads="1"/>
+                    </pic:cNvPicPr>
+                  </pic:nvPicPr>
+                  <pic:blipFill>
+                    <a:blip r:embed="rId23">
+                      <a:extLst>
+                        <a:ext uri="{28A0092B-C50C-407E-A947-70E740481C1C}">
+                          <a14:useLocalDpi xmlns:a14="http://schemas.microsoft.com/office/drawing/2010/main" val="0"/>
+                        </a:ext>
+                      </a:extLst>
+                    </a:blip>
+                    <a:srcRect/>
+                    <a:stretch>
+                      <a:fillRect/>
+                    </a:stretch>
+                  </pic:blipFill>
+                  <pic:spPr bwMode="auto">
+                    <a:xfrm>
+                      <a:off x="0" y="0"/>
+                      <a:ext cx="5943600" cy="3745865"/>
+                    </a:xfrm>
+                    <a:prstGeom prst="rect">
+                      <a:avLst/>
+                    </a:prstGeom>
+                    <a:noFill/>
+                    <a:extLst/>
+                  </pic:spPr>
+                </pic:pic>
+              </a:graphicData>
+            </a:graphic>
+          </wp:inline>
+        </w:drawing>
+      </w:r>
+    </w:p>
+    <w:p>
+      <w:pPr>
+        <w:pStyle w:val="ListParagraph"/>
+        <w:numPr>
+          <w:ilvl w:val="0"/>
+          <w:numId w:val="15"/>
+        </w:numPr>
+      </w:pPr>
+      <w:r>
+        <w:t>Click Project Dependencies. In the Projects box, click Sender. In the Depends on box, make sure Receiver is checked.</w:t>
+      </w:r>
+    </w:p>
+    <w:p>
+      <w:pPr>
         <w:ind w:left="360"/>
+      </w:pPr>
+      <w:r>
         <w:rPr>
-          <w:rFonts w:eastAsia="바탕"/>
+          <w:noProof/>
         </w:rPr>
-      </w:pPr>
+        <w:drawing>
+          <wp:inline distT="0" distB="0" distL="0" distR="0" wp14:anchorId="0B8EA06C" wp14:editId="6A9BB5AD">
+            <wp:extent cx="5943600" cy="3745865"/>
+            <wp:effectExtent l="0" t="0" r="0" b="6985"/>
+            <wp:docPr id="7170" name="Picture 2" descr="https://github.com/Azure/azure-content/raw/master/articles/event-hubs/media/event-hubs-csharp-ephcs-getstarted/create-eh-proj2.png"/>
+            <wp:cNvGraphicFramePr>
+              <a:graphicFrameLocks xmlns:a="http://schemas.openxmlformats.org/drawingml/2006/main" noChangeAspect="1"/>
+            </wp:cNvGraphicFramePr>
+            <a:graphic xmlns:a="http://schemas.openxmlformats.org/drawingml/2006/main">
+              <a:graphicData uri="http://schemas.openxmlformats.org/drawingml/2006/picture">
+                <pic:pic xmlns:pic="http://schemas.openxmlformats.org/drawingml/2006/picture">
+                  <pic:nvPicPr>
+                    <pic:cNvPr id="7170" name="Picture 2" descr="https://github.com/Azure/azure-content/raw/master/articles/event-hubs/media/event-hubs-csharp-ephcs-getstarted/create-eh-proj2.png"/>
+                    <pic:cNvPicPr>
+                      <a:picLocks noChangeAspect="1" noChangeArrowheads="1"/>
+                    </pic:cNvPicPr>
+                  </pic:nvPicPr>
+                  <pic:blipFill>
+                    <a:blip r:embed="rId24">
+                      <a:extLst>
+                        <a:ext uri="{28A0092B-C50C-407E-A947-70E740481C1C}">
+                          <a14:useLocalDpi xmlns:a14="http://schemas.microsoft.com/office/drawing/2010/main" val="0"/>
+                        </a:ext>
+                      </a:extLst>
+                    </a:blip>
+                    <a:srcRect/>
+                    <a:stretch>
+                      <a:fillRect/>
+                    </a:stretch>
+                  </pic:blipFill>
+                  <pic:spPr bwMode="auto">
+                    <a:xfrm>
+                      <a:off x="0" y="0"/>
+                      <a:ext cx="5943600" cy="3745865"/>
+                    </a:xfrm>
+                    <a:prstGeom prst="rect">
+                      <a:avLst/>
+                    </a:prstGeom>
+                    <a:noFill/>
+                    <a:extLst/>
+                  </pic:spPr>
+                </pic:pic>
+              </a:graphicData>
+            </a:graphic>
+          </wp:inline>
+        </w:drawing>
+      </w:r>
+    </w:p>
+    <w:p>
+      <w:pPr>
+        <w:pStyle w:val="ListParagraph"/>
+        <w:numPr>
+          <w:ilvl w:val="0"/>
+          <w:numId w:val="15"/>
+        </w:numPr>
+      </w:pPr>
+      <w:r>
+        <w:lastRenderedPageBreak/>
+        <w:t>Click OK to dismiss the Properties dialog.</w:t>
+      </w:r>
+    </w:p>
+    <w:p>
+      <w:pPr>
+        <w:pStyle w:val="ListParagraph"/>
+        <w:numPr>
+          <w:ilvl w:val="0"/>
+          <w:numId w:val="15"/>
+        </w:numPr>
+      </w:pPr>
+      <w:r>
+        <w:t xml:space="preserve">Press F5 to run the Receiver project from within Visual Studio, </w:t>
+      </w:r>
+      <w:proofErr w:type="gramStart"/>
+      <w:r>
+        <w:t>then</w:t>
+      </w:r>
+      <w:proofErr w:type="gramEnd"/>
+      <w:r>
+        <w:t xml:space="preserve"> wait for it to start the receivers for all the partitions.</w:t>
+      </w:r>
+    </w:p>
+    <w:p>
       <w:r>
         <w:rPr>
-          <w:rFonts w:eastAsia="바탕"/>
+          <w:noProof/>
         </w:rPr>
-        <w:t>#include "proton/messenger.h"</w:t>
-      </w:r>
-    </w:p>
-    <w:p>
-      <w:pPr>
-        <w:pStyle w:val="Code"/>
-        <w:ind w:left="360"/>
+        <w:drawing>
+          <wp:inline distT="0" distB="0" distL="0" distR="0" wp14:anchorId="5D75CF33" wp14:editId="096251A3">
+            <wp:extent cx="5943600" cy="3217044"/>
+            <wp:effectExtent l="0" t="0" r="0" b="2540"/>
+            <wp:docPr id="2" name="Picture 2" descr="https://github.com/Azure/azure-content/raw/master/articles/event-hubs/media/event-hubs-csharp-ephcs-getstarted/run-csharp-ephcs1.png"/>
+            <wp:cNvGraphicFramePr>
+              <a:graphicFrameLocks xmlns:a="http://schemas.openxmlformats.org/drawingml/2006/main" noChangeAspect="1"/>
+            </wp:cNvGraphicFramePr>
+            <a:graphic xmlns:a="http://schemas.openxmlformats.org/drawingml/2006/main">
+              <a:graphicData uri="http://schemas.openxmlformats.org/drawingml/2006/picture">
+                <pic:pic xmlns:pic="http://schemas.openxmlformats.org/drawingml/2006/picture">
+                  <pic:nvPicPr>
+                    <pic:cNvPr id="0" name="Picture 2" descr="https://github.com/Azure/azure-content/raw/master/articles/event-hubs/media/event-hubs-csharp-ephcs-getstarted/run-csharp-ephcs1.png"/>
+                    <pic:cNvPicPr>
+                      <a:picLocks noChangeAspect="1" noChangeArrowheads="1"/>
+                    </pic:cNvPicPr>
+                  </pic:nvPicPr>
+                  <pic:blipFill>
+                    <a:blip r:embed="rId25">
+                      <a:extLst>
+                        <a:ext uri="{28A0092B-C50C-407E-A947-70E740481C1C}">
+                          <a14:useLocalDpi xmlns:a14="http://schemas.microsoft.com/office/drawing/2010/main" val="0"/>
+                        </a:ext>
+                      </a:extLst>
+                    </a:blip>
+                    <a:srcRect/>
+                    <a:stretch>
+                      <a:fillRect/>
+                    </a:stretch>
+                  </pic:blipFill>
+                  <pic:spPr bwMode="auto">
+                    <a:xfrm>
+                      <a:off x="0" y="0"/>
+                      <a:ext cx="5943600" cy="3217044"/>
+                    </a:xfrm>
+                    <a:prstGeom prst="rect">
+                      <a:avLst/>
+                    </a:prstGeom>
+                    <a:noFill/>
+                    <a:ln>
+                      <a:noFill/>
+                    </a:ln>
+                  </pic:spPr>
+                </pic:pic>
+              </a:graphicData>
+            </a:graphic>
+          </wp:inline>
+        </w:drawing>
+      </w:r>
+    </w:p>
+    <w:p>
+      <w:pPr>
+        <w:pStyle w:val="ListParagraph"/>
+        <w:numPr>
+          <w:ilvl w:val="0"/>
+          <w:numId w:val="15"/>
+        </w:numPr>
+      </w:pPr>
+      <w:r>
+        <w:t>The Sender project will run automatically. Press Enter in the console window, and see the events appear in the receiver window.</w:t>
+      </w:r>
+    </w:p>
+    <w:p>
+      <w:r>
         <w:rPr>
-          <w:rFonts w:eastAsia="바탕"/>
+          <w:noProof/>
         </w:rPr>
-      </w:pPr>
-    </w:p>
-    <w:p>
-      <w:pPr>
-        <w:pStyle w:val="Code"/>
-        <w:ind w:left="360"/>
-        <w:rPr>
-          <w:rFonts w:eastAsia="바탕"/>
-        </w:rPr>
-      </w:pPr>
-      <w:r>
-        <w:rPr>
-          <w:rFonts w:eastAsia="바탕"/>
-        </w:rPr>
-        <w:t>#include &lt;getopt.h&gt;</w:t>
-      </w:r>
-    </w:p>
-    <w:p>
-      <w:pPr>
-        <w:pStyle w:val="Code"/>
-        <w:ind w:left="360"/>
-        <w:rPr>
-          <w:rFonts w:eastAsia="바탕"/>
-        </w:rPr>
-      </w:pPr>
-      <w:r>
-        <w:rPr>
-          <w:rFonts w:eastAsia="바탕"/>
-        </w:rPr>
-        <w:t>#include &lt;proton/util.h&gt;</w:t>
-      </w:r>
-    </w:p>
-    <w:p>
-      <w:pPr>
-        <w:pStyle w:val="Code"/>
-        <w:ind w:left="360"/>
-        <w:rPr>
-          <w:rFonts w:eastAsia="바탕"/>
-        </w:rPr>
-      </w:pPr>
-      <w:r>
-        <w:rPr>
-          <w:rFonts w:eastAsia="바탕"/>
-        </w:rPr>
-        <w:t>#include &lt;sys/time.h&gt;</w:t>
-      </w:r>
-    </w:p>
-    <w:p>
-      <w:pPr>
-        <w:pStyle w:val="Code"/>
-        <w:ind w:left="360"/>
-        <w:rPr>
-          <w:rFonts w:eastAsia="바탕"/>
-        </w:rPr>
-      </w:pPr>
-      <w:r>
-        <w:rPr>
-          <w:rFonts w:eastAsia="바탕"/>
-        </w:rPr>
-        <w:t>#include &lt;stddef.h&gt;</w:t>
-      </w:r>
-    </w:p>
-    <w:p>
-      <w:pPr>
-        <w:pStyle w:val="Code"/>
-        <w:ind w:left="360"/>
-        <w:rPr>
-          <w:rFonts w:eastAsia="바탕"/>
-        </w:rPr>
-      </w:pPr>
-      <w:r>
-        <w:rPr>
-          <w:rFonts w:eastAsia="바탕"/>
-        </w:rPr>
-        <w:t>#include &lt;stdio.h&gt;</w:t>
-      </w:r>
-    </w:p>
-    <w:p>
-      <w:pPr>
-        <w:pStyle w:val="Code"/>
-        <w:ind w:left="360"/>
-        <w:rPr>
-          <w:rFonts w:eastAsia="바탕"/>
-        </w:rPr>
-      </w:pPr>
-      <w:r>
-        <w:rPr>
-          <w:rFonts w:eastAsia="바탕"/>
-        </w:rPr>
-        <w:t>#include &lt;string.h&gt;</w:t>
-      </w:r>
-    </w:p>
-    <w:p>
-      <w:pPr>
-        <w:pStyle w:val="Code"/>
-        <w:ind w:left="360"/>
-        <w:rPr>
-          <w:rFonts w:eastAsia="바탕"/>
-        </w:rPr>
-      </w:pPr>
-      <w:r>
-        <w:rPr>
-          <w:rFonts w:eastAsia="바탕"/>
-        </w:rPr>
-        <w:t>#include &lt;unistd.h&gt;</w:t>
-      </w:r>
-    </w:p>
-    <w:p>
-      <w:pPr>
-        <w:pStyle w:val="Code"/>
-        <w:ind w:left="360"/>
-        <w:rPr>
-          <w:rFonts w:eastAsia="바탕"/>
-        </w:rPr>
-      </w:pPr>
-      <w:r>
-        <w:rPr>
-          <w:rFonts w:eastAsia="바탕"/>
-        </w:rPr>
-        <w:t>#include &lt;stdlib.h&gt;</w:t>
-      </w:r>
-    </w:p>
-    <w:p>
-      <w:pPr>
-        <w:pStyle w:val="Code"/>
-        <w:ind w:left="360"/>
-        <w:rPr>
-          <w:rFonts w:eastAsia="바탕"/>
-        </w:rPr>
-      </w:pPr>
-    </w:p>
-    <w:p>
-      <w:pPr>
-        <w:pStyle w:val="Code"/>
-        <w:ind w:left="360"/>
-        <w:rPr>
-          <w:rFonts w:eastAsia="바탕"/>
-        </w:rPr>
-      </w:pPr>
-      <w:r>
-        <w:rPr>
-          <w:rFonts w:eastAsia="바탕"/>
-        </w:rPr>
-        <w:t>#define check(messenger)                                                     \</w:t>
-      </w:r>
-    </w:p>
-    <w:p>
-      <w:pPr>
-        <w:pStyle w:val="Code"/>
-        <w:ind w:left="360"/>
-        <w:rPr>
-          <w:rFonts w:eastAsia="바탕"/>
-        </w:rPr>
-      </w:pPr>
-      <w:r>
-        <w:rPr>
-          <w:rFonts w:eastAsia="바탕"/>
-        </w:rPr>
-        <w:t xml:space="preserve">  {                                                                          \</w:t>
-      </w:r>
-    </w:p>
-    <w:p>
-      <w:pPr>
-        <w:pStyle w:val="Code"/>
-        <w:ind w:left="360"/>
-        <w:rPr>
-          <w:rFonts w:eastAsia="바탕"/>
-        </w:rPr>
-      </w:pPr>
-      <w:r>
-        <w:rPr>
-          <w:rFonts w:eastAsia="바탕"/>
-        </w:rPr>
-        <w:t xml:space="preserve">    if(pn_messenger_errno(messenger))                                        \</w:t>
-      </w:r>
-    </w:p>
-    <w:p>
-      <w:pPr>
-        <w:pStyle w:val="Code"/>
-        <w:ind w:left="360"/>
-        <w:rPr>
-          <w:rFonts w:eastAsia="바탕"/>
-        </w:rPr>
-      </w:pPr>
-      <w:r>
-        <w:rPr>
-          <w:rFonts w:eastAsia="바탕"/>
-        </w:rPr>
-        <w:t xml:space="preserve">    {                                                                        \</w:t>
-      </w:r>
-    </w:p>
-    <w:p>
-      <w:pPr>
-        <w:pStyle w:val="Code"/>
-        <w:ind w:left="360"/>
-        <w:rPr>
-          <w:rFonts w:eastAsia="바탕"/>
-        </w:rPr>
-      </w:pPr>
-      <w:r>
-        <w:rPr>
-          <w:rFonts w:eastAsia="바탕"/>
-        </w:rPr>
-        <w:t xml:space="preserve">      printf("check\n");                                                     \</w:t>
-      </w:r>
-    </w:p>
-    <w:p>
-      <w:pPr>
-        <w:pStyle w:val="Code"/>
-        <w:ind w:left="360"/>
-        <w:rPr>
-          <w:rFonts w:eastAsia="바탕"/>
-        </w:rPr>
-      </w:pPr>
-      <w:r>
-        <w:rPr>
-          <w:rFonts w:eastAsia="바탕"/>
-        </w:rPr>
-        <w:t xml:space="preserve">      die(__FILE__, __LINE__, pn_error_text(pn_messenger_error(messenger))); \</w:t>
-      </w:r>
-    </w:p>
-    <w:p>
-      <w:pPr>
-        <w:pStyle w:val="Code"/>
-        <w:ind w:left="360"/>
-        <w:rPr>
-          <w:rFonts w:eastAsia="바탕"/>
-        </w:rPr>
-      </w:pPr>
-      <w:r>
-        <w:rPr>
-          <w:rFonts w:eastAsia="바탕"/>
-        </w:rPr>
-        <w:t xml:space="preserve">    }                                                                        \</w:t>
-      </w:r>
-    </w:p>
-    <w:p>
-      <w:pPr>
-        <w:pStyle w:val="Code"/>
-        <w:ind w:left="360"/>
-        <w:rPr>
-          <w:rFonts w:eastAsia="바탕"/>
-        </w:rPr>
-      </w:pPr>
-      <w:r>
-        <w:rPr>
-          <w:rFonts w:eastAsia="바탕"/>
-        </w:rPr>
-        <w:t xml:space="preserve">  }  </w:t>
-      </w:r>
-    </w:p>
-    <w:p>
-      <w:pPr>
-        <w:pStyle w:val="Code"/>
-        <w:ind w:left="360"/>
-        <w:rPr>
-          <w:rFonts w:eastAsia="바탕"/>
-        </w:rPr>
-      </w:pPr>
-    </w:p>
-    <w:p>
-      <w:pPr>
-        <w:pStyle w:val="Code"/>
-        <w:ind w:left="360"/>
-        <w:rPr>
-          <w:rFonts w:eastAsia="바탕"/>
-        </w:rPr>
-      </w:pPr>
-      <w:r>
-        <w:rPr>
-          <w:rFonts w:eastAsia="바탕"/>
-        </w:rPr>
-        <w:t>pn_timestamp_t time_now(void)</w:t>
-      </w:r>
-    </w:p>
-    <w:p>
-      <w:pPr>
-        <w:pStyle w:val="Code"/>
-        <w:ind w:left="360"/>
-        <w:rPr>
-          <w:rFonts w:eastAsia="바탕"/>
-        </w:rPr>
-      </w:pPr>
-      <w:r>
-        <w:rPr>
-          <w:rFonts w:eastAsia="바탕"/>
-        </w:rPr>
-        <w:t>{</w:t>
-      </w:r>
-    </w:p>
-    <w:p>
-      <w:pPr>
-        <w:pStyle w:val="Code"/>
-        <w:ind w:left="360"/>
-        <w:rPr>
-          <w:rFonts w:eastAsia="바탕"/>
-        </w:rPr>
-      </w:pPr>
-      <w:r>
-        <w:rPr>
-          <w:rFonts w:eastAsia="바탕"/>
-        </w:rPr>
-        <w:t xml:space="preserve">  struct timeval now;</w:t>
-      </w:r>
-    </w:p>
-    <w:p>
-      <w:pPr>
-        <w:pStyle w:val="Code"/>
-        <w:ind w:left="360"/>
-        <w:rPr>
-          <w:rFonts w:eastAsia="바탕"/>
-        </w:rPr>
-      </w:pPr>
-      <w:r>
-        <w:rPr>
-          <w:rFonts w:eastAsia="바탕"/>
-        </w:rPr>
-        <w:t xml:space="preserve">  if (gettimeofday(&amp;now, NULL)) pn_fatal("gettimeofday failed\n");</w:t>
-      </w:r>
-    </w:p>
-    <w:p>
-      <w:pPr>
-        <w:pStyle w:val="Code"/>
-        <w:ind w:left="360"/>
-        <w:rPr>
-          <w:rFonts w:eastAsia="바탕"/>
-        </w:rPr>
-      </w:pPr>
-      <w:r>
-        <w:rPr>
-          <w:rFonts w:eastAsia="바탕"/>
-        </w:rPr>
-        <w:t xml:space="preserve">  return ((pn_timestamp_t)now.tv_sec) * 1000 + (now.tv_usec / 1000);</w:t>
-      </w:r>
-    </w:p>
-    <w:p>
-      <w:pPr>
-        <w:pStyle w:val="Code"/>
-        <w:ind w:left="360"/>
-        <w:rPr>
-          <w:rFonts w:eastAsia="바탕"/>
-        </w:rPr>
-      </w:pPr>
-      <w:r>
-        <w:rPr>
-          <w:rFonts w:eastAsia="바탕"/>
-        </w:rPr>
-        <w:t xml:space="preserve">}  </w:t>
-      </w:r>
-    </w:p>
-    <w:p>
-      <w:pPr>
-        <w:pStyle w:val="Code"/>
-        <w:ind w:left="360"/>
-        <w:rPr>
-          <w:rFonts w:eastAsia="바탕"/>
-        </w:rPr>
-      </w:pPr>
-    </w:p>
-    <w:p>
-      <w:pPr>
-        <w:pStyle w:val="Code"/>
-        <w:ind w:left="360"/>
-        <w:rPr>
-          <w:rFonts w:eastAsia="바탕"/>
-        </w:rPr>
-      </w:pPr>
-      <w:r>
-        <w:rPr>
-          <w:rFonts w:eastAsia="바탕"/>
-        </w:rPr>
-        <w:t>void die(const char *file, int line, const char *message)</w:t>
-      </w:r>
-    </w:p>
-    <w:p>
-      <w:pPr>
-        <w:pStyle w:val="Code"/>
-        <w:ind w:left="360"/>
-        <w:rPr>
-          <w:rFonts w:eastAsia="바탕"/>
-        </w:rPr>
-      </w:pPr>
-      <w:r>
-        <w:rPr>
-          <w:rFonts w:eastAsia="바탕"/>
-        </w:rPr>
-        <w:t>{</w:t>
-      </w:r>
-    </w:p>
-    <w:p>
-      <w:pPr>
-        <w:pStyle w:val="Code"/>
-        <w:ind w:left="360"/>
-        <w:rPr>
-          <w:rFonts w:eastAsia="바탕"/>
-        </w:rPr>
-      </w:pPr>
-      <w:r>
-        <w:rPr>
-          <w:rFonts w:eastAsia="바탕"/>
-        </w:rPr>
-        <w:t xml:space="preserve">  printf("Dead\n");</w:t>
-      </w:r>
-    </w:p>
-    <w:p>
-      <w:pPr>
-        <w:pStyle w:val="Code"/>
-        <w:ind w:left="360"/>
-        <w:rPr>
-          <w:rFonts w:eastAsia="바탕"/>
-        </w:rPr>
-      </w:pPr>
-      <w:r>
-        <w:rPr>
-          <w:rFonts w:eastAsia="바탕"/>
-        </w:rPr>
-        <w:t xml:space="preserve">  fprintf(stderr, "%s:%i: %s\n", file, line, message);</w:t>
-      </w:r>
-    </w:p>
-    <w:p>
-      <w:pPr>
-        <w:pStyle w:val="Code"/>
-        <w:ind w:left="360"/>
-        <w:rPr>
-          <w:rFonts w:eastAsia="바탕"/>
-        </w:rPr>
-      </w:pPr>
-      <w:r>
-        <w:rPr>
-          <w:rFonts w:eastAsia="바탕"/>
-        </w:rPr>
-        <w:t xml:space="preserve">  exit(1);</w:t>
-      </w:r>
-    </w:p>
-    <w:p>
-      <w:pPr>
-        <w:pStyle w:val="Code"/>
-        <w:ind w:left="360"/>
-        <w:rPr>
-          <w:rFonts w:eastAsia="바탕"/>
-        </w:rPr>
-      </w:pPr>
-      <w:r>
-        <w:rPr>
-          <w:rFonts w:eastAsia="바탕"/>
-        </w:rPr>
-        <w:t>}</w:t>
-      </w:r>
-    </w:p>
-    <w:p>
-      <w:pPr>
-        <w:pStyle w:val="Code"/>
-        <w:ind w:left="360"/>
-        <w:rPr>
-          <w:rFonts w:eastAsia="바탕"/>
-        </w:rPr>
-      </w:pPr>
-    </w:p>
-    <w:p>
-      <w:pPr>
-        <w:pStyle w:val="Code"/>
-        <w:ind w:left="360"/>
-        <w:rPr>
-          <w:rFonts w:eastAsia="바탕"/>
-        </w:rPr>
-      </w:pPr>
-      <w:r>
-        <w:rPr>
-          <w:rFonts w:eastAsia="바탕"/>
-        </w:rPr>
-        <w:t>int sendMessage(pn_messenger_t * messenger) {</w:t>
-      </w:r>
-    </w:p>
-    <w:p>
-      <w:pPr>
-        <w:pStyle w:val="Code"/>
-        <w:ind w:left="360"/>
-        <w:rPr>
-          <w:rFonts w:eastAsia="바탕"/>
-        </w:rPr>
-      </w:pPr>
-      <w:r>
-        <w:rPr>
-          <w:rFonts w:eastAsia="바탕"/>
-        </w:rPr>
-        <w:t xml:space="preserve">    char * address = (char *) "amqps://SendRule:{Send Rule key}@{namespace name}.servicebus.windows.net/{event hub name}";</w:t>
-      </w:r>
-    </w:p>
-    <w:p>
-      <w:pPr>
-        <w:pStyle w:val="Code"/>
-        <w:ind w:left="360"/>
-        <w:rPr>
-          <w:rFonts w:eastAsia="바탕"/>
-        </w:rPr>
-      </w:pPr>
-      <w:r>
-        <w:rPr>
-          <w:rFonts w:eastAsia="바탕"/>
-        </w:rPr>
-        <w:t xml:space="preserve">    char * msgtext = (char *) "Hello from C!";</w:t>
-      </w:r>
-    </w:p>
-    <w:p>
-      <w:pPr>
-        <w:pStyle w:val="Code"/>
-        <w:ind w:left="360"/>
-        <w:rPr>
-          <w:rFonts w:eastAsia="바탕"/>
-        </w:rPr>
-      </w:pPr>
-    </w:p>
-    <w:p>
-      <w:pPr>
-        <w:pStyle w:val="Code"/>
-        <w:ind w:left="360"/>
-        <w:rPr>
-          <w:rFonts w:eastAsia="바탕"/>
-        </w:rPr>
-      </w:pPr>
-      <w:r>
-        <w:rPr>
-          <w:rFonts w:eastAsia="바탕"/>
-        </w:rPr>
-        <w:t xml:space="preserve">    pn_message_t * message;</w:t>
-      </w:r>
-    </w:p>
-    <w:p>
-      <w:pPr>
-        <w:pStyle w:val="Code"/>
-        <w:ind w:left="360"/>
-        <w:rPr>
-          <w:rFonts w:eastAsia="바탕"/>
-        </w:rPr>
-      </w:pPr>
-      <w:r>
-        <w:rPr>
-          <w:rFonts w:eastAsia="바탕"/>
-        </w:rPr>
-        <w:t xml:space="preserve">    pn_data_t * body;</w:t>
-      </w:r>
-    </w:p>
-    <w:p>
-      <w:pPr>
-        <w:pStyle w:val="Code"/>
-        <w:ind w:left="360"/>
-        <w:rPr>
-          <w:rFonts w:eastAsia="바탕"/>
-        </w:rPr>
-      </w:pPr>
-      <w:r>
-        <w:rPr>
-          <w:rFonts w:eastAsia="바탕"/>
-        </w:rPr>
-        <w:t xml:space="preserve">    message = pn_message();</w:t>
-      </w:r>
-    </w:p>
-    <w:p>
-      <w:pPr>
-        <w:pStyle w:val="Code"/>
-        <w:ind w:left="360"/>
-        <w:rPr>
-          <w:rFonts w:eastAsia="바탕"/>
-        </w:rPr>
-      </w:pPr>
-    </w:p>
-    <w:p>
-      <w:pPr>
-        <w:pStyle w:val="Code"/>
-        <w:ind w:left="360"/>
-        <w:rPr>
-          <w:rFonts w:eastAsia="바탕"/>
-        </w:rPr>
-      </w:pPr>
-      <w:r>
-        <w:rPr>
-          <w:rFonts w:eastAsia="바탕"/>
-        </w:rPr>
-        <w:t xml:space="preserve">    pn_message_set_address(message, address);</w:t>
-      </w:r>
-    </w:p>
-    <w:p>
-      <w:pPr>
-        <w:pStyle w:val="Code"/>
-        <w:ind w:left="360"/>
-        <w:rPr>
-          <w:rFonts w:eastAsia="바탕"/>
-        </w:rPr>
-      </w:pPr>
-      <w:r>
-        <w:rPr>
-          <w:rFonts w:eastAsia="바탕"/>
-        </w:rPr>
-        <w:t xml:space="preserve">    pn_message_set_content_type(message, (char*) "application/octect-stream");</w:t>
-      </w:r>
-    </w:p>
-    <w:p>
-      <w:pPr>
-        <w:pStyle w:val="Code"/>
-        <w:ind w:left="360"/>
-        <w:rPr>
-          <w:rFonts w:eastAsia="바탕"/>
-        </w:rPr>
-      </w:pPr>
-      <w:r>
-        <w:rPr>
-          <w:rFonts w:eastAsia="바탕"/>
-        </w:rPr>
-        <w:t xml:space="preserve">    pn_message_set_inferred(message, true);</w:t>
-      </w:r>
-    </w:p>
-    <w:p>
-      <w:pPr>
-        <w:pStyle w:val="Code"/>
-        <w:ind w:left="360"/>
-        <w:rPr>
-          <w:rFonts w:eastAsia="바탕"/>
-        </w:rPr>
-      </w:pPr>
-    </w:p>
-    <w:p>
-      <w:pPr>
-        <w:pStyle w:val="Code"/>
-        <w:ind w:left="360"/>
-        <w:rPr>
-          <w:rFonts w:eastAsia="바탕"/>
-        </w:rPr>
-      </w:pPr>
-      <w:r>
-        <w:rPr>
-          <w:rFonts w:eastAsia="바탕"/>
-        </w:rPr>
-        <w:t xml:space="preserve">    body = pn_message_body(message);</w:t>
-      </w:r>
-    </w:p>
-    <w:p>
-      <w:pPr>
-        <w:pStyle w:val="Code"/>
-        <w:ind w:left="360"/>
-        <w:rPr>
-          <w:rFonts w:eastAsia="바탕"/>
-        </w:rPr>
-      </w:pPr>
-      <w:r>
-        <w:rPr>
-          <w:rFonts w:eastAsia="바탕"/>
-        </w:rPr>
-        <w:t xml:space="preserve">    pn_data_put_binary(body, pn_bytes(strlen(msgtext), msgtext));</w:t>
-      </w:r>
-    </w:p>
-    <w:p>
-      <w:pPr>
-        <w:pStyle w:val="Code"/>
-        <w:ind w:left="360"/>
-        <w:rPr>
-          <w:rFonts w:eastAsia="바탕"/>
-        </w:rPr>
-      </w:pPr>
-    </w:p>
-    <w:p>
-      <w:pPr>
-        <w:pStyle w:val="Code"/>
-        <w:ind w:left="360"/>
-        <w:rPr>
-          <w:rFonts w:eastAsia="바탕"/>
-        </w:rPr>
-      </w:pPr>
-      <w:r>
-        <w:rPr>
-          <w:rFonts w:eastAsia="바탕"/>
-        </w:rPr>
-        <w:t xml:space="preserve">    pn_messenger_put(messenger, message);</w:t>
-      </w:r>
-    </w:p>
-    <w:p>
-      <w:pPr>
-        <w:pStyle w:val="Code"/>
-        <w:ind w:left="360"/>
-        <w:rPr>
-          <w:rFonts w:eastAsia="바탕"/>
-        </w:rPr>
-      </w:pPr>
-      <w:r>
-        <w:rPr>
-          <w:rFonts w:eastAsia="바탕"/>
-        </w:rPr>
-        <w:t xml:space="preserve">    check(messenger);</w:t>
-      </w:r>
-    </w:p>
-    <w:p>
-      <w:pPr>
-        <w:pStyle w:val="Code"/>
-        <w:ind w:left="360"/>
-        <w:rPr>
-          <w:rFonts w:eastAsia="바탕"/>
-        </w:rPr>
-      </w:pPr>
-      <w:r>
-        <w:rPr>
-          <w:rFonts w:eastAsia="바탕"/>
-        </w:rPr>
-        <w:t xml:space="preserve">    pn_messenger_send(messenger, 1);</w:t>
-      </w:r>
-    </w:p>
-    <w:p>
-      <w:pPr>
-        <w:pStyle w:val="Code"/>
-        <w:ind w:left="360"/>
-        <w:rPr>
-          <w:rFonts w:eastAsia="바탕"/>
-        </w:rPr>
-      </w:pPr>
-      <w:r>
-        <w:rPr>
-          <w:rFonts w:eastAsia="바탕"/>
-        </w:rPr>
-        <w:t xml:space="preserve">    check(messenger);</w:t>
-      </w:r>
-    </w:p>
-    <w:p>
-      <w:pPr>
-        <w:pStyle w:val="Code"/>
-        <w:ind w:left="360"/>
-        <w:rPr>
-          <w:rFonts w:eastAsia="바탕"/>
-        </w:rPr>
-      </w:pPr>
-    </w:p>
-    <w:p>
-      <w:pPr>
-        <w:pStyle w:val="Code"/>
-        <w:ind w:left="360"/>
-        <w:rPr>
-          <w:rFonts w:eastAsia="바탕"/>
-        </w:rPr>
-      </w:pPr>
-      <w:r>
-        <w:rPr>
-          <w:rFonts w:eastAsia="바탕"/>
-        </w:rPr>
-        <w:t xml:space="preserve">    pn_message_free(message);</w:t>
-      </w:r>
-    </w:p>
-    <w:p>
-      <w:pPr>
-        <w:pStyle w:val="Code"/>
-        <w:ind w:left="360"/>
-        <w:rPr>
-          <w:rFonts w:eastAsia="바탕"/>
-        </w:rPr>
-      </w:pPr>
-      <w:r>
-        <w:rPr>
-          <w:rFonts w:eastAsia="바탕"/>
-        </w:rPr>
-        <w:t>}</w:t>
-      </w:r>
-    </w:p>
-    <w:p>
-      <w:pPr>
-        <w:pStyle w:val="Code"/>
-        <w:ind w:left="360"/>
-        <w:rPr>
-          <w:rFonts w:eastAsia="바탕"/>
-        </w:rPr>
-      </w:pPr>
-    </w:p>
-    <w:p>
-      <w:pPr>
-        <w:pStyle w:val="Code"/>
-        <w:ind w:left="360"/>
-        <w:rPr>
-          <w:rFonts w:eastAsia="바탕"/>
-        </w:rPr>
-      </w:pPr>
-      <w:r>
-        <w:rPr>
-          <w:rFonts w:eastAsia="바탕"/>
-        </w:rPr>
-        <w:t>int main(int argc, char** argv) {</w:t>
-      </w:r>
-    </w:p>
-    <w:p>
-      <w:pPr>
-        <w:pStyle w:val="Code"/>
-        <w:ind w:left="360"/>
-        <w:rPr>
-          <w:rFonts w:eastAsia="바탕"/>
-        </w:rPr>
-      </w:pPr>
-      <w:r>
-        <w:rPr>
-          <w:rFonts w:eastAsia="바탕"/>
-        </w:rPr>
-        <w:t xml:space="preserve">    printf("Press Ctrl-C to stop the sender process\n");</w:t>
-      </w:r>
-    </w:p>
-    <w:p>
-      <w:pPr>
-        <w:pStyle w:val="Code"/>
-        <w:ind w:left="360"/>
-        <w:rPr>
-          <w:rFonts w:eastAsia="바탕"/>
-        </w:rPr>
-      </w:pPr>
-    </w:p>
-    <w:p>
-      <w:pPr>
-        <w:pStyle w:val="Code"/>
-        <w:ind w:left="360"/>
-        <w:rPr>
-          <w:rFonts w:eastAsia="바탕"/>
-        </w:rPr>
-      </w:pPr>
-      <w:r>
-        <w:rPr>
-          <w:rFonts w:eastAsia="바탕"/>
-        </w:rPr>
-        <w:t xml:space="preserve">    pn_messenger_t *messenger = pn_messenger(NULL);</w:t>
-      </w:r>
-    </w:p>
-    <w:p>
-      <w:pPr>
-        <w:pStyle w:val="Code"/>
-        <w:ind w:left="360"/>
-        <w:rPr>
-          <w:rFonts w:eastAsia="바탕"/>
-        </w:rPr>
-      </w:pPr>
-      <w:r>
-        <w:rPr>
-          <w:rFonts w:eastAsia="바탕"/>
-        </w:rPr>
-        <w:t xml:space="preserve">    pn_messenger_set_outgoing_window(messenger, 1);</w:t>
-      </w:r>
-    </w:p>
-    <w:p>
-      <w:pPr>
-        <w:pStyle w:val="Code"/>
-        <w:ind w:left="360"/>
-        <w:rPr>
-          <w:rFonts w:eastAsia="바탕"/>
-        </w:rPr>
-      </w:pPr>
-      <w:r>
-        <w:rPr>
-          <w:rFonts w:eastAsia="바탕"/>
-        </w:rPr>
-        <w:t xml:space="preserve">    pn_messenger_start(messenger);</w:t>
-      </w:r>
-    </w:p>
-    <w:p>
-      <w:pPr>
-        <w:pStyle w:val="Code"/>
-        <w:ind w:left="360"/>
-        <w:rPr>
-          <w:rFonts w:eastAsia="바탕"/>
-        </w:rPr>
-      </w:pPr>
-    </w:p>
-    <w:p>
-      <w:pPr>
-        <w:pStyle w:val="Code"/>
-        <w:ind w:left="360"/>
-        <w:rPr>
-          <w:rFonts w:eastAsia="바탕"/>
-        </w:rPr>
-      </w:pPr>
-      <w:r>
-        <w:rPr>
-          <w:rFonts w:eastAsia="바탕"/>
-        </w:rPr>
-        <w:t xml:space="preserve">    while(true) {</w:t>
-      </w:r>
-    </w:p>
-    <w:p>
-      <w:pPr>
-        <w:pStyle w:val="Code"/>
-        <w:ind w:left="360"/>
-        <w:rPr>
-          <w:rFonts w:eastAsia="바탕"/>
-        </w:rPr>
-      </w:pPr>
-      <w:r>
-        <w:rPr>
-          <w:rFonts w:eastAsia="바탕"/>
-        </w:rPr>
-        <w:t xml:space="preserve">        sendMessage(messenger);</w:t>
-      </w:r>
-    </w:p>
-    <w:p>
-      <w:pPr>
-        <w:pStyle w:val="Code"/>
-        <w:ind w:left="360"/>
-        <w:rPr>
-          <w:rFonts w:eastAsia="바탕"/>
-        </w:rPr>
-      </w:pPr>
-      <w:r>
-        <w:rPr>
-          <w:rFonts w:eastAsia="바탕"/>
-        </w:rPr>
-        <w:t xml:space="preserve">        printf("Sent message\n");</w:t>
-      </w:r>
-    </w:p>
-    <w:p>
-      <w:pPr>
-        <w:pStyle w:val="Code"/>
-        <w:ind w:left="360"/>
-        <w:rPr>
-          <w:rFonts w:eastAsia="바탕"/>
-        </w:rPr>
-      </w:pPr>
-      <w:r>
-        <w:rPr>
-          <w:rFonts w:eastAsia="바탕"/>
-        </w:rPr>
-        <w:t xml:space="preserve">        sleep(1);</w:t>
-      </w:r>
-    </w:p>
-    <w:p>
-      <w:pPr>
-        <w:pStyle w:val="Code"/>
-        <w:ind w:left="360"/>
-        <w:rPr>
-          <w:rFonts w:eastAsia="바탕"/>
-        </w:rPr>
-      </w:pPr>
-      <w:r>
-        <w:rPr>
-          <w:rFonts w:eastAsia="바탕"/>
-        </w:rPr>
-        <w:t xml:space="preserve">    }</w:t>
-      </w:r>
-    </w:p>
-    <w:p>
-      <w:pPr>
-        <w:pStyle w:val="Code"/>
-        <w:ind w:left="360"/>
-        <w:rPr>
-          <w:rFonts w:eastAsia="바탕"/>
-        </w:rPr>
-      </w:pPr>
-    </w:p>
-    <w:p>
-      <w:pPr>
-        <w:pStyle w:val="Code"/>
-        <w:ind w:left="360"/>
-        <w:rPr>
-          <w:rFonts w:eastAsia="바탕"/>
-        </w:rPr>
-      </w:pPr>
-      <w:r>
-        <w:rPr>
-          <w:rFonts w:eastAsia="바탕"/>
-        </w:rPr>
-        <w:t xml:space="preserve">    // release messenger resources</w:t>
-      </w:r>
-    </w:p>
-    <w:p>
-      <w:pPr>
-        <w:pStyle w:val="Code"/>
-        <w:ind w:left="360"/>
-        <w:rPr>
-          <w:rFonts w:eastAsia="바탕"/>
-        </w:rPr>
-      </w:pPr>
-      <w:r>
-        <w:rPr>
-          <w:rFonts w:eastAsia="바탕"/>
-        </w:rPr>
-        <w:t xml:space="preserve">    pn_messenger_stop(messenger);</w:t>
-      </w:r>
-    </w:p>
-    <w:p>
-      <w:pPr>
-        <w:pStyle w:val="Code"/>
-        <w:ind w:left="360"/>
-        <w:rPr>
-          <w:rFonts w:eastAsia="바탕"/>
-        </w:rPr>
-      </w:pPr>
-      <w:r>
-        <w:rPr>
-          <w:rFonts w:eastAsia="바탕"/>
-        </w:rPr>
-        <w:t xml:space="preserve">    pn_messenger_free(messenger);</w:t>
-      </w:r>
-    </w:p>
-    <w:p>
-      <w:pPr>
-        <w:pStyle w:val="Code"/>
-        <w:ind w:left="360"/>
-        <w:rPr>
-          <w:rFonts w:eastAsia="바탕"/>
-        </w:rPr>
-      </w:pPr>
-    </w:p>
-    <w:p>
-      <w:pPr>
-        <w:pStyle w:val="Code"/>
-        <w:ind w:left="360"/>
-        <w:rPr>
-          <w:rFonts w:eastAsia="바탕"/>
-        </w:rPr>
-      </w:pPr>
-      <w:r>
-        <w:rPr>
-          <w:rFonts w:eastAsia="바탕"/>
-        </w:rPr>
-        <w:t xml:space="preserve">    return 0;</w:t>
-      </w:r>
-    </w:p>
-    <w:p>
-      <w:pPr>
-        <w:pStyle w:val="Code"/>
-        <w:ind w:left="360"/>
-        <w:rPr>
-          <w:rFonts w:eastAsia="바탕"/>
-        </w:rPr>
-      </w:pPr>
-      <w:r>
-        <w:rPr>
-          <w:rFonts w:eastAsia="바탕"/>
-        </w:rPr>
-        <w:t>}</w:t>
-      </w:r>
-    </w:p>
-    <w:p>
-      <w:pPr>
-        <w:pStyle w:val="ListParagraph"/>
-      </w:pPr>
+        <w:drawing>
+          <wp:inline distT="0" distB="0" distL="0" distR="0" wp14:anchorId="5F4C4112" wp14:editId="37F5ED48">
+            <wp:extent cx="5943600" cy="2997753"/>
+            <wp:effectExtent l="0" t="0" r="0" b="0"/>
+            <wp:docPr id="5" name="Picture 5" descr="https://github.com/Azure/azure-content/raw/master/articles/event-hubs/media/event-hubs-csharp-ephcs-getstarted/run-csharp-ephcs2.png"/>
+            <wp:cNvGraphicFramePr>
+              <a:graphicFrameLocks xmlns:a="http://schemas.openxmlformats.org/drawingml/2006/main" noChangeAspect="1"/>
+            </wp:cNvGraphicFramePr>
+            <a:graphic xmlns:a="http://schemas.openxmlformats.org/drawingml/2006/main">
+              <a:graphicData uri="http://schemas.openxmlformats.org/drawingml/2006/picture">
+                <pic:pic xmlns:pic="http://schemas.openxmlformats.org/drawingml/2006/picture">
+                  <pic:nvPicPr>
+                    <pic:cNvPr id="0" name="Picture 6" descr="https://github.com/Azure/azure-content/raw/master/articles/event-hubs/media/event-hubs-csharp-ephcs-getstarted/run-csharp-ephcs2.png"/>
+                    <pic:cNvPicPr>
+                      <a:picLocks noChangeAspect="1" noChangeArrowheads="1"/>
+                    </pic:cNvPicPr>
+                  </pic:nvPicPr>
+                  <pic:blipFill>
+                    <a:blip r:embed="rId26">
+                      <a:extLst>
+                        <a:ext uri="{28A0092B-C50C-407E-A947-70E740481C1C}">
+                          <a14:useLocalDpi xmlns:a14="http://schemas.microsoft.com/office/drawing/2010/main" val="0"/>
+                        </a:ext>
+                      </a:extLst>
+                    </a:blip>
+                    <a:srcRect/>
+                    <a:stretch>
+                      <a:fillRect/>
+                    </a:stretch>
+                  </pic:blipFill>
+                  <pic:spPr bwMode="auto">
+                    <a:xfrm>
+                      <a:off x="0" y="0"/>
+                      <a:ext cx="5943600" cy="2997753"/>
+                    </a:xfrm>
+                    <a:prstGeom prst="rect">
+                      <a:avLst/>
+                    </a:prstGeom>
+                    <a:noFill/>
+                    <a:ln>
+                      <a:noFill/>
+                    </a:ln>
+                  </pic:spPr>
+                </pic:pic>
+              </a:graphicData>
+            </a:graphic>
+          </wp:inline>
+        </w:drawing>
+      </w:r>
+    </w:p>
+    <w:p>
+      <w:r>
+        <w:t xml:space="preserve">Press </w:t>
+      </w:r>
+      <w:proofErr w:type="spellStart"/>
+      <w:r>
+        <w:t>Ctrl+C</w:t>
+      </w:r>
+      <w:proofErr w:type="spellEnd"/>
+      <w:r>
+        <w:t xml:space="preserve"> in the Sender window to end the Sender application, then press Enter in the Receiver window to shut down that application.</w:t>
+      </w:r>
     </w:p>
     <w:p>
       <w:pPr>
         <w:pStyle w:val="Heading2"/>
       </w:pPr>
       <w:r>
+        <w:lastRenderedPageBreak/>
         <w:t>Summary</w:t>
       </w:r>
     </w:p>
     <w:p>
       <w:r>
         <w:t>In this hands-on lab, you learned how to:</w:t>
+      </w:r>
+      <w:r>
+        <w:t xml:space="preserve"> </w:t>
       </w:r>
     </w:p>
     <w:p>
@@ -2374,6 +2888,9 @@
       <w:r>
         <w:t>How to provision the Event Hub in Azure portal</w:t>
       </w:r>
+      <w:r>
+        <w:t>.</w:t>
+      </w:r>
     </w:p>
     <w:p>
       <w:pPr>
@@ -2386,6 +2903,44 @@
       <w:r>
         <w:t>How to send messages to Event Hubs</w:t>
       </w:r>
+      <w:r>
+        <w:t>.</w:t>
+      </w:r>
+    </w:p>
+    <w:p>
+      <w:pPr>
+        <w:pStyle w:val="ListParagraph"/>
+        <w:numPr>
+          <w:ilvl w:val="0"/>
+          <w:numId w:val="1"/>
+        </w:numPr>
+      </w:pPr>
+      <w:r>
+        <w:t>How to provision a Storage Account in Azure portal</w:t>
+      </w:r>
+      <w:r>
+        <w:t>.</w:t>
+      </w:r>
+    </w:p>
+    <w:p>
+      <w:pPr>
+        <w:pStyle w:val="ListParagraph"/>
+        <w:numPr>
+          <w:ilvl w:val="0"/>
+          <w:numId w:val="1"/>
+        </w:numPr>
+      </w:pPr>
+      <w:r>
+        <w:t>How to receive messages at the Event Hubs</w:t>
+      </w:r>
+      <w:r>
+        <w:t>.</w:t>
+      </w:r>
+    </w:p>
+    <w:p>
+      <w:pPr>
+        <w:pStyle w:val="ListParagraph"/>
+      </w:pPr>
     </w:p>
     <w:sectPr>
       <w:pgSz w:w="12240" w:h="15840"/>
@@ -2649,6 +3204,264 @@
     </w:lvl>
   </w:abstractNum>
   <w:abstractNum w:abstractNumId="2">
+    <w:nsid w:val="46FA37FB"/>
+    <w:multiLevelType w:val="hybridMultilevel"/>
+    <w:tmpl w:val="BC6E4224"/>
+    <w:lvl w:ilvl="0" w:tplc="0409000F">
+      <w:start w:val="1"/>
+      <w:numFmt w:val="decimal"/>
+      <w:lvlText w:val="%1."/>
+      <w:lvlJc w:val="left"/>
+      <w:pPr>
+        <w:ind w:left="720" w:hanging="360"/>
+      </w:pPr>
+    </w:lvl>
+    <w:lvl w:ilvl="1" w:tplc="04090019">
+      <w:start w:val="1"/>
+      <w:numFmt w:val="lowerLetter"/>
+      <w:lvlText w:val="%2."/>
+      <w:lvlJc w:val="left"/>
+      <w:pPr>
+        <w:ind w:left="1440" w:hanging="360"/>
+      </w:pPr>
+    </w:lvl>
+    <w:lvl w:ilvl="2" w:tplc="0409001B" w:tentative="1">
+      <w:start w:val="1"/>
+      <w:numFmt w:val="lowerRoman"/>
+      <w:lvlText w:val="%3."/>
+      <w:lvlJc w:val="right"/>
+      <w:pPr>
+        <w:ind w:left="2160" w:hanging="180"/>
+      </w:pPr>
+    </w:lvl>
+    <w:lvl w:ilvl="3" w:tplc="0409000F" w:tentative="1">
+      <w:start w:val="1"/>
+      <w:numFmt w:val="decimal"/>
+      <w:lvlText w:val="%4."/>
+      <w:lvlJc w:val="left"/>
+      <w:pPr>
+        <w:ind w:left="2880" w:hanging="360"/>
+      </w:pPr>
+    </w:lvl>
+    <w:lvl w:ilvl="4" w:tplc="04090019" w:tentative="1">
+      <w:start w:val="1"/>
+      <w:numFmt w:val="lowerLetter"/>
+      <w:lvlText w:val="%5."/>
+      <w:lvlJc w:val="left"/>
+      <w:pPr>
+        <w:ind w:left="3600" w:hanging="360"/>
+      </w:pPr>
+    </w:lvl>
+    <w:lvl w:ilvl="5" w:tplc="0409001B" w:tentative="1">
+      <w:start w:val="1"/>
+      <w:numFmt w:val="lowerRoman"/>
+      <w:lvlText w:val="%6."/>
+      <w:lvlJc w:val="right"/>
+      <w:pPr>
+        <w:ind w:left="4320" w:hanging="180"/>
+      </w:pPr>
+    </w:lvl>
+    <w:lvl w:ilvl="6" w:tplc="0409000F" w:tentative="1">
+      <w:start w:val="1"/>
+      <w:numFmt w:val="decimal"/>
+      <w:lvlText w:val="%7."/>
+      <w:lvlJc w:val="left"/>
+      <w:pPr>
+        <w:ind w:left="5040" w:hanging="360"/>
+      </w:pPr>
+    </w:lvl>
+    <w:lvl w:ilvl="7" w:tplc="04090019" w:tentative="1">
+      <w:start w:val="1"/>
+      <w:numFmt w:val="lowerLetter"/>
+      <w:lvlText w:val="%8."/>
+      <w:lvlJc w:val="left"/>
+      <w:pPr>
+        <w:ind w:left="5760" w:hanging="360"/>
+      </w:pPr>
+    </w:lvl>
+    <w:lvl w:ilvl="8" w:tplc="0409001B" w:tentative="1">
+      <w:start w:val="1"/>
+      <w:numFmt w:val="lowerRoman"/>
+      <w:lvlText w:val="%9."/>
+      <w:lvlJc w:val="right"/>
+      <w:pPr>
+        <w:ind w:left="6480" w:hanging="180"/>
+      </w:pPr>
+    </w:lvl>
+  </w:abstractNum>
+  <w:abstractNum w:abstractNumId="3">
+    <w:nsid w:val="48A221D2"/>
+    <w:multiLevelType w:val="hybridMultilevel"/>
+    <w:tmpl w:val="71729418"/>
+    <w:lvl w:ilvl="0" w:tplc="0409000F">
+      <w:start w:val="1"/>
+      <w:numFmt w:val="decimal"/>
+      <w:lvlText w:val="%1."/>
+      <w:lvlJc w:val="left"/>
+      <w:pPr>
+        <w:ind w:left="720" w:hanging="360"/>
+      </w:pPr>
+    </w:lvl>
+    <w:lvl w:ilvl="1" w:tplc="04090019" w:tentative="1">
+      <w:start w:val="1"/>
+      <w:numFmt w:val="lowerLetter"/>
+      <w:lvlText w:val="%2."/>
+      <w:lvlJc w:val="left"/>
+      <w:pPr>
+        <w:ind w:left="1440" w:hanging="360"/>
+      </w:pPr>
+    </w:lvl>
+    <w:lvl w:ilvl="2" w:tplc="0409001B" w:tentative="1">
+      <w:start w:val="1"/>
+      <w:numFmt w:val="lowerRoman"/>
+      <w:lvlText w:val="%3."/>
+      <w:lvlJc w:val="right"/>
+      <w:pPr>
+        <w:ind w:left="2160" w:hanging="180"/>
+      </w:pPr>
+    </w:lvl>
+    <w:lvl w:ilvl="3" w:tplc="0409000F" w:tentative="1">
+      <w:start w:val="1"/>
+      <w:numFmt w:val="decimal"/>
+      <w:lvlText w:val="%4."/>
+      <w:lvlJc w:val="left"/>
+      <w:pPr>
+        <w:ind w:left="2880" w:hanging="360"/>
+      </w:pPr>
+    </w:lvl>
+    <w:lvl w:ilvl="4" w:tplc="04090019" w:tentative="1">
+      <w:start w:val="1"/>
+      <w:numFmt w:val="lowerLetter"/>
+      <w:lvlText w:val="%5."/>
+      <w:lvlJc w:val="left"/>
+      <w:pPr>
+        <w:ind w:left="3600" w:hanging="360"/>
+      </w:pPr>
+    </w:lvl>
+    <w:lvl w:ilvl="5" w:tplc="0409001B" w:tentative="1">
+      <w:start w:val="1"/>
+      <w:numFmt w:val="lowerRoman"/>
+      <w:lvlText w:val="%6."/>
+      <w:lvlJc w:val="right"/>
+      <w:pPr>
+        <w:ind w:left="4320" w:hanging="180"/>
+      </w:pPr>
+    </w:lvl>
+    <w:lvl w:ilvl="6" w:tplc="0409000F" w:tentative="1">
+      <w:start w:val="1"/>
+      <w:numFmt w:val="decimal"/>
+      <w:lvlText w:val="%7."/>
+      <w:lvlJc w:val="left"/>
+      <w:pPr>
+        <w:ind w:left="5040" w:hanging="360"/>
+      </w:pPr>
+    </w:lvl>
+    <w:lvl w:ilvl="7" w:tplc="04090019" w:tentative="1">
+      <w:start w:val="1"/>
+      <w:numFmt w:val="lowerLetter"/>
+      <w:lvlText w:val="%8."/>
+      <w:lvlJc w:val="left"/>
+      <w:pPr>
+        <w:ind w:left="5760" w:hanging="360"/>
+      </w:pPr>
+    </w:lvl>
+    <w:lvl w:ilvl="8" w:tplc="0409001B" w:tentative="1">
+      <w:start w:val="1"/>
+      <w:numFmt w:val="lowerRoman"/>
+      <w:lvlText w:val="%9."/>
+      <w:lvlJc w:val="right"/>
+      <w:pPr>
+        <w:ind w:left="6480" w:hanging="180"/>
+      </w:pPr>
+    </w:lvl>
+  </w:abstractNum>
+  <w:abstractNum w:abstractNumId="4">
+    <w:nsid w:val="4A957335"/>
+    <w:multiLevelType w:val="hybridMultilevel"/>
+    <w:tmpl w:val="0D140E04"/>
+    <w:lvl w:ilvl="0" w:tplc="0409000F">
+      <w:start w:val="1"/>
+      <w:numFmt w:val="decimal"/>
+      <w:lvlText w:val="%1."/>
+      <w:lvlJc w:val="left"/>
+      <w:pPr>
+        <w:ind w:left="720" w:hanging="360"/>
+      </w:pPr>
+    </w:lvl>
+    <w:lvl w:ilvl="1" w:tplc="04090019" w:tentative="1">
+      <w:start w:val="1"/>
+      <w:numFmt w:val="lowerLetter"/>
+      <w:lvlText w:val="%2."/>
+      <w:lvlJc w:val="left"/>
+      <w:pPr>
+        <w:ind w:left="1440" w:hanging="360"/>
+      </w:pPr>
+    </w:lvl>
+    <w:lvl w:ilvl="2" w:tplc="0409001B" w:tentative="1">
+      <w:start w:val="1"/>
+      <w:numFmt w:val="lowerRoman"/>
+      <w:lvlText w:val="%3."/>
+      <w:lvlJc w:val="right"/>
+      <w:pPr>
+        <w:ind w:left="2160" w:hanging="180"/>
+      </w:pPr>
+    </w:lvl>
+    <w:lvl w:ilvl="3" w:tplc="0409000F" w:tentative="1">
+      <w:start w:val="1"/>
+      <w:numFmt w:val="decimal"/>
+      <w:lvlText w:val="%4."/>
+      <w:lvlJc w:val="left"/>
+      <w:pPr>
+        <w:ind w:left="2880" w:hanging="360"/>
+      </w:pPr>
+    </w:lvl>
+    <w:lvl w:ilvl="4" w:tplc="04090019" w:tentative="1">
+      <w:start w:val="1"/>
+      <w:numFmt w:val="lowerLetter"/>
+      <w:lvlText w:val="%5."/>
+      <w:lvlJc w:val="left"/>
+      <w:pPr>
+        <w:ind w:left="3600" w:hanging="360"/>
+      </w:pPr>
+    </w:lvl>
+    <w:lvl w:ilvl="5" w:tplc="0409001B" w:tentative="1">
+      <w:start w:val="1"/>
+      <w:numFmt w:val="lowerRoman"/>
+      <w:lvlText w:val="%6."/>
+      <w:lvlJc w:val="right"/>
+      <w:pPr>
+        <w:ind w:left="4320" w:hanging="180"/>
+      </w:pPr>
+    </w:lvl>
+    <w:lvl w:ilvl="6" w:tplc="0409000F" w:tentative="1">
+      <w:start w:val="1"/>
+      <w:numFmt w:val="decimal"/>
+      <w:lvlText w:val="%7."/>
+      <w:lvlJc w:val="left"/>
+      <w:pPr>
+        <w:ind w:left="5040" w:hanging="360"/>
+      </w:pPr>
+    </w:lvl>
+    <w:lvl w:ilvl="7" w:tplc="04090019" w:tentative="1">
+      <w:start w:val="1"/>
+      <w:numFmt w:val="lowerLetter"/>
+      <w:lvlText w:val="%8."/>
+      <w:lvlJc w:val="left"/>
+      <w:pPr>
+        <w:ind w:left="5760" w:hanging="360"/>
+      </w:pPr>
+    </w:lvl>
+    <w:lvl w:ilvl="8" w:tplc="0409001B" w:tentative="1">
+      <w:start w:val="1"/>
+      <w:numFmt w:val="lowerRoman"/>
+      <w:lvlText w:val="%9."/>
+      <w:lvlJc w:val="right"/>
+      <w:pPr>
+        <w:ind w:left="6480" w:hanging="180"/>
+      </w:pPr>
+    </w:lvl>
+  </w:abstractNum>
+  <w:abstractNum w:abstractNumId="5">
     <w:nsid w:val="4E0440B6"/>
     <w:multiLevelType w:val="hybridMultilevel"/>
     <w:tmpl w:val="949A48CA"/>
@@ -2761,7 +3574,7 @@
       </w:rPr>
     </w:lvl>
   </w:abstractNum>
-  <w:abstractNum w:abstractNumId="3">
+  <w:abstractNum w:abstractNumId="6">
     <w:nsid w:val="510E581F"/>
     <w:multiLevelType w:val="hybridMultilevel"/>
     <w:tmpl w:val="8050E066"/>
@@ -2847,7 +3660,179 @@
       </w:pPr>
     </w:lvl>
   </w:abstractNum>
-  <w:abstractNum w:abstractNumId="4">
+  <w:abstractNum w:abstractNumId="7">
+    <w:nsid w:val="524025AD"/>
+    <w:multiLevelType w:val="hybridMultilevel"/>
+    <w:tmpl w:val="D32A98F2"/>
+    <w:lvl w:ilvl="0" w:tplc="0409000F">
+      <w:start w:val="1"/>
+      <w:numFmt w:val="decimal"/>
+      <w:lvlText w:val="%1."/>
+      <w:lvlJc w:val="left"/>
+      <w:pPr>
+        <w:ind w:left="720" w:hanging="360"/>
+      </w:pPr>
+    </w:lvl>
+    <w:lvl w:ilvl="1" w:tplc="04090019">
+      <w:start w:val="1"/>
+      <w:numFmt w:val="lowerLetter"/>
+      <w:lvlText w:val="%2."/>
+      <w:lvlJc w:val="left"/>
+      <w:pPr>
+        <w:ind w:left="1440" w:hanging="360"/>
+      </w:pPr>
+    </w:lvl>
+    <w:lvl w:ilvl="2" w:tplc="0409001B" w:tentative="1">
+      <w:start w:val="1"/>
+      <w:numFmt w:val="lowerRoman"/>
+      <w:lvlText w:val="%3."/>
+      <w:lvlJc w:val="right"/>
+      <w:pPr>
+        <w:ind w:left="2160" w:hanging="180"/>
+      </w:pPr>
+    </w:lvl>
+    <w:lvl w:ilvl="3" w:tplc="0409000F" w:tentative="1">
+      <w:start w:val="1"/>
+      <w:numFmt w:val="decimal"/>
+      <w:lvlText w:val="%4."/>
+      <w:lvlJc w:val="left"/>
+      <w:pPr>
+        <w:ind w:left="2880" w:hanging="360"/>
+      </w:pPr>
+    </w:lvl>
+    <w:lvl w:ilvl="4" w:tplc="04090019" w:tentative="1">
+      <w:start w:val="1"/>
+      <w:numFmt w:val="lowerLetter"/>
+      <w:lvlText w:val="%5."/>
+      <w:lvlJc w:val="left"/>
+      <w:pPr>
+        <w:ind w:left="3600" w:hanging="360"/>
+      </w:pPr>
+    </w:lvl>
+    <w:lvl w:ilvl="5" w:tplc="0409001B" w:tentative="1">
+      <w:start w:val="1"/>
+      <w:numFmt w:val="lowerRoman"/>
+      <w:lvlText w:val="%6."/>
+      <w:lvlJc w:val="right"/>
+      <w:pPr>
+        <w:ind w:left="4320" w:hanging="180"/>
+      </w:pPr>
+    </w:lvl>
+    <w:lvl w:ilvl="6" w:tplc="0409000F" w:tentative="1">
+      <w:start w:val="1"/>
+      <w:numFmt w:val="decimal"/>
+      <w:lvlText w:val="%7."/>
+      <w:lvlJc w:val="left"/>
+      <w:pPr>
+        <w:ind w:left="5040" w:hanging="360"/>
+      </w:pPr>
+    </w:lvl>
+    <w:lvl w:ilvl="7" w:tplc="04090019" w:tentative="1">
+      <w:start w:val="1"/>
+      <w:numFmt w:val="lowerLetter"/>
+      <w:lvlText w:val="%8."/>
+      <w:lvlJc w:val="left"/>
+      <w:pPr>
+        <w:ind w:left="5760" w:hanging="360"/>
+      </w:pPr>
+    </w:lvl>
+    <w:lvl w:ilvl="8" w:tplc="0409001B" w:tentative="1">
+      <w:start w:val="1"/>
+      <w:numFmt w:val="lowerRoman"/>
+      <w:lvlText w:val="%9."/>
+      <w:lvlJc w:val="right"/>
+      <w:pPr>
+        <w:ind w:left="6480" w:hanging="180"/>
+      </w:pPr>
+    </w:lvl>
+  </w:abstractNum>
+  <w:abstractNum w:abstractNumId="8">
+    <w:nsid w:val="524B44B4"/>
+    <w:multiLevelType w:val="hybridMultilevel"/>
+    <w:tmpl w:val="E012D004"/>
+    <w:lvl w:ilvl="0" w:tplc="0409000F">
+      <w:start w:val="1"/>
+      <w:numFmt w:val="decimal"/>
+      <w:lvlText w:val="%1."/>
+      <w:lvlJc w:val="left"/>
+      <w:pPr>
+        <w:ind w:left="720" w:hanging="360"/>
+      </w:pPr>
+    </w:lvl>
+    <w:lvl w:ilvl="1" w:tplc="04090019" w:tentative="1">
+      <w:start w:val="1"/>
+      <w:numFmt w:val="lowerLetter"/>
+      <w:lvlText w:val="%2."/>
+      <w:lvlJc w:val="left"/>
+      <w:pPr>
+        <w:ind w:left="1440" w:hanging="360"/>
+      </w:pPr>
+    </w:lvl>
+    <w:lvl w:ilvl="2" w:tplc="0409001B" w:tentative="1">
+      <w:start w:val="1"/>
+      <w:numFmt w:val="lowerRoman"/>
+      <w:lvlText w:val="%3."/>
+      <w:lvlJc w:val="right"/>
+      <w:pPr>
+        <w:ind w:left="2160" w:hanging="180"/>
+      </w:pPr>
+    </w:lvl>
+    <w:lvl w:ilvl="3" w:tplc="0409000F" w:tentative="1">
+      <w:start w:val="1"/>
+      <w:numFmt w:val="decimal"/>
+      <w:lvlText w:val="%4."/>
+      <w:lvlJc w:val="left"/>
+      <w:pPr>
+        <w:ind w:left="2880" w:hanging="360"/>
+      </w:pPr>
+    </w:lvl>
+    <w:lvl w:ilvl="4" w:tplc="04090019" w:tentative="1">
+      <w:start w:val="1"/>
+      <w:numFmt w:val="lowerLetter"/>
+      <w:lvlText w:val="%5."/>
+      <w:lvlJc w:val="left"/>
+      <w:pPr>
+        <w:ind w:left="3600" w:hanging="360"/>
+      </w:pPr>
+    </w:lvl>
+    <w:lvl w:ilvl="5" w:tplc="0409001B" w:tentative="1">
+      <w:start w:val="1"/>
+      <w:numFmt w:val="lowerRoman"/>
+      <w:lvlText w:val="%6."/>
+      <w:lvlJc w:val="right"/>
+      <w:pPr>
+        <w:ind w:left="4320" w:hanging="180"/>
+      </w:pPr>
+    </w:lvl>
+    <w:lvl w:ilvl="6" w:tplc="0409000F" w:tentative="1">
+      <w:start w:val="1"/>
+      <w:numFmt w:val="decimal"/>
+      <w:lvlText w:val="%7."/>
+      <w:lvlJc w:val="left"/>
+      <w:pPr>
+        <w:ind w:left="5040" w:hanging="360"/>
+      </w:pPr>
+    </w:lvl>
+    <w:lvl w:ilvl="7" w:tplc="04090019" w:tentative="1">
+      <w:start w:val="1"/>
+      <w:numFmt w:val="lowerLetter"/>
+      <w:lvlText w:val="%8."/>
+      <w:lvlJc w:val="left"/>
+      <w:pPr>
+        <w:ind w:left="5760" w:hanging="360"/>
+      </w:pPr>
+    </w:lvl>
+    <w:lvl w:ilvl="8" w:tplc="0409001B" w:tentative="1">
+      <w:start w:val="1"/>
+      <w:numFmt w:val="lowerRoman"/>
+      <w:lvlText w:val="%9."/>
+      <w:lvlJc w:val="right"/>
+      <w:pPr>
+        <w:ind w:left="6480" w:hanging="180"/>
+      </w:pPr>
+    </w:lvl>
+  </w:abstractNum>
+  <w:abstractNum w:abstractNumId="9">
     <w:nsid w:val="5D3B68DE"/>
     <w:multiLevelType w:val="hybridMultilevel"/>
     <w:tmpl w:val="A3BCEDF0"/>
@@ -2960,7 +3945,93 @@
       </w:rPr>
     </w:lvl>
   </w:abstractNum>
-  <w:abstractNum w:abstractNumId="5">
+  <w:abstractNum w:abstractNumId="10">
+    <w:nsid w:val="62300DAE"/>
+    <w:multiLevelType w:val="hybridMultilevel"/>
+    <w:tmpl w:val="A5ECB9F2"/>
+    <w:lvl w:ilvl="0" w:tplc="0409000F">
+      <w:start w:val="1"/>
+      <w:numFmt w:val="decimal"/>
+      <w:lvlText w:val="%1."/>
+      <w:lvlJc w:val="left"/>
+      <w:pPr>
+        <w:ind w:left="720" w:hanging="360"/>
+      </w:pPr>
+    </w:lvl>
+    <w:lvl w:ilvl="1" w:tplc="04090019">
+      <w:start w:val="1"/>
+      <w:numFmt w:val="lowerLetter"/>
+      <w:lvlText w:val="%2."/>
+      <w:lvlJc w:val="left"/>
+      <w:pPr>
+        <w:ind w:left="1440" w:hanging="360"/>
+      </w:pPr>
+    </w:lvl>
+    <w:lvl w:ilvl="2" w:tplc="0409001B" w:tentative="1">
+      <w:start w:val="1"/>
+      <w:numFmt w:val="lowerRoman"/>
+      <w:lvlText w:val="%3."/>
+      <w:lvlJc w:val="right"/>
+      <w:pPr>
+        <w:ind w:left="2160" w:hanging="180"/>
+      </w:pPr>
+    </w:lvl>
+    <w:lvl w:ilvl="3" w:tplc="0409000F" w:tentative="1">
+      <w:start w:val="1"/>
+      <w:numFmt w:val="decimal"/>
+      <w:lvlText w:val="%4."/>
+      <w:lvlJc w:val="left"/>
+      <w:pPr>
+        <w:ind w:left="2880" w:hanging="360"/>
+      </w:pPr>
+    </w:lvl>
+    <w:lvl w:ilvl="4" w:tplc="04090019" w:tentative="1">
+      <w:start w:val="1"/>
+      <w:numFmt w:val="lowerLetter"/>
+      <w:lvlText w:val="%5."/>
+      <w:lvlJc w:val="left"/>
+      <w:pPr>
+        <w:ind w:left="3600" w:hanging="360"/>
+      </w:pPr>
+    </w:lvl>
+    <w:lvl w:ilvl="5" w:tplc="0409001B" w:tentative="1">
+      <w:start w:val="1"/>
+      <w:numFmt w:val="lowerRoman"/>
+      <w:lvlText w:val="%6."/>
+      <w:lvlJc w:val="right"/>
+      <w:pPr>
+        <w:ind w:left="4320" w:hanging="180"/>
+      </w:pPr>
+    </w:lvl>
+    <w:lvl w:ilvl="6" w:tplc="0409000F" w:tentative="1">
+      <w:start w:val="1"/>
+      <w:numFmt w:val="decimal"/>
+      <w:lvlText w:val="%7."/>
+      <w:lvlJc w:val="left"/>
+      <w:pPr>
+        <w:ind w:left="5040" w:hanging="360"/>
+      </w:pPr>
+    </w:lvl>
+    <w:lvl w:ilvl="7" w:tplc="04090019" w:tentative="1">
+      <w:start w:val="1"/>
+      <w:numFmt w:val="lowerLetter"/>
+      <w:lvlText w:val="%8."/>
+      <w:lvlJc w:val="left"/>
+      <w:pPr>
+        <w:ind w:left="5760" w:hanging="360"/>
+      </w:pPr>
+    </w:lvl>
+    <w:lvl w:ilvl="8" w:tplc="0409001B" w:tentative="1">
+      <w:start w:val="1"/>
+      <w:numFmt w:val="lowerRoman"/>
+      <w:lvlText w:val="%9."/>
+      <w:lvlJc w:val="right"/>
+      <w:pPr>
+        <w:ind w:left="6480" w:hanging="180"/>
+      </w:pPr>
+    </w:lvl>
+  </w:abstractNum>
+  <w:abstractNum w:abstractNumId="11">
     <w:nsid w:val="632428E8"/>
     <w:multiLevelType w:val="hybridMultilevel"/>
     <w:tmpl w:val="7C38117E"/>
@@ -3049,7 +4120,7 @@
       </w:pPr>
     </w:lvl>
   </w:abstractNum>
-  <w:abstractNum w:abstractNumId="6">
+  <w:abstractNum w:abstractNumId="12">
     <w:nsid w:val="78EB23E0"/>
     <w:multiLevelType w:val="hybridMultilevel"/>
     <w:tmpl w:val="D6D43220"/>
@@ -3138,7 +4209,93 @@
       </w:pPr>
     </w:lvl>
   </w:abstractNum>
-  <w:abstractNum w:abstractNumId="7">
+  <w:abstractNum w:abstractNumId="13">
+    <w:nsid w:val="7A9D37C8"/>
+    <w:multiLevelType w:val="hybridMultilevel"/>
+    <w:tmpl w:val="54E64DB4"/>
+    <w:lvl w:ilvl="0" w:tplc="0409000F">
+      <w:start w:val="1"/>
+      <w:numFmt w:val="decimal"/>
+      <w:lvlText w:val="%1."/>
+      <w:lvlJc w:val="left"/>
+      <w:pPr>
+        <w:ind w:left="720" w:hanging="360"/>
+      </w:pPr>
+    </w:lvl>
+    <w:lvl w:ilvl="1" w:tplc="04090019">
+      <w:start w:val="1"/>
+      <w:numFmt w:val="lowerLetter"/>
+      <w:lvlText w:val="%2."/>
+      <w:lvlJc w:val="left"/>
+      <w:pPr>
+        <w:ind w:left="1440" w:hanging="360"/>
+      </w:pPr>
+    </w:lvl>
+    <w:lvl w:ilvl="2" w:tplc="0409001B" w:tentative="1">
+      <w:start w:val="1"/>
+      <w:numFmt w:val="lowerRoman"/>
+      <w:lvlText w:val="%3."/>
+      <w:lvlJc w:val="right"/>
+      <w:pPr>
+        <w:ind w:left="2160" w:hanging="180"/>
+      </w:pPr>
+    </w:lvl>
+    <w:lvl w:ilvl="3" w:tplc="0409000F" w:tentative="1">
+      <w:start w:val="1"/>
+      <w:numFmt w:val="decimal"/>
+      <w:lvlText w:val="%4."/>
+      <w:lvlJc w:val="left"/>
+      <w:pPr>
+        <w:ind w:left="2880" w:hanging="360"/>
+      </w:pPr>
+    </w:lvl>
+    <w:lvl w:ilvl="4" w:tplc="04090019" w:tentative="1">
+      <w:start w:val="1"/>
+      <w:numFmt w:val="lowerLetter"/>
+      <w:lvlText w:val="%5."/>
+      <w:lvlJc w:val="left"/>
+      <w:pPr>
+        <w:ind w:left="3600" w:hanging="360"/>
+      </w:pPr>
+    </w:lvl>
+    <w:lvl w:ilvl="5" w:tplc="0409001B" w:tentative="1">
+      <w:start w:val="1"/>
+      <w:numFmt w:val="lowerRoman"/>
+      <w:lvlText w:val="%6."/>
+      <w:lvlJc w:val="right"/>
+      <w:pPr>
+        <w:ind w:left="4320" w:hanging="180"/>
+      </w:pPr>
+    </w:lvl>
+    <w:lvl w:ilvl="6" w:tplc="0409000F" w:tentative="1">
+      <w:start w:val="1"/>
+      <w:numFmt w:val="decimal"/>
+      <w:lvlText w:val="%7."/>
+      <w:lvlJc w:val="left"/>
+      <w:pPr>
+        <w:ind w:left="5040" w:hanging="360"/>
+      </w:pPr>
+    </w:lvl>
+    <w:lvl w:ilvl="7" w:tplc="04090019" w:tentative="1">
+      <w:start w:val="1"/>
+      <w:numFmt w:val="lowerLetter"/>
+      <w:lvlText w:val="%8."/>
+      <w:lvlJc w:val="left"/>
+      <w:pPr>
+        <w:ind w:left="5760" w:hanging="360"/>
+      </w:pPr>
+    </w:lvl>
+    <w:lvl w:ilvl="8" w:tplc="0409001B" w:tentative="1">
+      <w:start w:val="1"/>
+      <w:numFmt w:val="lowerRoman"/>
+      <w:lvlText w:val="%9."/>
+      <w:lvlJc w:val="right"/>
+      <w:pPr>
+        <w:ind w:left="6480" w:hanging="180"/>
+      </w:pPr>
+    </w:lvl>
+  </w:abstractNum>
+  <w:abstractNum w:abstractNumId="14">
     <w:nsid w:val="7B134960"/>
     <w:multiLevelType w:val="hybridMultilevel"/>
     <w:tmpl w:val="513CDA12"/>
@@ -3251,7 +4408,7 @@
       </w:rPr>
     </w:lvl>
   </w:abstractNum>
-  <w:abstractNum w:abstractNumId="8">
+  <w:abstractNum w:abstractNumId="15">
     <w:nsid w:val="7F507219"/>
     <w:multiLevelType w:val="hybridMultilevel"/>
     <w:tmpl w:val="F3328900"/>
@@ -3338,31 +4495,52 @@
     </w:lvl>
   </w:abstractNum>
   <w:num w:numId="1">
-    <w:abstractNumId w:val="7"/>
+    <w:abstractNumId w:val="14"/>
   </w:num>
   <w:num w:numId="2">
-    <w:abstractNumId w:val="8"/>
+    <w:abstractNumId w:val="15"/>
   </w:num>
   <w:num w:numId="3">
-    <w:abstractNumId w:val="2"/>
+    <w:abstractNumId w:val="5"/>
   </w:num>
   <w:num w:numId="4">
     <w:abstractNumId w:val="0"/>
   </w:num>
   <w:num w:numId="5">
-    <w:abstractNumId w:val="3"/>
+    <w:abstractNumId w:val="6"/>
   </w:num>
   <w:num w:numId="6">
-    <w:abstractNumId w:val="5"/>
+    <w:abstractNumId w:val="11"/>
   </w:num>
   <w:num w:numId="7">
-    <w:abstractNumId w:val="6"/>
+    <w:abstractNumId w:val="12"/>
   </w:num>
   <w:num w:numId="8">
-    <w:abstractNumId w:val="4"/>
+    <w:abstractNumId w:val="9"/>
   </w:num>
   <w:num w:numId="9">
     <w:abstractNumId w:val="1"/>
+  </w:num>
+  <w:num w:numId="10">
+    <w:abstractNumId w:val="4"/>
+  </w:num>
+  <w:num w:numId="11">
+    <w:abstractNumId w:val="10"/>
+  </w:num>
+  <w:num w:numId="12">
+    <w:abstractNumId w:val="13"/>
+  </w:num>
+  <w:num w:numId="13">
+    <w:abstractNumId w:val="2"/>
+  </w:num>
+  <w:num w:numId="14">
+    <w:abstractNumId w:val="3"/>
+  </w:num>
+  <w:num w:numId="15">
+    <w:abstractNumId w:val="7"/>
+  </w:num>
+  <w:num w:numId="16">
+    <w:abstractNumId w:val="8"/>
   </w:num>
 </w:numbering>
 </file>
@@ -3588,6 +4766,7 @@
   <w:style w:type="character" w:default="1" w:styleId="DefaultParagraphFont">
     <w:name w:val="Default Paragraph Font"/>
     <w:uiPriority w:val="1"/>
+    <w:semiHidden/>
     <w:unhideWhenUsed/>
   </w:style>
   <w:style w:type="table" w:default="1" w:styleId="TableNormal">
@@ -3813,6 +4992,22 @@
       <w:color w:val="000000" w:themeColor="text1"/>
     </w:rPr>
   </w:style>
+  <w:style w:type="character" w:customStyle="1" w:styleId="apple-converted-space">
+    <w:name w:val="apple-converted-space"/>
+    <w:basedOn w:val="DefaultParagraphFont"/>
+    <w:rsid w:val="00766942"/>
+  </w:style>
+  <w:style w:type="character" w:styleId="Strong">
+    <w:name w:val="Strong"/>
+    <w:basedOn w:val="DefaultParagraphFont"/>
+    <w:uiPriority w:val="22"/>
+    <w:qFormat/>
+    <w:rsid w:val="00766942"/>
+    <w:rPr>
+      <w:b/>
+      <w:bCs/>
+    </w:rPr>
+  </w:style>
   <w:style w:type="paragraph" w:styleId="BalloonText">
     <w:name w:val="Balloon Text"/>
     <w:basedOn w:val="Normal"/>
@@ -3820,7 +5015,7 @@
     <w:uiPriority w:val="99"/>
     <w:semiHidden/>
     <w:unhideWhenUsed/>
-    <w:rsid w:val="00D27742"/>
+    <w:rsid w:val="00547B65"/>
     <w:pPr>
       <w:spacing w:after="0" w:line="240" w:lineRule="auto"/>
     </w:pPr>
@@ -3836,7 +5031,7 @@
     <w:link w:val="BalloonText"/>
     <w:uiPriority w:val="99"/>
     <w:semiHidden/>
-    <w:rsid w:val="00D27742"/>
+    <w:rsid w:val="00547B65"/>
     <w:rPr>
       <w:rFonts w:ascii="Lucida Grande" w:hAnsi="Lucida Grande" w:cs="Lucida Grande"/>
       <w:color w:val="000000" w:themeColor="text1"/>
@@ -4068,6 +5263,7 @@
   <w:style w:type="character" w:default="1" w:styleId="DefaultParagraphFont">
     <w:name w:val="Default Paragraph Font"/>
     <w:uiPriority w:val="1"/>
+    <w:semiHidden/>
     <w:unhideWhenUsed/>
   </w:style>
   <w:style w:type="table" w:default="1" w:styleId="TableNormal">
@@ -4293,6 +5489,22 @@
       <w:color w:val="000000" w:themeColor="text1"/>
     </w:rPr>
   </w:style>
+  <w:style w:type="character" w:customStyle="1" w:styleId="apple-converted-space">
+    <w:name w:val="apple-converted-space"/>
+    <w:basedOn w:val="DefaultParagraphFont"/>
+    <w:rsid w:val="00766942"/>
+  </w:style>
+  <w:style w:type="character" w:styleId="Strong">
+    <w:name w:val="Strong"/>
+    <w:basedOn w:val="DefaultParagraphFont"/>
+    <w:uiPriority w:val="22"/>
+    <w:qFormat/>
+    <w:rsid w:val="00766942"/>
+    <w:rPr>
+      <w:b/>
+      <w:bCs/>
+    </w:rPr>
+  </w:style>
   <w:style w:type="paragraph" w:styleId="BalloonText">
     <w:name w:val="Balloon Text"/>
     <w:basedOn w:val="Normal"/>
@@ -4300,7 +5512,7 @@
     <w:uiPriority w:val="99"/>
     <w:semiHidden/>
     <w:unhideWhenUsed/>
-    <w:rsid w:val="00D27742"/>
+    <w:rsid w:val="00547B65"/>
     <w:pPr>
       <w:spacing w:after="0" w:line="240" w:lineRule="auto"/>
     </w:pPr>
@@ -4316,7 +5528,7 @@
     <w:link w:val="BalloonText"/>
     <w:uiPriority w:val="99"/>
     <w:semiHidden/>
-    <w:rsid w:val="00D27742"/>
+    <w:rsid w:val="00547B65"/>
     <w:rPr>
       <w:rFonts w:ascii="Lucida Grande" w:hAnsi="Lucida Grande" w:cs="Lucida Grande"/>
       <w:color w:val="000000" w:themeColor="text1"/>
@@ -4582,7 +5794,7 @@
   <a:extraClrSchemeLst/>
   <a:extLst>
     <a:ext uri="{05A4C25C-085E-4340-85A3-A5531E510DB2}">
-      <thm15:themeFamily xmlns="" xmlns:thm15="http://schemas.microsoft.com/office/thememl/2012/main" name="Office Theme" id="{62F939B6-93AF-4DB8-9C6B-D6C7DFDC589F}" vid="{4A3C46E8-61CC-4603-A589-7422A47A8E4A}"/>
+      <thm15:themeFamily xmlns:thm15="http://schemas.microsoft.com/office/thememl/2012/main" xmlns="" name="Office Theme" id="{62F939B6-93AF-4DB8-9C6B-D6C7DFDC589F}" vid="{4A3C46E8-61CC-4603-A589-7422A47A8E4A}"/>
     </a:ext>
   </a:extLst>
 </a:theme>
@@ -4593,7 +5805,7 @@
 </file>
 
 <file path=customXml/itemProps1.xml><?xml version="1.0" encoding="utf-8"?>
-<ds:datastoreItem xmlns:ds="http://schemas.openxmlformats.org/officeDocument/2006/customXml" ds:itemID="{80CDBD63-3100-E747-9878-D5185FACB4A4}">
+<ds:datastoreItem xmlns:ds="http://schemas.openxmlformats.org/officeDocument/2006/customXml" ds:itemID="{DA753484-1E95-3840-8B45-5DD0D07D285A}">
   <ds:schemaRefs>
     <ds:schemaRef ds:uri="http://schemas.openxmlformats.org/officeDocument/2006/bibliography"/>
   </ds:schemaRefs>

</xml_diff>

<commit_message>
Iot lab 5 minor fix
</commit_message>
<xml_diff>
--- a/Complimentary Course Content/Module6/Labs/Module 6 Lesson 5 Event Data collection Lab.docx
+++ b/Complimentary Course Content/Module6/Labs/Module 6 Lesson 5 Event Data collection Lab.docx
@@ -1832,10 +1832,7 @@
         <w:ind w:left="-180" w:right="-360"/>
       </w:pPr>
       <w:r>
-        <w:t>{</w:t>
-      </w:r>
-      <w:r>
-        <w:t xml:space="preserve"> </w:t>
+        <w:t xml:space="preserve">{ </w:t>
       </w:r>
     </w:p>
     <w:p>
@@ -1844,16 +1841,7 @@
         <w:ind w:left="-180" w:right="-360"/>
       </w:pPr>
       <w:r>
-        <w:t xml:space="preserve">     </w:t>
-      </w:r>
-      <w:r>
-        <w:t>va</w:t>
-      </w:r>
-      <w:r>
-        <w:t xml:space="preserve">r connectionStringBuilder = new </w:t>
-      </w:r>
-      <w:r>
-        <w:t>EventHubsConnectionStringBuilder(EhConnectionString)</w:t>
+        <w:t xml:space="preserve">     var connectionStringBuilder = new EventHubsConnectionStringBuilder(EhConnectionString)</w:t>
       </w:r>
     </w:p>
     <w:p>
@@ -1895,10 +1883,7 @@
         <w:ind w:left="-180" w:right="-360"/>
       </w:pPr>
       <w:r>
-        <w:t xml:space="preserve">     eventHubClient = </w:t>
-      </w:r>
-      <w:r>
-        <w:t>EventHubClient.CreateFromConnectionString(connectionStringBuilder.ToString());</w:t>
+        <w:t xml:space="preserve">     eventHubClient = EventHubClient.CreateFromConnectionString(connectionStringBuilder.ToString());</w:t>
       </w:r>
     </w:p>
     <w:p>
@@ -1922,6 +1907,7 @@
         <w:ind w:left="-180" w:right="-360"/>
       </w:pPr>
       <w:r>
+        <w:lastRenderedPageBreak/>
         <w:t xml:space="preserve">     await eventHubClient.CloseAsync();</w:t>
       </w:r>
     </w:p>
@@ -2403,7 +2389,6 @@
         <w:rPr>
           <w:noProof/>
         </w:rPr>
-        <w:lastRenderedPageBreak/>
         <w:t xml:space="preserve"> </w:t>
       </w:r>
     </w:p>
@@ -2416,6 +2401,7 @@
         </w:numPr>
       </w:pPr>
       <w:r>
+        <w:lastRenderedPageBreak/>
         <w:t xml:space="preserve">Click the newly created storage account, and then </w:t>
       </w:r>
       <w:r>
@@ -3515,7 +3501,33 @@
         </w:numPr>
       </w:pPr>
       <w:r>
-        <w:t>From within Visual Studio, open the Receiver project you created earlier.</w:t>
+        <w:t>O</w:t>
+      </w:r>
+      <w:r>
+        <w:t>pen the</w:t>
+      </w:r>
+      <w:r>
+        <w:t xml:space="preserve"> both the Sender and </w:t>
+      </w:r>
+      <w:r>
+        <w:t xml:space="preserve">the </w:t>
+      </w:r>
+      <w:r>
+        <w:t xml:space="preserve">Receiver </w:t>
+      </w:r>
+      <w:r>
+        <w:t>solutions</w:t>
+      </w:r>
+      <w:r>
+        <w:t xml:space="preserve"> you created earlier in </w:t>
+      </w:r>
+      <w:proofErr w:type="spellStart"/>
+      <w:r>
+        <w:t>VisualStudio</w:t>
+      </w:r>
+      <w:proofErr w:type="spellEnd"/>
+      <w:r>
+        <w:t>.</w:t>
       </w:r>
     </w:p>
     <w:p>
@@ -3527,7 +3539,22 @@
         </w:numPr>
       </w:pPr>
       <w:r>
-        <w:t>Right-click the Receiver solution, then click Add, and then click Existing Project.</w:t>
+        <w:t xml:space="preserve">Press F5 to run the </w:t>
+      </w:r>
+      <w:r>
+        <w:t>Receiver</w:t>
+      </w:r>
+      <w:r>
+        <w:t xml:space="preserve"> project from within Visual Studio, then </w:t>
+      </w:r>
+      <w:r>
+        <w:t xml:space="preserve">do the same to run the </w:t>
+      </w:r>
+      <w:r>
+        <w:t>Sender</w:t>
+      </w:r>
+      <w:r>
+        <w:t xml:space="preserve"> application</w:t>
       </w:r>
     </w:p>
     <w:p>
@@ -3539,55 +3566,41 @@
         </w:numPr>
       </w:pPr>
       <w:r>
-        <w:t xml:space="preserve">Locate the existing </w:t>
-      </w:r>
-      <w:proofErr w:type="spellStart"/>
-      <w:r>
-        <w:t>Sender.csproj</w:t>
-      </w:r>
-      <w:proofErr w:type="spellEnd"/>
-      <w:r>
-        <w:t xml:space="preserve"> file, then double-click it to add it to the solution.</w:t>
-      </w:r>
-    </w:p>
-    <w:p>
-      <w:pPr>
-        <w:pStyle w:val="ListParagraph"/>
-        <w:numPr>
-          <w:ilvl w:val="0"/>
-          <w:numId w:val="15"/>
-        </w:numPr>
-      </w:pPr>
-      <w:r>
-        <w:t>Again, right-click the Receiver solution and then click Properties. The Receiver property page is displayed.</w:t>
-      </w:r>
-    </w:p>
-    <w:p>
-      <w:pPr>
-        <w:pStyle w:val="ListParagraph"/>
-        <w:numPr>
-          <w:ilvl w:val="0"/>
-          <w:numId w:val="15"/>
-        </w:numPr>
-      </w:pPr>
-      <w:r>
-        <w:t>Click Startup Project, then click the Multiple startup projects button. Set the Action box for both the Receiver and Sender projects to Start.</w:t>
-      </w:r>
-    </w:p>
-    <w:p>
-      <w:pPr>
-        <w:ind w:left="360"/>
-      </w:pPr>
-      <w:r>
-        <w:rPr>
-          <w:noProof/>
-        </w:rPr>
+        <w:t xml:space="preserve">Once both Sender and Receiver are running you will see two windows </w:t>
+      </w:r>
+      <w:proofErr w:type="gramStart"/>
+      <w:r>
+        <w:t>similar to</w:t>
+      </w:r>
+      <w:proofErr w:type="gramEnd"/>
+      <w:r>
+        <w:t xml:space="preserve"> the ones pictured below:</w:t>
+      </w:r>
+    </w:p>
+    <w:p>
+      <w:r>
         <w:lastRenderedPageBreak/>
         <w:drawing>
-          <wp:inline distT="0" distB="0" distL="0" distR="0" wp14:anchorId="365316E3" wp14:editId="2CA1D6FD">
-            <wp:extent cx="5943600" cy="3745865"/>
-            <wp:effectExtent l="0" t="0" r="0" b="6985"/>
-            <wp:docPr id="6146" name="Picture 2" descr="https://github.com/Azure/azure-content/raw/master/articles/event-hubs/media/event-hubs-csharp-ephcs-getstarted/create-eh-proj1.png"/>
+          <wp:anchor distT="0" distB="0" distL="114300" distR="114300" simplePos="0" relativeHeight="251665408" behindDoc="0" locked="0" layoutInCell="1" allowOverlap="1" wp14:anchorId="2725BDCE" wp14:editId="79FF613C">
+            <wp:simplePos x="0" y="0"/>
+            <wp:positionH relativeFrom="column">
+              <wp:posOffset>50165</wp:posOffset>
+            </wp:positionH>
+            <wp:positionV relativeFrom="paragraph">
+              <wp:posOffset>2973070</wp:posOffset>
+            </wp:positionV>
+            <wp:extent cx="5943600" cy="3108325"/>
+            <wp:effectExtent l="0" t="0" r="0" b="0"/>
+            <wp:wrapTight wrapText="bothSides">
+              <wp:wrapPolygon edited="0">
+                <wp:start x="0" y="0"/>
+                <wp:lineTo x="0" y="21357"/>
+                <wp:lineTo x="21508" y="21357"/>
+                <wp:lineTo x="21508" y="0"/>
+                <wp:lineTo x="0" y="0"/>
+              </wp:wrapPolygon>
+            </wp:wrapTight>
+            <wp:docPr id="2" name="Picture 2"/>
             <wp:cNvGraphicFramePr>
               <a:graphicFrameLocks xmlns:a="http://schemas.openxmlformats.org/drawingml/2006/main" noChangeAspect="1"/>
             </wp:cNvGraphicFramePr>
@@ -3595,10 +3608,8 @@
               <a:graphicData uri="http://schemas.openxmlformats.org/drawingml/2006/picture">
                 <pic:pic xmlns:pic="http://schemas.openxmlformats.org/drawingml/2006/picture">
                   <pic:nvPicPr>
-                    <pic:cNvPr id="6146" name="Picture 2" descr="https://github.com/Azure/azure-content/raw/master/articles/event-hubs/media/event-hubs-csharp-ephcs-getstarted/create-eh-proj1.png"/>
-                    <pic:cNvPicPr>
-                      <a:picLocks noChangeAspect="1" noChangeArrowheads="1"/>
-                    </pic:cNvPicPr>
+                    <pic:cNvPr id="1" name=""/>
+                    <pic:cNvPicPr/>
                   </pic:nvPicPr>
                   <pic:blipFill>
                     <a:blip r:embed="rId26">
@@ -3608,54 +3619,53 @@
                         </a:ext>
                       </a:extLst>
                     </a:blip>
-                    <a:srcRect/>
                     <a:stretch>
                       <a:fillRect/>
                     </a:stretch>
                   </pic:blipFill>
-                  <pic:spPr bwMode="auto">
+                  <pic:spPr>
                     <a:xfrm>
                       <a:off x="0" y="0"/>
-                      <a:ext cx="5943600" cy="3745865"/>
+                      <a:ext cx="5943600" cy="3108325"/>
                     </a:xfrm>
                     <a:prstGeom prst="rect">
                       <a:avLst/>
                     </a:prstGeom>
-                    <a:noFill/>
-                    <a:extLst/>
                   </pic:spPr>
                 </pic:pic>
               </a:graphicData>
             </a:graphic>
-          </wp:inline>
+            <wp14:sizeRelH relativeFrom="page">
+              <wp14:pctWidth>0</wp14:pctWidth>
+            </wp14:sizeRelH>
+            <wp14:sizeRelV relativeFrom="page">
+              <wp14:pctHeight>0</wp14:pctHeight>
+            </wp14:sizeRelV>
+          </wp:anchor>
         </w:drawing>
       </w:r>
-    </w:p>
-    <w:p>
-      <w:pPr>
-        <w:pStyle w:val="ListParagraph"/>
-        <w:numPr>
-          <w:ilvl w:val="0"/>
-          <w:numId w:val="15"/>
-        </w:numPr>
-      </w:pPr>
-      <w:r>
-        <w:t>Click Project Dependencies. In the Projects box, click Sender. In the Depends on box, make sure Receiver is checked.</w:t>
-      </w:r>
-    </w:p>
-    <w:p>
-      <w:pPr>
-        <w:ind w:left="360"/>
-      </w:pPr>
-      <w:r>
-        <w:rPr>
-          <w:noProof/>
-        </w:rPr>
+      <w:r>
         <w:drawing>
-          <wp:inline distT="0" distB="0" distL="0" distR="0" wp14:anchorId="57C162A7" wp14:editId="30F28A18">
-            <wp:extent cx="5943600" cy="3745865"/>
-            <wp:effectExtent l="0" t="0" r="0" b="6985"/>
-            <wp:docPr id="7170" name="Picture 2" descr="https://github.com/Azure/azure-content/raw/master/articles/event-hubs/media/event-hubs-csharp-ephcs-getstarted/create-eh-proj2.png"/>
+          <wp:anchor distT="0" distB="0" distL="114300" distR="114300" simplePos="0" relativeHeight="251664384" behindDoc="0" locked="0" layoutInCell="1" allowOverlap="1" wp14:anchorId="3A331124" wp14:editId="6D62530F">
+            <wp:simplePos x="0" y="0"/>
+            <wp:positionH relativeFrom="column">
+              <wp:posOffset>51435</wp:posOffset>
+            </wp:positionH>
+            <wp:positionV relativeFrom="paragraph">
+              <wp:posOffset>-225425</wp:posOffset>
+            </wp:positionV>
+            <wp:extent cx="5943600" cy="3108325"/>
+            <wp:effectExtent l="0" t="0" r="0" b="0"/>
+            <wp:wrapTight wrapText="bothSides">
+              <wp:wrapPolygon edited="0">
+                <wp:start x="0" y="0"/>
+                <wp:lineTo x="0" y="21357"/>
+                <wp:lineTo x="21508" y="21357"/>
+                <wp:lineTo x="21508" y="0"/>
+                <wp:lineTo x="0" y="0"/>
+              </wp:wrapPolygon>
+            </wp:wrapTight>
+            <wp:docPr id="5" name="Picture 5"/>
             <wp:cNvGraphicFramePr>
               <a:graphicFrameLocks xmlns:a="http://schemas.openxmlformats.org/drawingml/2006/main" noChangeAspect="1"/>
             </wp:cNvGraphicFramePr>
@@ -3663,10 +3673,8 @@
               <a:graphicData uri="http://schemas.openxmlformats.org/drawingml/2006/picture">
                 <pic:pic xmlns:pic="http://schemas.openxmlformats.org/drawingml/2006/picture">
                   <pic:nvPicPr>
-                    <pic:cNvPr id="7170" name="Picture 2" descr="https://github.com/Azure/azure-content/raw/master/articles/event-hubs/media/event-hubs-csharp-ephcs-getstarted/create-eh-proj2.png"/>
-                    <pic:cNvPicPr>
-                      <a:picLocks noChangeAspect="1" noChangeArrowheads="1"/>
-                    </pic:cNvPicPr>
+                    <pic:cNvPr id="1" name=""/>
+                    <pic:cNvPicPr/>
                   </pic:nvPicPr>
                   <pic:blipFill>
                     <a:blip r:embed="rId27">
@@ -3676,155 +3684,38 @@
                         </a:ext>
                       </a:extLst>
                     </a:blip>
-                    <a:srcRect/>
                     <a:stretch>
                       <a:fillRect/>
                     </a:stretch>
                   </pic:blipFill>
-                  <pic:spPr bwMode="auto">
+                  <pic:spPr>
                     <a:xfrm>
                       <a:off x="0" y="0"/>
-                      <a:ext cx="5943600" cy="3745865"/>
+                      <a:ext cx="5943600" cy="3108325"/>
                     </a:xfrm>
                     <a:prstGeom prst="rect">
                       <a:avLst/>
                     </a:prstGeom>
-                    <a:noFill/>
-                    <a:extLst/>
                   </pic:spPr>
                 </pic:pic>
               </a:graphicData>
             </a:graphic>
-          </wp:inline>
+            <wp14:sizeRelH relativeFrom="page">
+              <wp14:pctWidth>0</wp14:pctWidth>
+            </wp14:sizeRelH>
+            <wp14:sizeRelV relativeFrom="page">
+              <wp14:pctHeight>0</wp14:pctHeight>
+            </wp14:sizeRelV>
+          </wp:anchor>
         </w:drawing>
       </w:r>
     </w:p>
     <w:p>
       <w:pPr>
-        <w:pStyle w:val="ListParagraph"/>
-        <w:numPr>
-          <w:ilvl w:val="0"/>
-          <w:numId w:val="15"/>
-        </w:numPr>
-      </w:pPr>
-      <w:r>
-        <w:lastRenderedPageBreak/>
-        <w:t>Click OK to dismiss the Properties dialog.</w:t>
-      </w:r>
-    </w:p>
-    <w:p>
-      <w:pPr>
-        <w:pStyle w:val="ListParagraph"/>
-        <w:numPr>
-          <w:ilvl w:val="0"/>
-          <w:numId w:val="15"/>
-        </w:numPr>
-      </w:pPr>
-      <w:r>
-        <w:t>Press F5 to run the Receiver project from within Visual Studio, then wait for it to start the receivers for all the partitions.</w:t>
-      </w:r>
-    </w:p>
-    <w:p>
-      <w:pPr>
-        <w:pStyle w:val="ListParagraph"/>
-        <w:numPr>
-          <w:ilvl w:val="0"/>
-          <w:numId w:val="15"/>
-        </w:numPr>
-      </w:pPr>
-      <w:r>
-        <w:t>The Sender project will run automatically. Press Enter in the console window, and see the events appear in the receiver window.</w:t>
-      </w:r>
-    </w:p>
-    <w:p>
-      <w:r>
-        <w:t xml:space="preserve">Press </w:t>
-      </w:r>
-      <w:proofErr w:type="spellStart"/>
-      <w:r>
-        <w:t>Ctrl+C</w:t>
-      </w:r>
-      <w:proofErr w:type="spellEnd"/>
-      <w:r>
-        <w:t xml:space="preserve"> in the Sender window to end the Sender application, then press Enter in the Receiver window to shut down that application.</w:t>
-      </w:r>
-    </w:p>
-    <w:p>
-      <w:r>
-        <w:t>***</w:t>
-      </w:r>
-      <w:r>
-        <w:t>There may be</w:t>
-      </w:r>
-      <w:r>
-        <w:t xml:space="preserve"> an </w:t>
-      </w:r>
-      <w:proofErr w:type="spellStart"/>
-      <w:r>
-        <w:t>aggregateExce</w:t>
-      </w:r>
-      <w:r>
-        <w:t>ption</w:t>
-      </w:r>
-      <w:proofErr w:type="spellEnd"/>
-      <w:r>
-        <w:t xml:space="preserve"> thrown after running for 30s</w:t>
-      </w:r>
-      <w:r>
-        <w:t>**</w:t>
-      </w:r>
-      <w:r>
-        <w:t>*</w:t>
-      </w:r>
-    </w:p>
-    <w:p>
-      <w:r>
-        <w:t xml:space="preserve">In this case, the receiver window will not </w:t>
-      </w:r>
-      <w:r>
-        <w:t>log</w:t>
-      </w:r>
-      <w:r>
-        <w:t xml:space="preserve"> reception of</w:t>
-      </w:r>
-      <w:r>
-        <w:t xml:space="preserve"> the</w:t>
-      </w:r>
-      <w:r>
-        <w:t xml:space="preserve"> messages, but you may view messages</w:t>
-      </w:r>
-      <w:r>
-        <w:t xml:space="preserve"> in</w:t>
-      </w:r>
-      <w:r>
-        <w:t xml:space="preserve"> the Azure Portal </w:t>
-      </w:r>
-      <w:r>
-        <w:t xml:space="preserve">in </w:t>
-      </w:r>
-      <w:r>
-        <w:t>your event hub</w:t>
-      </w:r>
-      <w:r>
-        <w:t xml:space="preserve"> dash</w:t>
-      </w:r>
+        <w:pStyle w:val="Heading2"/>
+      </w:pPr>
       <w:bookmarkStart w:id="0" w:name="_GoBack"/>
       <w:bookmarkEnd w:id="0"/>
-      <w:r>
-        <w:t>board</w:t>
-      </w:r>
-      <w:r>
-        <w:t>.</w:t>
-      </w:r>
-      <w:r>
-        <w:t xml:space="preserve"> </w:t>
-      </w:r>
-    </w:p>
-    <w:p/>
-    <w:p>
-      <w:pPr>
-        <w:pStyle w:val="Heading2"/>
-      </w:pPr>
       <w:r>
         <w:t>Summary</w:t>
       </w:r>
@@ -3896,11 +3787,6 @@
       <w:r>
         <w:t>.</w:t>
       </w:r>
-    </w:p>
-    <w:p>
-      <w:pPr>
-        <w:pStyle w:val="ListParagraph"/>
-      </w:pPr>
     </w:p>
     <w:sectPr>
       <w:pgSz w:w="12240" w:h="15840"/>
@@ -6784,7 +6670,7 @@
 </file>
 
 <file path=customXml/itemProps1.xml><?xml version="1.0" encoding="utf-8"?>
-<ds:datastoreItem xmlns:ds="http://schemas.openxmlformats.org/officeDocument/2006/customXml" ds:itemID="{690F096B-7400-9045-8E30-2411B439F5A6}">
+<ds:datastoreItem xmlns:ds="http://schemas.openxmlformats.org/officeDocument/2006/customXml" ds:itemID="{D43B82C5-0B7E-1944-B8BF-2EBDFBD105A6}">
   <ds:schemaRefs>
     <ds:schemaRef ds:uri="http://schemas.openxmlformats.org/officeDocument/2006/bibliography"/>
   </ds:schemaRefs>

</xml_diff>